<commit_message>
Wrote up the tire assembly section
</commit_message>
<xml_diff>
--- a/AssemblyManual/AssemblyManual.docx
+++ b/AssemblyManual/AssemblyManual.docx
@@ -1210,166 +1210,2180 @@
       <w:r>
         <w:t xml:space="preserve">Figure </w:t>
       </w:r>
-      <w:fldSimple w:instr=" SEQ Figure \* ARABIC ">
+      <w:r>
+        <w:fldChar w:fldCharType="begin"/>
+      </w:r>
+      <w:r>
+        <w:instrText xml:space="preserve"> SEQ Figure \* ARABIC </w:instrText>
+      </w:r>
+      <w:r>
+        <w:fldChar w:fldCharType="separate"/>
+      </w:r>
+      <w:r>
+        <w:rPr>
+          <w:noProof/>
+        </w:rPr>
+        <w:t>1</w:t>
+      </w:r>
+      <w:r>
+        <w:fldChar w:fldCharType="end"/>
+      </w:r>
+      <w:r>
+        <w:t xml:space="preserve">: </w:t>
+      </w:r>
+      <w:r>
+        <w:t>Chassis brackets fully attached</w:t>
+      </w:r>
+    </w:p>
+    <w:p>
+      <w:pPr>
+        <w:pStyle w:val="Heading2"/>
+      </w:pPr>
+      <w:bookmarkStart w:id="2" w:name="_Toc434243025"/>
+      <w:r>
+        <w:t>Motors</w:t>
+      </w:r>
+      <w:bookmarkEnd w:id="2"/>
+    </w:p>
+    <w:p>
+      <w:r>
+        <w:t>Attach</w:t>
+      </w:r>
+      <w:r>
+        <w:t xml:space="preserve"> motors to mounting holes using two M3x4mm screws per motor.</w:t>
+      </w:r>
+      <w:r>
+        <w:t xml:space="preserve">  The motor shaft should be towards the bottom of the chassis.  See below for detail.</w:t>
+      </w:r>
+    </w:p>
+    <w:p>
+      <w:r>
+        <w:t>[Picture of close-up motor inside chassis]</w:t>
+      </w:r>
+    </w:p>
+    <w:p>
+      <w:r>
+        <w:t>[Picture of all four motors attached in chassis]</w:t>
+      </w:r>
+    </w:p>
+    <w:p>
+      <w:r>
+        <w:br w:type="page"/>
+      </w:r>
+    </w:p>
+    <w:p/>
+    <w:p>
+      <w:pPr>
+        <w:pStyle w:val="Heading2"/>
+      </w:pPr>
+      <w:bookmarkStart w:id="3" w:name="_Toc434243026"/>
+      <w:r>
+        <w:t>Tire</w:t>
+      </w:r>
+      <w:bookmarkStart w:id="4" w:name="_GoBack"/>
+      <w:bookmarkEnd w:id="4"/>
+      <w:r>
+        <w:t xml:space="preserve"> Assembly</w:t>
+      </w:r>
+      <w:bookmarkEnd w:id="3"/>
+    </w:p>
+    <w:p>
+      <w:r>
+        <w:t xml:space="preserve">Wheel assembly instructions have been adapted from Lynxmotion’s instructions found here: </w:t>
+      </w:r>
+      <w:hyperlink r:id="rId10" w:history="1">
         <w:r>
           <w:rPr>
-            <w:noProof/>
+            <w:rStyle w:val="Hyperlink"/>
           </w:rPr>
-          <w:t>1</w:t>
+          <w:t>http://www.lynxmotion.com/images/html/build007.htm</w:t>
         </w:r>
-      </w:fldSimple>
-      <w:r>
-        <w:t xml:space="preserve">: </w:t>
-      </w:r>
-      <w:r>
-        <w:t>Chassis brackets fully attached</w:t>
-      </w:r>
-    </w:p>
+      </w:hyperlink>
+    </w:p>
+    <w:p>
+      <w:pPr>
+        <w:pStyle w:val="ListParagraph"/>
+        <w:numPr>
+          <w:ilvl w:val="0"/>
+          <w:numId w:val="15"/>
+        </w:numPr>
+      </w:pPr>
+      <w:r>
+        <w:rPr>
+          <w:noProof/>
+          <w:lang w:eastAsia="en-US"/>
+        </w:rPr>
+        <w:drawing>
+          <wp:anchor distT="0" distB="0" distL="114300" distR="114300" simplePos="0" relativeHeight="251658240" behindDoc="0" locked="0" layoutInCell="1" allowOverlap="1" wp14:anchorId="2E2574B4" wp14:editId="6DFADCB4">
+            <wp:simplePos x="0" y="0"/>
+            <wp:positionH relativeFrom="margin">
+              <wp:align>right</wp:align>
+            </wp:positionH>
+            <wp:positionV relativeFrom="paragraph">
+              <wp:posOffset>5715</wp:posOffset>
+            </wp:positionV>
+            <wp:extent cx="4064000" cy="3048000"/>
+            <wp:effectExtent l="0" t="0" r="0" b="0"/>
+            <wp:wrapSquare wrapText="bothSides"/>
+            <wp:docPr id="12" name="Picture 12"/>
+            <wp:cNvGraphicFramePr>
+              <a:graphicFrameLocks xmlns:a="http://schemas.openxmlformats.org/drawingml/2006/main" noChangeAspect="1"/>
+            </wp:cNvGraphicFramePr>
+            <a:graphic xmlns:a="http://schemas.openxmlformats.org/drawingml/2006/main">
+              <a:graphicData uri="http://schemas.openxmlformats.org/drawingml/2006/picture">
+                <pic:pic xmlns:pic="http://schemas.openxmlformats.org/drawingml/2006/picture">
+                  <pic:nvPicPr>
+                    <pic:cNvPr id="12" name="tire01.jpg"/>
+                    <pic:cNvPicPr/>
+                  </pic:nvPicPr>
+                  <pic:blipFill>
+                    <a:blip r:embed="rId11">
+                      <a:extLst>
+                        <a:ext uri="{28A0092B-C50C-407E-A947-70E740481C1C}">
+                          <a14:useLocalDpi xmlns:a14="http://schemas.microsoft.com/office/drawing/2010/main" val="0"/>
+                        </a:ext>
+                      </a:extLst>
+                    </a:blip>
+                    <a:stretch>
+                      <a:fillRect/>
+                    </a:stretch>
+                  </pic:blipFill>
+                  <pic:spPr>
+                    <a:xfrm>
+                      <a:off x="0" y="0"/>
+                      <a:ext cx="4064000" cy="3048000"/>
+                    </a:xfrm>
+                    <a:prstGeom prst="rect">
+                      <a:avLst/>
+                    </a:prstGeom>
+                  </pic:spPr>
+                </pic:pic>
+              </a:graphicData>
+            </a:graphic>
+            <wp14:sizeRelH relativeFrom="page">
+              <wp14:pctWidth>0</wp14:pctWidth>
+            </wp14:sizeRelH>
+            <wp14:sizeRelV relativeFrom="page">
+              <wp14:pctHeight>0</wp14:pctHeight>
+            </wp14:sizeRelV>
+          </wp:anchor>
+        </w:drawing>
+      </w:r>
+      <w:r>
+        <w:t>First</w:t>
+      </w:r>
+      <w:r>
+        <w:t xml:space="preserve"> use a utility knife</w:t>
+      </w:r>
+      <w:r>
+        <w:t>,</w:t>
+      </w:r>
+      <w:r>
+        <w:t xml:space="preserve"> or similar</w:t>
+      </w:r>
+      <w:r>
+        <w:t>,</w:t>
+      </w:r>
+      <w:r>
+        <w:t xml:space="preserve"> to carefully remove any imperfections on the inner part of the rim. This will make things much easier later on.</w:t>
+      </w:r>
+    </w:p>
+    <w:p>
+      <w:pPr>
+        <w:pStyle w:val="ListParagraph"/>
+        <w:numPr>
+          <w:ilvl w:val="0"/>
+          <w:numId w:val="15"/>
+        </w:numPr>
+      </w:pPr>
+      <w:r>
+        <w:rPr>
+          <w:noProof/>
+        </w:rPr>
+        <mc:AlternateContent>
+          <mc:Choice Requires="wps">
+            <w:drawing>
+              <wp:anchor distT="0" distB="0" distL="114300" distR="114300" simplePos="0" relativeHeight="251661312" behindDoc="0" locked="0" layoutInCell="1" allowOverlap="1" wp14:anchorId="63F3A5BE" wp14:editId="152A6655">
+                <wp:simplePos x="0" y="0"/>
+                <wp:positionH relativeFrom="margin">
+                  <wp:align>right</wp:align>
+                </wp:positionH>
+                <wp:positionV relativeFrom="paragraph">
+                  <wp:posOffset>1591310</wp:posOffset>
+                </wp:positionV>
+                <wp:extent cx="4064000" cy="635"/>
+                <wp:effectExtent l="0" t="0" r="0" b="0"/>
+                <wp:wrapSquare wrapText="bothSides"/>
+                <wp:docPr id="14" name="Text Box 14"/>
+                <wp:cNvGraphicFramePr/>
+                <a:graphic xmlns:a="http://schemas.openxmlformats.org/drawingml/2006/main">
+                  <a:graphicData uri="http://schemas.microsoft.com/office/word/2010/wordprocessingShape">
+                    <wps:wsp>
+                      <wps:cNvSpPr txBox="1"/>
+                      <wps:spPr>
+                        <a:xfrm>
+                          <a:off x="0" y="0"/>
+                          <a:ext cx="4064000" cy="635"/>
+                        </a:xfrm>
+                        <a:prstGeom prst="rect">
+                          <a:avLst/>
+                        </a:prstGeom>
+                        <a:solidFill>
+                          <a:prstClr val="white"/>
+                        </a:solidFill>
+                        <a:ln>
+                          <a:noFill/>
+                        </a:ln>
+                        <a:effectLst/>
+                      </wps:spPr>
+                      <wps:txbx>
+                        <w:txbxContent>
+                          <w:p>
+                            <w:pPr>
+                              <w:pStyle w:val="Caption"/>
+                              <w:rPr>
+                                <w:noProof/>
+                                <w:sz w:val="24"/>
+                              </w:rPr>
+                            </w:pPr>
+                            <w:r>
+                              <w:t xml:space="preserve">Figure </w:t>
+                            </w:r>
+                            <w:r>
+                              <w:fldChar w:fldCharType="begin"/>
+                            </w:r>
+                            <w:r>
+                              <w:instrText xml:space="preserve"> SEQ Figure \* ARABIC </w:instrText>
+                            </w:r>
+                            <w:r>
+                              <w:fldChar w:fldCharType="separate"/>
+                            </w:r>
+                            <w:r>
+                              <w:rPr>
+                                <w:noProof/>
+                              </w:rPr>
+                              <w:t>2</w:t>
+                            </w:r>
+                            <w:r>
+                              <w:fldChar w:fldCharType="end"/>
+                            </w:r>
+                          </w:p>
+                        </w:txbxContent>
+                      </wps:txbx>
+                      <wps:bodyPr rot="0" spcFirstLastPara="0" vertOverflow="overflow" horzOverflow="overflow" vert="horz" wrap="square" lIns="0" tIns="0" rIns="0" bIns="0" numCol="1" spcCol="0" rtlCol="0" fromWordArt="0" anchor="t" anchorCtr="0" forceAA="0" compatLnSpc="1">
+                        <a:prstTxWarp prst="textNoShape">
+                          <a:avLst/>
+                        </a:prstTxWarp>
+                        <a:spAutoFit/>
+                      </wps:bodyPr>
+                    </wps:wsp>
+                  </a:graphicData>
+                </a:graphic>
+              </wp:anchor>
+            </w:drawing>
+          </mc:Choice>
+          <mc:Fallback>
+            <w:pict>
+              <v:shapetype w14:anchorId="63F3A5BE" id="_x0000_t202" coordsize="21600,21600" o:spt="202" path="m,l,21600r21600,l21600,xe">
+                <v:stroke joinstyle="miter"/>
+                <v:path gradientshapeok="t" o:connecttype="rect"/>
+              </v:shapetype>
+              <v:shape id="Text Box 14" o:spid="_x0000_s1026" type="#_x0000_t202" style="position:absolute;left:0;text-align:left;margin-left:268.8pt;margin-top:125.3pt;width:320pt;height:.05pt;z-index:251661312;visibility:visible;mso-wrap-style:square;mso-wrap-distance-left:9pt;mso-wrap-distance-top:0;mso-wrap-distance-right:9pt;mso-wrap-distance-bottom:0;mso-position-horizontal:right;mso-position-horizontal-relative:margin;mso-position-vertical:absolute;mso-position-vertical-relative:text;v-text-anchor:top" o:gfxdata="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" stroked="f">
+                <v:textbox style="mso-fit-shape-to-text:t" inset="0,0,0,0">
+                  <w:txbxContent>
+                    <w:p>
+                      <w:pPr>
+                        <w:pStyle w:val="Caption"/>
+                        <w:rPr>
+                          <w:noProof/>
+                          <w:sz w:val="24"/>
+                        </w:rPr>
+                      </w:pPr>
+                      <w:r>
+                        <w:t xml:space="preserve">Figure </w:t>
+                      </w:r>
+                      <w:r>
+                        <w:fldChar w:fldCharType="begin"/>
+                      </w:r>
+                      <w:r>
+                        <w:instrText xml:space="preserve"> SEQ Figure \* ARABIC </w:instrText>
+                      </w:r>
+                      <w:r>
+                        <w:fldChar w:fldCharType="separate"/>
+                      </w:r>
+                      <w:r>
+                        <w:rPr>
+                          <w:noProof/>
+                        </w:rPr>
+                        <w:t>2</w:t>
+                      </w:r>
+                      <w:r>
+                        <w:fldChar w:fldCharType="end"/>
+                      </w:r>
+                    </w:p>
+                  </w:txbxContent>
+                </v:textbox>
+                <w10:wrap type="square" anchorx="margin"/>
+              </v:shape>
+            </w:pict>
+          </mc:Fallback>
+        </mc:AlternateContent>
+      </w:r>
+      <w:r>
+        <w:t>Pull on</w:t>
+      </w:r>
+      <w:r>
+        <w:t xml:space="preserve">e side of the tire out, so that it </w:t>
+      </w:r>
+      <w:r>
+        <w:t>protrudes,</w:t>
+      </w:r>
+      <w:r>
+        <w:t xml:space="preserve"> like in the image. Insert one side of the rim. It helps to </w:t>
+      </w:r>
+      <w:r>
+        <w:t>insert</w:t>
+      </w:r>
+      <w:r>
+        <w:t xml:space="preserve"> at an angle in the middle, where the opening is the largest. Rotate the rim slowly</w:t>
+      </w:r>
+      <w:r>
+        <w:t>,</w:t>
+      </w:r>
+      <w:r>
+        <w:t xml:space="preserve"> while pressing it in</w:t>
+      </w:r>
+      <w:r>
+        <w:t>,</w:t>
+      </w:r>
+      <w:r>
+        <w:t xml:space="preserve"> to help coax it into place.</w:t>
+      </w:r>
+    </w:p>
+    <w:p>
+      <w:r>
+        <w:rPr>
+          <w:noProof/>
+        </w:rPr>
+        <mc:AlternateContent>
+          <mc:Choice Requires="wps">
+            <w:drawing>
+              <wp:anchor distT="0" distB="0" distL="114300" distR="114300" simplePos="0" relativeHeight="251663360" behindDoc="0" locked="0" layoutInCell="1" allowOverlap="1" wp14:anchorId="5DDD54F2" wp14:editId="0F10BBC2">
+                <wp:simplePos x="0" y="0"/>
+                <wp:positionH relativeFrom="column">
+                  <wp:posOffset>0</wp:posOffset>
+                </wp:positionH>
+                <wp:positionV relativeFrom="paragraph">
+                  <wp:posOffset>3114040</wp:posOffset>
+                </wp:positionV>
+                <wp:extent cx="4064000" cy="635"/>
+                <wp:effectExtent l="0" t="0" r="0" b="0"/>
+                <wp:wrapSquare wrapText="bothSides"/>
+                <wp:docPr id="15" name="Text Box 15"/>
+                <wp:cNvGraphicFramePr/>
+                <a:graphic xmlns:a="http://schemas.openxmlformats.org/drawingml/2006/main">
+                  <a:graphicData uri="http://schemas.microsoft.com/office/word/2010/wordprocessingShape">
+                    <wps:wsp>
+                      <wps:cNvSpPr txBox="1"/>
+                      <wps:spPr>
+                        <a:xfrm>
+                          <a:off x="0" y="0"/>
+                          <a:ext cx="4064000" cy="635"/>
+                        </a:xfrm>
+                        <a:prstGeom prst="rect">
+                          <a:avLst/>
+                        </a:prstGeom>
+                        <a:solidFill>
+                          <a:prstClr val="white"/>
+                        </a:solidFill>
+                        <a:ln>
+                          <a:noFill/>
+                        </a:ln>
+                        <a:effectLst/>
+                      </wps:spPr>
+                      <wps:txbx>
+                        <w:txbxContent>
+                          <w:p>
+                            <w:pPr>
+                              <w:pStyle w:val="Caption"/>
+                              <w:rPr>
+                                <w:noProof/>
+                                <w:sz w:val="24"/>
+                              </w:rPr>
+                            </w:pPr>
+                            <w:r>
+                              <w:t xml:space="preserve">Figure </w:t>
+                            </w:r>
+                            <w:r>
+                              <w:fldChar w:fldCharType="begin"/>
+                            </w:r>
+                            <w:r>
+                              <w:instrText xml:space="preserve"> SEQ Figure \* ARABIC </w:instrText>
+                            </w:r>
+                            <w:r>
+                              <w:fldChar w:fldCharType="separate"/>
+                            </w:r>
+                            <w:r>
+                              <w:rPr>
+                                <w:noProof/>
+                              </w:rPr>
+                              <w:t>3</w:t>
+                            </w:r>
+                            <w:r>
+                              <w:fldChar w:fldCharType="end"/>
+                            </w:r>
+                          </w:p>
+                        </w:txbxContent>
+                      </wps:txbx>
+                      <wps:bodyPr rot="0" spcFirstLastPara="0" vertOverflow="overflow" horzOverflow="overflow" vert="horz" wrap="square" lIns="0" tIns="0" rIns="0" bIns="0" numCol="1" spcCol="0" rtlCol="0" fromWordArt="0" anchor="t" anchorCtr="0" forceAA="0" compatLnSpc="1">
+                        <a:prstTxWarp prst="textNoShape">
+                          <a:avLst/>
+                        </a:prstTxWarp>
+                        <a:spAutoFit/>
+                      </wps:bodyPr>
+                    </wps:wsp>
+                  </a:graphicData>
+                </a:graphic>
+              </wp:anchor>
+            </w:drawing>
+          </mc:Choice>
+          <mc:Fallback>
+            <w:pict>
+              <v:shape w14:anchorId="5DDD54F2" id="Text Box 15" o:spid="_x0000_s1027" type="#_x0000_t202" style="position:absolute;margin-left:0;margin-top:245.2pt;width:320pt;height:.05pt;z-index:251663360;visibility:visible;mso-wrap-style:square;mso-wrap-distance-left:9pt;mso-wrap-distance-top:0;mso-wrap-distance-right:9pt;mso-wrap-distance-bottom:0;mso-position-horizontal:absolute;mso-position-horizontal-relative:text;mso-position-vertical:absolute;mso-position-vertical-relative:text;v-text-anchor:top" o:gfxdata="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" stroked="f">
+                <v:textbox style="mso-fit-shape-to-text:t" inset="0,0,0,0">
+                  <w:txbxContent>
+                    <w:p>
+                      <w:pPr>
+                        <w:pStyle w:val="Caption"/>
+                        <w:rPr>
+                          <w:noProof/>
+                          <w:sz w:val="24"/>
+                        </w:rPr>
+                      </w:pPr>
+                      <w:r>
+                        <w:t xml:space="preserve">Figure </w:t>
+                      </w:r>
+                      <w:r>
+                        <w:fldChar w:fldCharType="begin"/>
+                      </w:r>
+                      <w:r>
+                        <w:instrText xml:space="preserve"> SEQ Figure \* ARABIC </w:instrText>
+                      </w:r>
+                      <w:r>
+                        <w:fldChar w:fldCharType="separate"/>
+                      </w:r>
+                      <w:r>
+                        <w:rPr>
+                          <w:noProof/>
+                        </w:rPr>
+                        <w:t>3</w:t>
+                      </w:r>
+                      <w:r>
+                        <w:fldChar w:fldCharType="end"/>
+                      </w:r>
+                    </w:p>
+                  </w:txbxContent>
+                </v:textbox>
+                <w10:wrap type="square"/>
+              </v:shape>
+            </w:pict>
+          </mc:Fallback>
+        </mc:AlternateContent>
+      </w:r>
+      <w:r>
+        <w:rPr>
+          <w:noProof/>
+          <w:lang w:eastAsia="en-US"/>
+        </w:rPr>
+        <w:drawing>
+          <wp:anchor distT="0" distB="0" distL="114300" distR="114300" simplePos="0" relativeHeight="251659264" behindDoc="0" locked="0" layoutInCell="1" allowOverlap="1" wp14:anchorId="1BBE417F" wp14:editId="6CE35A42">
+            <wp:simplePos x="0" y="0"/>
+            <wp:positionH relativeFrom="margin">
+              <wp:align>left</wp:align>
+            </wp:positionH>
+            <wp:positionV relativeFrom="paragraph">
+              <wp:posOffset>8890</wp:posOffset>
+            </wp:positionV>
+            <wp:extent cx="4064000" cy="3048000"/>
+            <wp:effectExtent l="0" t="0" r="0" b="0"/>
+            <wp:wrapSquare wrapText="bothSides"/>
+            <wp:docPr id="13" name="Picture 13"/>
+            <wp:cNvGraphicFramePr>
+              <a:graphicFrameLocks xmlns:a="http://schemas.openxmlformats.org/drawingml/2006/main" noChangeAspect="1"/>
+            </wp:cNvGraphicFramePr>
+            <a:graphic xmlns:a="http://schemas.openxmlformats.org/drawingml/2006/main">
+              <a:graphicData uri="http://schemas.openxmlformats.org/drawingml/2006/picture">
+                <pic:pic xmlns:pic="http://schemas.openxmlformats.org/drawingml/2006/picture">
+                  <pic:nvPicPr>
+                    <pic:cNvPr id="13" name="tire02.jpg"/>
+                    <pic:cNvPicPr/>
+                  </pic:nvPicPr>
+                  <pic:blipFill>
+                    <a:blip r:embed="rId12">
+                      <a:extLst>
+                        <a:ext uri="{28A0092B-C50C-407E-A947-70E740481C1C}">
+                          <a14:useLocalDpi xmlns:a14="http://schemas.microsoft.com/office/drawing/2010/main" val="0"/>
+                        </a:ext>
+                      </a:extLst>
+                    </a:blip>
+                    <a:stretch>
+                      <a:fillRect/>
+                    </a:stretch>
+                  </pic:blipFill>
+                  <pic:spPr>
+                    <a:xfrm>
+                      <a:off x="0" y="0"/>
+                      <a:ext cx="4064000" cy="3048000"/>
+                    </a:xfrm>
+                    <a:prstGeom prst="rect">
+                      <a:avLst/>
+                    </a:prstGeom>
+                  </pic:spPr>
+                </pic:pic>
+              </a:graphicData>
+            </a:graphic>
+            <wp14:sizeRelH relativeFrom="page">
+              <wp14:pctWidth>0</wp14:pctWidth>
+            </wp14:sizeRelH>
+            <wp14:sizeRelV relativeFrom="page">
+              <wp14:pctHeight>0</wp14:pctHeight>
+            </wp14:sizeRelV>
+          </wp:anchor>
+        </w:drawing>
+      </w:r>
+      <w:r>
+        <w:br w:type="page"/>
+      </w:r>
+    </w:p>
+    <w:p>
+      <w:pPr>
+        <w:pStyle w:val="ListParagraph"/>
+        <w:numPr>
+          <w:ilvl w:val="0"/>
+          <w:numId w:val="15"/>
+        </w:numPr>
+      </w:pPr>
+      <w:r>
+        <w:rPr>
+          <w:noProof/>
+        </w:rPr>
+        <w:lastRenderedPageBreak/>
+        <mc:AlternateContent>
+          <mc:Choice Requires="wps">
+            <w:drawing>
+              <wp:anchor distT="0" distB="0" distL="114300" distR="114300" simplePos="0" relativeHeight="251666432" behindDoc="0" locked="0" layoutInCell="1" allowOverlap="1" wp14:anchorId="019458E0" wp14:editId="33223356">
+                <wp:simplePos x="0" y="0"/>
+                <wp:positionH relativeFrom="column">
+                  <wp:posOffset>0</wp:posOffset>
+                </wp:positionH>
+                <wp:positionV relativeFrom="paragraph">
+                  <wp:posOffset>3105150</wp:posOffset>
+                </wp:positionV>
+                <wp:extent cx="4064000" cy="635"/>
+                <wp:effectExtent l="0" t="0" r="0" b="0"/>
+                <wp:wrapSquare wrapText="bothSides"/>
+                <wp:docPr id="17" name="Text Box 17"/>
+                <wp:cNvGraphicFramePr/>
+                <a:graphic xmlns:a="http://schemas.openxmlformats.org/drawingml/2006/main">
+                  <a:graphicData uri="http://schemas.microsoft.com/office/word/2010/wordprocessingShape">
+                    <wps:wsp>
+                      <wps:cNvSpPr txBox="1"/>
+                      <wps:spPr>
+                        <a:xfrm>
+                          <a:off x="0" y="0"/>
+                          <a:ext cx="4064000" cy="635"/>
+                        </a:xfrm>
+                        <a:prstGeom prst="rect">
+                          <a:avLst/>
+                        </a:prstGeom>
+                        <a:solidFill>
+                          <a:prstClr val="white"/>
+                        </a:solidFill>
+                        <a:ln>
+                          <a:noFill/>
+                        </a:ln>
+                        <a:effectLst/>
+                      </wps:spPr>
+                      <wps:txbx>
+                        <w:txbxContent>
+                          <w:p>
+                            <w:pPr>
+                              <w:pStyle w:val="Caption"/>
+                              <w:rPr>
+                                <w:noProof/>
+                                <w:sz w:val="24"/>
+                              </w:rPr>
+                            </w:pPr>
+                            <w:r>
+                              <w:t xml:space="preserve">Figure </w:t>
+                            </w:r>
+                            <w:r>
+                              <w:fldChar w:fldCharType="begin"/>
+                            </w:r>
+                            <w:r>
+                              <w:instrText xml:space="preserve"> SEQ Figure \* ARABIC </w:instrText>
+                            </w:r>
+                            <w:r>
+                              <w:fldChar w:fldCharType="separate"/>
+                            </w:r>
+                            <w:r>
+                              <w:rPr>
+                                <w:noProof/>
+                              </w:rPr>
+                              <w:t>4</w:t>
+                            </w:r>
+                            <w:r>
+                              <w:fldChar w:fldCharType="end"/>
+                            </w:r>
+                          </w:p>
+                        </w:txbxContent>
+                      </wps:txbx>
+                      <wps:bodyPr rot="0" spcFirstLastPara="0" vertOverflow="overflow" horzOverflow="overflow" vert="horz" wrap="square" lIns="0" tIns="0" rIns="0" bIns="0" numCol="1" spcCol="0" rtlCol="0" fromWordArt="0" anchor="t" anchorCtr="0" forceAA="0" compatLnSpc="1">
+                        <a:prstTxWarp prst="textNoShape">
+                          <a:avLst/>
+                        </a:prstTxWarp>
+                        <a:spAutoFit/>
+                      </wps:bodyPr>
+                    </wps:wsp>
+                  </a:graphicData>
+                </a:graphic>
+              </wp:anchor>
+            </w:drawing>
+          </mc:Choice>
+          <mc:Fallback>
+            <w:pict>
+              <v:shape w14:anchorId="019458E0" id="Text Box 17" o:spid="_x0000_s1028" type="#_x0000_t202" style="position:absolute;left:0;text-align:left;margin-left:0;margin-top:244.5pt;width:320pt;height:.05pt;z-index:251666432;visibility:visible;mso-wrap-style:square;mso-wrap-distance-left:9pt;mso-wrap-distance-top:0;mso-wrap-distance-right:9pt;mso-wrap-distance-bottom:0;mso-position-horizontal:absolute;mso-position-horizontal-relative:text;mso-position-vertical:absolute;mso-position-vertical-relative:text;v-text-anchor:top" o:gfxdata="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" stroked="f">
+                <v:textbox style="mso-fit-shape-to-text:t" inset="0,0,0,0">
+                  <w:txbxContent>
+                    <w:p>
+                      <w:pPr>
+                        <w:pStyle w:val="Caption"/>
+                        <w:rPr>
+                          <w:noProof/>
+                          <w:sz w:val="24"/>
+                        </w:rPr>
+                      </w:pPr>
+                      <w:r>
+                        <w:t xml:space="preserve">Figure </w:t>
+                      </w:r>
+                      <w:r>
+                        <w:fldChar w:fldCharType="begin"/>
+                      </w:r>
+                      <w:r>
+                        <w:instrText xml:space="preserve"> SEQ Figure \* ARABIC </w:instrText>
+                      </w:r>
+                      <w:r>
+                        <w:fldChar w:fldCharType="separate"/>
+                      </w:r>
+                      <w:r>
+                        <w:rPr>
+                          <w:noProof/>
+                        </w:rPr>
+                        <w:t>4</w:t>
+                      </w:r>
+                      <w:r>
+                        <w:fldChar w:fldCharType="end"/>
+                      </w:r>
+                    </w:p>
+                  </w:txbxContent>
+                </v:textbox>
+                <w10:wrap type="square"/>
+              </v:shape>
+            </w:pict>
+          </mc:Fallback>
+        </mc:AlternateContent>
+      </w:r>
+      <w:r>
+        <w:rPr>
+          <w:noProof/>
+          <w:lang w:eastAsia="en-US"/>
+        </w:rPr>
+        <w:drawing>
+          <wp:anchor distT="0" distB="0" distL="114300" distR="114300" simplePos="0" relativeHeight="251664384" behindDoc="0" locked="0" layoutInCell="1" allowOverlap="1" wp14:anchorId="285E00E6" wp14:editId="395543D5">
+            <wp:simplePos x="0" y="0"/>
+            <wp:positionH relativeFrom="margin">
+              <wp:align>left</wp:align>
+            </wp:positionH>
+            <wp:positionV relativeFrom="paragraph">
+              <wp:posOffset>0</wp:posOffset>
+            </wp:positionV>
+            <wp:extent cx="4064000" cy="3048000"/>
+            <wp:effectExtent l="0" t="0" r="0" b="0"/>
+            <wp:wrapSquare wrapText="bothSides"/>
+            <wp:docPr id="16" name="Picture 16"/>
+            <wp:cNvGraphicFramePr>
+              <a:graphicFrameLocks xmlns:a="http://schemas.openxmlformats.org/drawingml/2006/main" noChangeAspect="1"/>
+            </wp:cNvGraphicFramePr>
+            <a:graphic xmlns:a="http://schemas.openxmlformats.org/drawingml/2006/main">
+              <a:graphicData uri="http://schemas.openxmlformats.org/drawingml/2006/picture">
+                <pic:pic xmlns:pic="http://schemas.openxmlformats.org/drawingml/2006/picture">
+                  <pic:nvPicPr>
+                    <pic:cNvPr id="16" name="tire03.jpg"/>
+                    <pic:cNvPicPr/>
+                  </pic:nvPicPr>
+                  <pic:blipFill>
+                    <a:blip r:embed="rId13">
+                      <a:extLst>
+                        <a:ext uri="{28A0092B-C50C-407E-A947-70E740481C1C}">
+                          <a14:useLocalDpi xmlns:a14="http://schemas.microsoft.com/office/drawing/2010/main" val="0"/>
+                        </a:ext>
+                      </a:extLst>
+                    </a:blip>
+                    <a:stretch>
+                      <a:fillRect/>
+                    </a:stretch>
+                  </pic:blipFill>
+                  <pic:spPr>
+                    <a:xfrm>
+                      <a:off x="0" y="0"/>
+                      <a:ext cx="4064000" cy="3048000"/>
+                    </a:xfrm>
+                    <a:prstGeom prst="rect">
+                      <a:avLst/>
+                    </a:prstGeom>
+                  </pic:spPr>
+                </pic:pic>
+              </a:graphicData>
+            </a:graphic>
+            <wp14:sizeRelH relativeFrom="page">
+              <wp14:pctWidth>0</wp14:pctWidth>
+            </wp14:sizeRelH>
+            <wp14:sizeRelV relativeFrom="page">
+              <wp14:pctHeight>0</wp14:pctHeight>
+            </wp14:sizeRelV>
+          </wp:anchor>
+        </w:drawing>
+      </w:r>
+      <w:r>
+        <w:t>You should end up with the ti</w:t>
+      </w:r>
+      <w:r>
+        <w:t>re and rim looking like Figure 4</w:t>
+      </w:r>
+      <w:r>
+        <w:t>. </w:t>
+      </w:r>
+    </w:p>
+    <w:p/>
+    <w:p/>
+    <w:p/>
+    <w:p/>
+    <w:p/>
+    <w:p/>
+    <w:p/>
+    <w:p/>
+    <w:p/>
+    <w:p/>
+    <w:p>
+      <w:pPr>
+        <w:pStyle w:val="ListParagraph"/>
+        <w:numPr>
+          <w:ilvl w:val="0"/>
+          <w:numId w:val="15"/>
+        </w:numPr>
+      </w:pPr>
+      <w:r>
+        <w:t xml:space="preserve">Pull </w:t>
+      </w:r>
+      <w:r>
+        <w:t>out the</w:t>
+      </w:r>
+      <w:r>
+        <w:t xml:space="preserve"> side of the tire again</w:t>
+      </w:r>
+      <w:r>
+        <w:t>, so that it looks like Figure 5</w:t>
+      </w:r>
+      <w:r>
+        <w:t>.</w:t>
+      </w:r>
+    </w:p>
+    <w:p>
+      <w:r>
+        <w:rPr>
+          <w:noProof/>
+          <w:lang w:eastAsia="en-US"/>
+        </w:rPr>
+        <w:drawing>
+          <wp:anchor distT="0" distB="0" distL="114300" distR="114300" simplePos="0" relativeHeight="251667456" behindDoc="0" locked="0" layoutInCell="1" allowOverlap="1" wp14:anchorId="011097D2" wp14:editId="749D1227">
+            <wp:simplePos x="0" y="0"/>
+            <wp:positionH relativeFrom="margin">
+              <wp:align>right</wp:align>
+            </wp:positionH>
+            <wp:positionV relativeFrom="paragraph">
+              <wp:posOffset>9525</wp:posOffset>
+            </wp:positionV>
+            <wp:extent cx="4064000" cy="3048000"/>
+            <wp:effectExtent l="0" t="0" r="0" b="0"/>
+            <wp:wrapSquare wrapText="bothSides"/>
+            <wp:docPr id="18" name="Picture 18"/>
+            <wp:cNvGraphicFramePr>
+              <a:graphicFrameLocks xmlns:a="http://schemas.openxmlformats.org/drawingml/2006/main" noChangeAspect="1"/>
+            </wp:cNvGraphicFramePr>
+            <a:graphic xmlns:a="http://schemas.openxmlformats.org/drawingml/2006/main">
+              <a:graphicData uri="http://schemas.openxmlformats.org/drawingml/2006/picture">
+                <pic:pic xmlns:pic="http://schemas.openxmlformats.org/drawingml/2006/picture">
+                  <pic:nvPicPr>
+                    <pic:cNvPr id="18" name="tire04.jpg"/>
+                    <pic:cNvPicPr/>
+                  </pic:nvPicPr>
+                  <pic:blipFill>
+                    <a:blip r:embed="rId14">
+                      <a:extLst>
+                        <a:ext uri="{28A0092B-C50C-407E-A947-70E740481C1C}">
+                          <a14:useLocalDpi xmlns:a14="http://schemas.microsoft.com/office/drawing/2010/main" val="0"/>
+                        </a:ext>
+                      </a:extLst>
+                    </a:blip>
+                    <a:stretch>
+                      <a:fillRect/>
+                    </a:stretch>
+                  </pic:blipFill>
+                  <pic:spPr>
+                    <a:xfrm>
+                      <a:off x="0" y="0"/>
+                      <a:ext cx="4064000" cy="3048000"/>
+                    </a:xfrm>
+                    <a:prstGeom prst="rect">
+                      <a:avLst/>
+                    </a:prstGeom>
+                  </pic:spPr>
+                </pic:pic>
+              </a:graphicData>
+            </a:graphic>
+            <wp14:sizeRelH relativeFrom="page">
+              <wp14:pctWidth>0</wp14:pctWidth>
+            </wp14:sizeRelH>
+            <wp14:sizeRelV relativeFrom="page">
+              <wp14:pctHeight>0</wp14:pctHeight>
+            </wp14:sizeRelV>
+          </wp:anchor>
+        </w:drawing>
+      </w:r>
+      <w:r>
+        <w:rPr>
+          <w:noProof/>
+        </w:rPr>
+        <mc:AlternateContent>
+          <mc:Choice Requires="wps">
+            <w:drawing>
+              <wp:anchor distT="0" distB="0" distL="114300" distR="114300" simplePos="0" relativeHeight="251669504" behindDoc="0" locked="0" layoutInCell="1" allowOverlap="1" wp14:anchorId="1054BCE2" wp14:editId="1DDEF029">
+                <wp:simplePos x="0" y="0"/>
+                <wp:positionH relativeFrom="margin">
+                  <wp:align>right</wp:align>
+                </wp:positionH>
+                <wp:positionV relativeFrom="paragraph">
+                  <wp:posOffset>3136900</wp:posOffset>
+                </wp:positionV>
+                <wp:extent cx="4064000" cy="635"/>
+                <wp:effectExtent l="0" t="0" r="0" b="0"/>
+                <wp:wrapSquare wrapText="bothSides"/>
+                <wp:docPr id="19" name="Text Box 19"/>
+                <wp:cNvGraphicFramePr/>
+                <a:graphic xmlns:a="http://schemas.openxmlformats.org/drawingml/2006/main">
+                  <a:graphicData uri="http://schemas.microsoft.com/office/word/2010/wordprocessingShape">
+                    <wps:wsp>
+                      <wps:cNvSpPr txBox="1"/>
+                      <wps:spPr>
+                        <a:xfrm>
+                          <a:off x="0" y="0"/>
+                          <a:ext cx="4064000" cy="635"/>
+                        </a:xfrm>
+                        <a:prstGeom prst="rect">
+                          <a:avLst/>
+                        </a:prstGeom>
+                        <a:solidFill>
+                          <a:prstClr val="white"/>
+                        </a:solidFill>
+                        <a:ln>
+                          <a:noFill/>
+                        </a:ln>
+                        <a:effectLst/>
+                      </wps:spPr>
+                      <wps:txbx>
+                        <w:txbxContent>
+                          <w:p>
+                            <w:pPr>
+                              <w:pStyle w:val="Caption"/>
+                              <w:rPr>
+                                <w:noProof/>
+                                <w:sz w:val="24"/>
+                              </w:rPr>
+                            </w:pPr>
+                            <w:r>
+                              <w:t xml:space="preserve">Figure </w:t>
+                            </w:r>
+                            <w:r>
+                              <w:fldChar w:fldCharType="begin"/>
+                            </w:r>
+                            <w:r>
+                              <w:instrText xml:space="preserve"> SEQ Figure \* ARABIC </w:instrText>
+                            </w:r>
+                            <w:r>
+                              <w:fldChar w:fldCharType="separate"/>
+                            </w:r>
+                            <w:r>
+                              <w:rPr>
+                                <w:noProof/>
+                              </w:rPr>
+                              <w:t>5</w:t>
+                            </w:r>
+                            <w:r>
+                              <w:fldChar w:fldCharType="end"/>
+                            </w:r>
+                          </w:p>
+                        </w:txbxContent>
+                      </wps:txbx>
+                      <wps:bodyPr rot="0" spcFirstLastPara="0" vertOverflow="overflow" horzOverflow="overflow" vert="horz" wrap="square" lIns="0" tIns="0" rIns="0" bIns="0" numCol="1" spcCol="0" rtlCol="0" fromWordArt="0" anchor="t" anchorCtr="0" forceAA="0" compatLnSpc="1">
+                        <a:prstTxWarp prst="textNoShape">
+                          <a:avLst/>
+                        </a:prstTxWarp>
+                        <a:spAutoFit/>
+                      </wps:bodyPr>
+                    </wps:wsp>
+                  </a:graphicData>
+                </a:graphic>
+              </wp:anchor>
+            </w:drawing>
+          </mc:Choice>
+          <mc:Fallback>
+            <w:pict>
+              <v:shape w14:anchorId="1054BCE2" id="Text Box 19" o:spid="_x0000_s1029" type="#_x0000_t202" style="position:absolute;margin-left:268.8pt;margin-top:247pt;width:320pt;height:.05pt;z-index:251669504;visibility:visible;mso-wrap-style:square;mso-wrap-distance-left:9pt;mso-wrap-distance-top:0;mso-wrap-distance-right:9pt;mso-wrap-distance-bottom:0;mso-position-horizontal:right;mso-position-horizontal-relative:margin;mso-position-vertical:absolute;mso-position-vertical-relative:text;v-text-anchor:top" o:gfxdata="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" stroked="f">
+                <v:textbox style="mso-fit-shape-to-text:t" inset="0,0,0,0">
+                  <w:txbxContent>
+                    <w:p>
+                      <w:pPr>
+                        <w:pStyle w:val="Caption"/>
+                        <w:rPr>
+                          <w:noProof/>
+                          <w:sz w:val="24"/>
+                        </w:rPr>
+                      </w:pPr>
+                      <w:r>
+                        <w:t xml:space="preserve">Figure </w:t>
+                      </w:r>
+                      <w:r>
+                        <w:fldChar w:fldCharType="begin"/>
+                      </w:r>
+                      <w:r>
+                        <w:instrText xml:space="preserve"> SEQ Figure \* ARABIC </w:instrText>
+                      </w:r>
+                      <w:r>
+                        <w:fldChar w:fldCharType="separate"/>
+                      </w:r>
+                      <w:r>
+                        <w:rPr>
+                          <w:noProof/>
+                        </w:rPr>
+                        <w:t>5</w:t>
+                      </w:r>
+                      <w:r>
+                        <w:fldChar w:fldCharType="end"/>
+                      </w:r>
+                    </w:p>
+                  </w:txbxContent>
+                </v:textbox>
+                <w10:wrap type="square" anchorx="margin"/>
+              </v:shape>
+            </w:pict>
+          </mc:Fallback>
+        </mc:AlternateContent>
+      </w:r>
+      <w:r>
+        <w:br w:type="page"/>
+      </w:r>
+    </w:p>
+    <w:p>
+      <w:pPr>
+        <w:pStyle w:val="ListParagraph"/>
+        <w:numPr>
+          <w:ilvl w:val="0"/>
+          <w:numId w:val="15"/>
+        </w:numPr>
+      </w:pPr>
+      <w:r>
+        <w:rPr>
+          <w:noProof/>
+        </w:rPr>
+        <w:lastRenderedPageBreak/>
+        <mc:AlternateContent>
+          <mc:Choice Requires="wps">
+            <w:drawing>
+              <wp:anchor distT="0" distB="0" distL="114300" distR="114300" simplePos="0" relativeHeight="251672576" behindDoc="0" locked="0" layoutInCell="1" allowOverlap="1" wp14:anchorId="0B19449C" wp14:editId="6369C3CD">
+                <wp:simplePos x="0" y="0"/>
+                <wp:positionH relativeFrom="column">
+                  <wp:posOffset>1879600</wp:posOffset>
+                </wp:positionH>
+                <wp:positionV relativeFrom="paragraph">
+                  <wp:posOffset>3105150</wp:posOffset>
+                </wp:positionV>
+                <wp:extent cx="4064000" cy="635"/>
+                <wp:effectExtent l="0" t="0" r="0" b="0"/>
+                <wp:wrapSquare wrapText="bothSides"/>
+                <wp:docPr id="21" name="Text Box 21"/>
+                <wp:cNvGraphicFramePr/>
+                <a:graphic xmlns:a="http://schemas.openxmlformats.org/drawingml/2006/main">
+                  <a:graphicData uri="http://schemas.microsoft.com/office/word/2010/wordprocessingShape">
+                    <wps:wsp>
+                      <wps:cNvSpPr txBox="1"/>
+                      <wps:spPr>
+                        <a:xfrm>
+                          <a:off x="0" y="0"/>
+                          <a:ext cx="4064000" cy="635"/>
+                        </a:xfrm>
+                        <a:prstGeom prst="rect">
+                          <a:avLst/>
+                        </a:prstGeom>
+                        <a:solidFill>
+                          <a:prstClr val="white"/>
+                        </a:solidFill>
+                        <a:ln>
+                          <a:noFill/>
+                        </a:ln>
+                        <a:effectLst/>
+                      </wps:spPr>
+                      <wps:txbx>
+                        <w:txbxContent>
+                          <w:p>
+                            <w:pPr>
+                              <w:pStyle w:val="Caption"/>
+                              <w:rPr>
+                                <w:noProof/>
+                                <w:sz w:val="24"/>
+                              </w:rPr>
+                            </w:pPr>
+                            <w:r>
+                              <w:t xml:space="preserve">Figure </w:t>
+                            </w:r>
+                            <w:r>
+                              <w:fldChar w:fldCharType="begin"/>
+                            </w:r>
+                            <w:r>
+                              <w:instrText xml:space="preserve"> SEQ Figure \* ARABIC </w:instrText>
+                            </w:r>
+                            <w:r>
+                              <w:fldChar w:fldCharType="separate"/>
+                            </w:r>
+                            <w:r>
+                              <w:rPr>
+                                <w:noProof/>
+                              </w:rPr>
+                              <w:t>6</w:t>
+                            </w:r>
+                            <w:r>
+                              <w:fldChar w:fldCharType="end"/>
+                            </w:r>
+                          </w:p>
+                        </w:txbxContent>
+                      </wps:txbx>
+                      <wps:bodyPr rot="0" spcFirstLastPara="0" vertOverflow="overflow" horzOverflow="overflow" vert="horz" wrap="square" lIns="0" tIns="0" rIns="0" bIns="0" numCol="1" spcCol="0" rtlCol="0" fromWordArt="0" anchor="t" anchorCtr="0" forceAA="0" compatLnSpc="1">
+                        <a:prstTxWarp prst="textNoShape">
+                          <a:avLst/>
+                        </a:prstTxWarp>
+                        <a:spAutoFit/>
+                      </wps:bodyPr>
+                    </wps:wsp>
+                  </a:graphicData>
+                </a:graphic>
+              </wp:anchor>
+            </w:drawing>
+          </mc:Choice>
+          <mc:Fallback>
+            <w:pict>
+              <v:shape w14:anchorId="0B19449C" id="Text Box 21" o:spid="_x0000_s1030" type="#_x0000_t202" style="position:absolute;left:0;text-align:left;margin-left:148pt;margin-top:244.5pt;width:320pt;height:.05pt;z-index:251672576;visibility:visible;mso-wrap-style:square;mso-wrap-distance-left:9pt;mso-wrap-distance-top:0;mso-wrap-distance-right:9pt;mso-wrap-distance-bottom:0;mso-position-horizontal:absolute;mso-position-horizontal-relative:text;mso-position-vertical:absolute;mso-position-vertical-relative:text;v-text-anchor:top" o:gfxdata="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" stroked="f">
+                <v:textbox style="mso-fit-shape-to-text:t" inset="0,0,0,0">
+                  <w:txbxContent>
+                    <w:p>
+                      <w:pPr>
+                        <w:pStyle w:val="Caption"/>
+                        <w:rPr>
+                          <w:noProof/>
+                          <w:sz w:val="24"/>
+                        </w:rPr>
+                      </w:pPr>
+                      <w:r>
+                        <w:t xml:space="preserve">Figure </w:t>
+                      </w:r>
+                      <w:r>
+                        <w:fldChar w:fldCharType="begin"/>
+                      </w:r>
+                      <w:r>
+                        <w:instrText xml:space="preserve"> SEQ Figure \* ARABIC </w:instrText>
+                      </w:r>
+                      <w:r>
+                        <w:fldChar w:fldCharType="separate"/>
+                      </w:r>
+                      <w:r>
+                        <w:rPr>
+                          <w:noProof/>
+                        </w:rPr>
+                        <w:t>6</w:t>
+                      </w:r>
+                      <w:r>
+                        <w:fldChar w:fldCharType="end"/>
+                      </w:r>
+                    </w:p>
+                  </w:txbxContent>
+                </v:textbox>
+                <w10:wrap type="square"/>
+              </v:shape>
+            </w:pict>
+          </mc:Fallback>
+        </mc:AlternateContent>
+      </w:r>
+      <w:r>
+        <w:rPr>
+          <w:noProof/>
+          <w:lang w:eastAsia="en-US"/>
+        </w:rPr>
+        <w:drawing>
+          <wp:anchor distT="0" distB="0" distL="114300" distR="114300" simplePos="0" relativeHeight="251670528" behindDoc="0" locked="0" layoutInCell="1" allowOverlap="1" wp14:anchorId="6B8972FA" wp14:editId="130CC30E">
+            <wp:simplePos x="0" y="0"/>
+            <wp:positionH relativeFrom="margin">
+              <wp:align>right</wp:align>
+            </wp:positionH>
+            <wp:positionV relativeFrom="paragraph">
+              <wp:posOffset>0</wp:posOffset>
+            </wp:positionV>
+            <wp:extent cx="4064000" cy="3048000"/>
+            <wp:effectExtent l="0" t="0" r="0" b="0"/>
+            <wp:wrapSquare wrapText="bothSides"/>
+            <wp:docPr id="20" name="Picture 20"/>
+            <wp:cNvGraphicFramePr>
+              <a:graphicFrameLocks xmlns:a="http://schemas.openxmlformats.org/drawingml/2006/main" noChangeAspect="1"/>
+            </wp:cNvGraphicFramePr>
+            <a:graphic xmlns:a="http://schemas.openxmlformats.org/drawingml/2006/main">
+              <a:graphicData uri="http://schemas.openxmlformats.org/drawingml/2006/picture">
+                <pic:pic xmlns:pic="http://schemas.openxmlformats.org/drawingml/2006/picture">
+                  <pic:nvPicPr>
+                    <pic:cNvPr id="20" name="tire05.jpg"/>
+                    <pic:cNvPicPr/>
+                  </pic:nvPicPr>
+                  <pic:blipFill>
+                    <a:blip r:embed="rId15">
+                      <a:extLst>
+                        <a:ext uri="{28A0092B-C50C-407E-A947-70E740481C1C}">
+                          <a14:useLocalDpi xmlns:a14="http://schemas.microsoft.com/office/drawing/2010/main" val="0"/>
+                        </a:ext>
+                      </a:extLst>
+                    </a:blip>
+                    <a:stretch>
+                      <a:fillRect/>
+                    </a:stretch>
+                  </pic:blipFill>
+                  <pic:spPr>
+                    <a:xfrm>
+                      <a:off x="0" y="0"/>
+                      <a:ext cx="4064000" cy="3048000"/>
+                    </a:xfrm>
+                    <a:prstGeom prst="rect">
+                      <a:avLst/>
+                    </a:prstGeom>
+                  </pic:spPr>
+                </pic:pic>
+              </a:graphicData>
+            </a:graphic>
+            <wp14:sizeRelH relativeFrom="page">
+              <wp14:pctWidth>0</wp14:pctWidth>
+            </wp14:sizeRelH>
+            <wp14:sizeRelV relativeFrom="page">
+              <wp14:pctHeight>0</wp14:pctHeight>
+            </wp14:sizeRelV>
+          </wp:anchor>
+        </w:drawing>
+      </w:r>
+      <w:r>
+        <w:t>Gently p</w:t>
+      </w:r>
+      <w:r>
+        <w:t>ress</w:t>
+      </w:r>
+      <w:r>
+        <w:t xml:space="preserve"> and rotate</w:t>
+      </w:r>
+      <w:r>
+        <w:t xml:space="preserve"> the rim into the tire. You want to end up with the rim almost fully into the tire with the bead sti</w:t>
+      </w:r>
+      <w:r>
+        <w:t>ll sticking out</w:t>
+      </w:r>
+      <w:r>
+        <w:t>, as</w:t>
+      </w:r>
+      <w:r>
+        <w:t xml:space="preserve"> in Figure 6</w:t>
+      </w:r>
+      <w:r>
+        <w:t>. If there are any imperfections leftover from Step 1, then it may be difficult to pass the tire over them.</w:t>
+      </w:r>
+    </w:p>
+    <w:p/>
+    <w:p/>
+    <w:p>
+      <w:pPr>
+        <w:pStyle w:val="ListParagraph"/>
+        <w:numPr>
+          <w:ilvl w:val="0"/>
+          <w:numId w:val="15"/>
+        </w:numPr>
+      </w:pPr>
+      <w:r>
+        <w:t>Quickly p</w:t>
+      </w:r>
+      <w:r>
+        <w:t>ress the rim into the tire from both sides. The bead should now be completely in the flange.</w:t>
+      </w:r>
+      <w:r>
+        <w:t xml:space="preserve"> This step may require several attempts.</w:t>
+      </w:r>
+    </w:p>
+    <w:p>
+      <w:r>
+        <w:rPr>
+          <w:noProof/>
+        </w:rPr>
+        <mc:AlternateContent>
+          <mc:Choice Requires="wps">
+            <w:drawing>
+              <wp:anchor distT="0" distB="0" distL="114300" distR="114300" simplePos="0" relativeHeight="251677696" behindDoc="0" locked="0" layoutInCell="1" allowOverlap="1" wp14:anchorId="00E2713F" wp14:editId="0A1F1CE9">
+                <wp:simplePos x="0" y="0"/>
+                <wp:positionH relativeFrom="column">
+                  <wp:posOffset>0</wp:posOffset>
+                </wp:positionH>
+                <wp:positionV relativeFrom="paragraph">
+                  <wp:posOffset>3112770</wp:posOffset>
+                </wp:positionV>
+                <wp:extent cx="4064000" cy="635"/>
+                <wp:effectExtent l="0" t="0" r="0" b="0"/>
+                <wp:wrapSquare wrapText="bothSides"/>
+                <wp:docPr id="24" name="Text Box 24"/>
+                <wp:cNvGraphicFramePr/>
+                <a:graphic xmlns:a="http://schemas.openxmlformats.org/drawingml/2006/main">
+                  <a:graphicData uri="http://schemas.microsoft.com/office/word/2010/wordprocessingShape">
+                    <wps:wsp>
+                      <wps:cNvSpPr txBox="1"/>
+                      <wps:spPr>
+                        <a:xfrm>
+                          <a:off x="0" y="0"/>
+                          <a:ext cx="4064000" cy="635"/>
+                        </a:xfrm>
+                        <a:prstGeom prst="rect">
+                          <a:avLst/>
+                        </a:prstGeom>
+                        <a:solidFill>
+                          <a:prstClr val="white"/>
+                        </a:solidFill>
+                        <a:ln>
+                          <a:noFill/>
+                        </a:ln>
+                        <a:effectLst/>
+                      </wps:spPr>
+                      <wps:txbx>
+                        <w:txbxContent>
+                          <w:p>
+                            <w:pPr>
+                              <w:pStyle w:val="Caption"/>
+                              <w:rPr>
+                                <w:noProof/>
+                                <w:sz w:val="24"/>
+                              </w:rPr>
+                            </w:pPr>
+                            <w:r>
+                              <w:t xml:space="preserve">Figure </w:t>
+                            </w:r>
+                            <w:r>
+                              <w:fldChar w:fldCharType="begin"/>
+                            </w:r>
+                            <w:r>
+                              <w:instrText xml:space="preserve"> SEQ Figure \* ARABIC </w:instrText>
+                            </w:r>
+                            <w:r>
+                              <w:fldChar w:fldCharType="separate"/>
+                            </w:r>
+                            <w:r>
+                              <w:rPr>
+                                <w:noProof/>
+                              </w:rPr>
+                              <w:t>7</w:t>
+                            </w:r>
+                            <w:r>
+                              <w:fldChar w:fldCharType="end"/>
+                            </w:r>
+                          </w:p>
+                        </w:txbxContent>
+                      </wps:txbx>
+                      <wps:bodyPr rot="0" spcFirstLastPara="0" vertOverflow="overflow" horzOverflow="overflow" vert="horz" wrap="square" lIns="0" tIns="0" rIns="0" bIns="0" numCol="1" spcCol="0" rtlCol="0" fromWordArt="0" anchor="t" anchorCtr="0" forceAA="0" compatLnSpc="1">
+                        <a:prstTxWarp prst="textNoShape">
+                          <a:avLst/>
+                        </a:prstTxWarp>
+                        <a:spAutoFit/>
+                      </wps:bodyPr>
+                    </wps:wsp>
+                  </a:graphicData>
+                </a:graphic>
+              </wp:anchor>
+            </w:drawing>
+          </mc:Choice>
+          <mc:Fallback>
+            <w:pict>
+              <v:shape w14:anchorId="00E2713F" id="Text Box 24" o:spid="_x0000_s1031" type="#_x0000_t202" style="position:absolute;margin-left:0;margin-top:245.1pt;width:320pt;height:.05pt;z-index:251677696;visibility:visible;mso-wrap-style:square;mso-wrap-distance-left:9pt;mso-wrap-distance-top:0;mso-wrap-distance-right:9pt;mso-wrap-distance-bottom:0;mso-position-horizontal:absolute;mso-position-horizontal-relative:text;mso-position-vertical:absolute;mso-position-vertical-relative:text;v-text-anchor:top" o:gfxdata="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" stroked="f">
+                <v:textbox style="mso-fit-shape-to-text:t" inset="0,0,0,0">
+                  <w:txbxContent>
+                    <w:p>
+                      <w:pPr>
+                        <w:pStyle w:val="Caption"/>
+                        <w:rPr>
+                          <w:noProof/>
+                          <w:sz w:val="24"/>
+                        </w:rPr>
+                      </w:pPr>
+                      <w:r>
+                        <w:t xml:space="preserve">Figure </w:t>
+                      </w:r>
+                      <w:r>
+                        <w:fldChar w:fldCharType="begin"/>
+                      </w:r>
+                      <w:r>
+                        <w:instrText xml:space="preserve"> SEQ Figure \* ARABIC </w:instrText>
+                      </w:r>
+                      <w:r>
+                        <w:fldChar w:fldCharType="separate"/>
+                      </w:r>
+                      <w:r>
+                        <w:rPr>
+                          <w:noProof/>
+                        </w:rPr>
+                        <w:t>7</w:t>
+                      </w:r>
+                      <w:r>
+                        <w:fldChar w:fldCharType="end"/>
+                      </w:r>
+                    </w:p>
+                  </w:txbxContent>
+                </v:textbox>
+                <w10:wrap type="square"/>
+              </v:shape>
+            </w:pict>
+          </mc:Fallback>
+        </mc:AlternateContent>
+      </w:r>
+      <w:r>
+        <w:rPr>
+          <w:noProof/>
+          <w:lang w:eastAsia="en-US"/>
+        </w:rPr>
+        <w:drawing>
+          <wp:anchor distT="0" distB="0" distL="114300" distR="114300" simplePos="0" relativeHeight="251673600" behindDoc="0" locked="0" layoutInCell="1" allowOverlap="1" wp14:anchorId="51F1DD22" wp14:editId="46BD3DE3">
+            <wp:simplePos x="0" y="0"/>
+            <wp:positionH relativeFrom="margin">
+              <wp:align>left</wp:align>
+            </wp:positionH>
+            <wp:positionV relativeFrom="paragraph">
+              <wp:posOffset>7620</wp:posOffset>
+            </wp:positionV>
+            <wp:extent cx="4064000" cy="3048000"/>
+            <wp:effectExtent l="0" t="0" r="0" b="0"/>
+            <wp:wrapSquare wrapText="bothSides"/>
+            <wp:docPr id="22" name="Picture 22"/>
+            <wp:cNvGraphicFramePr>
+              <a:graphicFrameLocks xmlns:a="http://schemas.openxmlformats.org/drawingml/2006/main" noChangeAspect="1"/>
+            </wp:cNvGraphicFramePr>
+            <a:graphic xmlns:a="http://schemas.openxmlformats.org/drawingml/2006/main">
+              <a:graphicData uri="http://schemas.openxmlformats.org/drawingml/2006/picture">
+                <pic:pic xmlns:pic="http://schemas.openxmlformats.org/drawingml/2006/picture">
+                  <pic:nvPicPr>
+                    <pic:cNvPr id="22" name="tire06.jpg"/>
+                    <pic:cNvPicPr/>
+                  </pic:nvPicPr>
+                  <pic:blipFill>
+                    <a:blip r:embed="rId16">
+                      <a:extLst>
+                        <a:ext uri="{28A0092B-C50C-407E-A947-70E740481C1C}">
+                          <a14:useLocalDpi xmlns:a14="http://schemas.microsoft.com/office/drawing/2010/main" val="0"/>
+                        </a:ext>
+                      </a:extLst>
+                    </a:blip>
+                    <a:stretch>
+                      <a:fillRect/>
+                    </a:stretch>
+                  </pic:blipFill>
+                  <pic:spPr>
+                    <a:xfrm>
+                      <a:off x="0" y="0"/>
+                      <a:ext cx="4064000" cy="3048000"/>
+                    </a:xfrm>
+                    <a:prstGeom prst="rect">
+                      <a:avLst/>
+                    </a:prstGeom>
+                  </pic:spPr>
+                </pic:pic>
+              </a:graphicData>
+            </a:graphic>
+            <wp14:sizeRelH relativeFrom="page">
+              <wp14:pctWidth>0</wp14:pctWidth>
+            </wp14:sizeRelH>
+            <wp14:sizeRelV relativeFrom="page">
+              <wp14:pctHeight>0</wp14:pctHeight>
+            </wp14:sizeRelV>
+          </wp:anchor>
+        </w:drawing>
+      </w:r>
+      <w:r>
+        <w:br w:type="page"/>
+      </w:r>
+    </w:p>
+    <w:p>
+      <w:pPr>
+        <w:pStyle w:val="ListParagraph"/>
+        <w:numPr>
+          <w:ilvl w:val="0"/>
+          <w:numId w:val="15"/>
+        </w:numPr>
+      </w:pPr>
+      <w:r>
+        <w:rPr>
+          <w:noProof/>
+        </w:rPr>
+        <w:lastRenderedPageBreak/>
+        <mc:AlternateContent>
+          <mc:Choice Requires="wps">
+            <w:drawing>
+              <wp:anchor distT="0" distB="0" distL="114300" distR="114300" simplePos="0" relativeHeight="251680768" behindDoc="0" locked="0" layoutInCell="1" allowOverlap="1" wp14:anchorId="63F9A5EB" wp14:editId="7B5F257F">
+                <wp:simplePos x="0" y="0"/>
+                <wp:positionH relativeFrom="column">
+                  <wp:posOffset>1879600</wp:posOffset>
+                </wp:positionH>
+                <wp:positionV relativeFrom="paragraph">
+                  <wp:posOffset>3114675</wp:posOffset>
+                </wp:positionV>
+                <wp:extent cx="4064000" cy="635"/>
+                <wp:effectExtent l="0" t="0" r="0" b="0"/>
+                <wp:wrapSquare wrapText="bothSides"/>
+                <wp:docPr id="26" name="Text Box 26"/>
+                <wp:cNvGraphicFramePr/>
+                <a:graphic xmlns:a="http://schemas.openxmlformats.org/drawingml/2006/main">
+                  <a:graphicData uri="http://schemas.microsoft.com/office/word/2010/wordprocessingShape">
+                    <wps:wsp>
+                      <wps:cNvSpPr txBox="1"/>
+                      <wps:spPr>
+                        <a:xfrm>
+                          <a:off x="0" y="0"/>
+                          <a:ext cx="4064000" cy="635"/>
+                        </a:xfrm>
+                        <a:prstGeom prst="rect">
+                          <a:avLst/>
+                        </a:prstGeom>
+                        <a:solidFill>
+                          <a:prstClr val="white"/>
+                        </a:solidFill>
+                        <a:ln>
+                          <a:noFill/>
+                        </a:ln>
+                        <a:effectLst/>
+                      </wps:spPr>
+                      <wps:txbx>
+                        <w:txbxContent>
+                          <w:p>
+                            <w:pPr>
+                              <w:pStyle w:val="Caption"/>
+                              <w:rPr>
+                                <w:noProof/>
+                                <w:sz w:val="24"/>
+                              </w:rPr>
+                            </w:pPr>
+                            <w:r>
+                              <w:t xml:space="preserve">Figure </w:t>
+                            </w:r>
+                            <w:r>
+                              <w:fldChar w:fldCharType="begin"/>
+                            </w:r>
+                            <w:r>
+                              <w:instrText xml:space="preserve"> SEQ Figure \* ARABIC </w:instrText>
+                            </w:r>
+                            <w:r>
+                              <w:fldChar w:fldCharType="separate"/>
+                            </w:r>
+                            <w:r>
+                              <w:rPr>
+                                <w:noProof/>
+                              </w:rPr>
+                              <w:t>8</w:t>
+                            </w:r>
+                            <w:r>
+                              <w:fldChar w:fldCharType="end"/>
+                            </w:r>
+                          </w:p>
+                        </w:txbxContent>
+                      </wps:txbx>
+                      <wps:bodyPr rot="0" spcFirstLastPara="0" vertOverflow="overflow" horzOverflow="overflow" vert="horz" wrap="square" lIns="0" tIns="0" rIns="0" bIns="0" numCol="1" spcCol="0" rtlCol="0" fromWordArt="0" anchor="t" anchorCtr="0" forceAA="0" compatLnSpc="1">
+                        <a:prstTxWarp prst="textNoShape">
+                          <a:avLst/>
+                        </a:prstTxWarp>
+                        <a:spAutoFit/>
+                      </wps:bodyPr>
+                    </wps:wsp>
+                  </a:graphicData>
+                </a:graphic>
+              </wp:anchor>
+            </w:drawing>
+          </mc:Choice>
+          <mc:Fallback>
+            <w:pict>
+              <v:shape w14:anchorId="63F9A5EB" id="Text Box 26" o:spid="_x0000_s1032" type="#_x0000_t202" style="position:absolute;left:0;text-align:left;margin-left:148pt;margin-top:245.25pt;width:320pt;height:.05pt;z-index:251680768;visibility:visible;mso-wrap-style:square;mso-wrap-distance-left:9pt;mso-wrap-distance-top:0;mso-wrap-distance-right:9pt;mso-wrap-distance-bottom:0;mso-position-horizontal:absolute;mso-position-horizontal-relative:text;mso-position-vertical:absolute;mso-position-vertical-relative:text;v-text-anchor:top" o:gfxdata="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" stroked="f">
+                <v:textbox style="mso-fit-shape-to-text:t" inset="0,0,0,0">
+                  <w:txbxContent>
+                    <w:p>
+                      <w:pPr>
+                        <w:pStyle w:val="Caption"/>
+                        <w:rPr>
+                          <w:noProof/>
+                          <w:sz w:val="24"/>
+                        </w:rPr>
+                      </w:pPr>
+                      <w:r>
+                        <w:t xml:space="preserve">Figure </w:t>
+                      </w:r>
+                      <w:r>
+                        <w:fldChar w:fldCharType="begin"/>
+                      </w:r>
+                      <w:r>
+                        <w:instrText xml:space="preserve"> SEQ Figure \* ARABIC </w:instrText>
+                      </w:r>
+                      <w:r>
+                        <w:fldChar w:fldCharType="separate"/>
+                      </w:r>
+                      <w:r>
+                        <w:rPr>
+                          <w:noProof/>
+                        </w:rPr>
+                        <w:t>8</w:t>
+                      </w:r>
+                      <w:r>
+                        <w:fldChar w:fldCharType="end"/>
+                      </w:r>
+                    </w:p>
+                  </w:txbxContent>
+                </v:textbox>
+                <w10:wrap type="square"/>
+              </v:shape>
+            </w:pict>
+          </mc:Fallback>
+        </mc:AlternateContent>
+      </w:r>
+      <w:r>
+        <w:rPr>
+          <w:noProof/>
+          <w:lang w:eastAsia="en-US"/>
+        </w:rPr>
+        <w:drawing>
+          <wp:anchor distT="0" distB="0" distL="114300" distR="114300" simplePos="0" relativeHeight="251678720" behindDoc="0" locked="0" layoutInCell="1" allowOverlap="1" wp14:anchorId="62E8B112" wp14:editId="13DDE91E">
+            <wp:simplePos x="0" y="0"/>
+            <wp:positionH relativeFrom="margin">
+              <wp:align>right</wp:align>
+            </wp:positionH>
+            <wp:positionV relativeFrom="paragraph">
+              <wp:posOffset>9525</wp:posOffset>
+            </wp:positionV>
+            <wp:extent cx="4064000" cy="3048000"/>
+            <wp:effectExtent l="0" t="0" r="0" b="0"/>
+            <wp:wrapSquare wrapText="bothSides"/>
+            <wp:docPr id="25" name="Picture 25"/>
+            <wp:cNvGraphicFramePr>
+              <a:graphicFrameLocks xmlns:a="http://schemas.openxmlformats.org/drawingml/2006/main" noChangeAspect="1"/>
+            </wp:cNvGraphicFramePr>
+            <a:graphic xmlns:a="http://schemas.openxmlformats.org/drawingml/2006/main">
+              <a:graphicData uri="http://schemas.openxmlformats.org/drawingml/2006/picture">
+                <pic:pic xmlns:pic="http://schemas.openxmlformats.org/drawingml/2006/picture">
+                  <pic:nvPicPr>
+                    <pic:cNvPr id="25" name="tire07.jpg"/>
+                    <pic:cNvPicPr/>
+                  </pic:nvPicPr>
+                  <pic:blipFill>
+                    <a:blip r:embed="rId17">
+                      <a:extLst>
+                        <a:ext uri="{28A0092B-C50C-407E-A947-70E740481C1C}">
+                          <a14:useLocalDpi xmlns:a14="http://schemas.microsoft.com/office/drawing/2010/main" val="0"/>
+                        </a:ext>
+                      </a:extLst>
+                    </a:blip>
+                    <a:stretch>
+                      <a:fillRect/>
+                    </a:stretch>
+                  </pic:blipFill>
+                  <pic:spPr>
+                    <a:xfrm>
+                      <a:off x="0" y="0"/>
+                      <a:ext cx="4064000" cy="3048000"/>
+                    </a:xfrm>
+                    <a:prstGeom prst="rect">
+                      <a:avLst/>
+                    </a:prstGeom>
+                  </pic:spPr>
+                </pic:pic>
+              </a:graphicData>
+            </a:graphic>
+            <wp14:sizeRelH relativeFrom="page">
+              <wp14:pctWidth>0</wp14:pctWidth>
+            </wp14:sizeRelH>
+            <wp14:sizeRelV relativeFrom="page">
+              <wp14:pctHeight>0</wp14:pctHeight>
+            </wp14:sizeRelV>
+          </wp:anchor>
+        </w:drawing>
+      </w:r>
+      <w:r>
+        <w:t>Flip the tire over. It sho</w:t>
+      </w:r>
+      <w:r>
+        <w:t>uld look something like Figure 8</w:t>
+      </w:r>
+      <w:r>
+        <w:t>. </w:t>
+      </w:r>
+    </w:p>
+    <w:p/>
+    <w:p/>
+    <w:p/>
+    <w:p/>
+    <w:p/>
+    <w:p/>
+    <w:p/>
+    <w:p/>
+    <w:p/>
+    <w:p>
+      <w:pPr>
+        <w:pStyle w:val="ListParagraph"/>
+        <w:numPr>
+          <w:ilvl w:val="0"/>
+          <w:numId w:val="15"/>
+        </w:numPr>
+      </w:pPr>
+      <w:r>
+        <w:t>Almost half the bead is in the flange. Just hold that side in and pull the rest of the bead away from the center, and it will retract back into the flange.</w:t>
+      </w:r>
+    </w:p>
+    <w:p>
+      <w:r>
+        <w:rPr>
+          <w:noProof/>
+        </w:rPr>
+        <mc:AlternateContent>
+          <mc:Choice Requires="wps">
+            <w:drawing>
+              <wp:anchor distT="0" distB="0" distL="114300" distR="114300" simplePos="0" relativeHeight="251686912" behindDoc="0" locked="0" layoutInCell="1" allowOverlap="1" wp14:anchorId="34523806" wp14:editId="513C0FB3">
+                <wp:simplePos x="0" y="0"/>
+                <wp:positionH relativeFrom="column">
+                  <wp:posOffset>0</wp:posOffset>
+                </wp:positionH>
+                <wp:positionV relativeFrom="paragraph">
+                  <wp:posOffset>3110230</wp:posOffset>
+                </wp:positionV>
+                <wp:extent cx="4064000" cy="635"/>
+                <wp:effectExtent l="0" t="0" r="0" b="0"/>
+                <wp:wrapSquare wrapText="bothSides"/>
+                <wp:docPr id="30" name="Text Box 30"/>
+                <wp:cNvGraphicFramePr/>
+                <a:graphic xmlns:a="http://schemas.openxmlformats.org/drawingml/2006/main">
+                  <a:graphicData uri="http://schemas.microsoft.com/office/word/2010/wordprocessingShape">
+                    <wps:wsp>
+                      <wps:cNvSpPr txBox="1"/>
+                      <wps:spPr>
+                        <a:xfrm>
+                          <a:off x="0" y="0"/>
+                          <a:ext cx="4064000" cy="635"/>
+                        </a:xfrm>
+                        <a:prstGeom prst="rect">
+                          <a:avLst/>
+                        </a:prstGeom>
+                        <a:solidFill>
+                          <a:prstClr val="white"/>
+                        </a:solidFill>
+                        <a:ln>
+                          <a:noFill/>
+                        </a:ln>
+                        <a:effectLst/>
+                      </wps:spPr>
+                      <wps:txbx>
+                        <w:txbxContent>
+                          <w:p>
+                            <w:pPr>
+                              <w:pStyle w:val="Caption"/>
+                              <w:rPr>
+                                <w:noProof/>
+                                <w:sz w:val="24"/>
+                              </w:rPr>
+                            </w:pPr>
+                            <w:r>
+                              <w:t xml:space="preserve">Figure </w:t>
+                            </w:r>
+                            <w:r>
+                              <w:fldChar w:fldCharType="begin"/>
+                            </w:r>
+                            <w:r>
+                              <w:instrText xml:space="preserve"> SEQ Figure \* ARABIC </w:instrText>
+                            </w:r>
+                            <w:r>
+                              <w:fldChar w:fldCharType="separate"/>
+                            </w:r>
+                            <w:r>
+                              <w:rPr>
+                                <w:noProof/>
+                              </w:rPr>
+                              <w:t>9</w:t>
+                            </w:r>
+                            <w:r>
+                              <w:fldChar w:fldCharType="end"/>
+                            </w:r>
+                          </w:p>
+                        </w:txbxContent>
+                      </wps:txbx>
+                      <wps:bodyPr rot="0" spcFirstLastPara="0" vertOverflow="overflow" horzOverflow="overflow" vert="horz" wrap="square" lIns="0" tIns="0" rIns="0" bIns="0" numCol="1" spcCol="0" rtlCol="0" fromWordArt="0" anchor="t" anchorCtr="0" forceAA="0" compatLnSpc="1">
+                        <a:prstTxWarp prst="textNoShape">
+                          <a:avLst/>
+                        </a:prstTxWarp>
+                        <a:spAutoFit/>
+                      </wps:bodyPr>
+                    </wps:wsp>
+                  </a:graphicData>
+                </a:graphic>
+              </wp:anchor>
+            </w:drawing>
+          </mc:Choice>
+          <mc:Fallback>
+            <w:pict>
+              <v:shape w14:anchorId="34523806" id="Text Box 30" o:spid="_x0000_s1033" type="#_x0000_t202" style="position:absolute;margin-left:0;margin-top:244.9pt;width:320pt;height:.05pt;z-index:251686912;visibility:visible;mso-wrap-style:square;mso-wrap-distance-left:9pt;mso-wrap-distance-top:0;mso-wrap-distance-right:9pt;mso-wrap-distance-bottom:0;mso-position-horizontal:absolute;mso-position-horizontal-relative:text;mso-position-vertical:absolute;mso-position-vertical-relative:text;v-text-anchor:top" o:gfxdata="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" stroked="f">
+                <v:textbox style="mso-fit-shape-to-text:t" inset="0,0,0,0">
+                  <w:txbxContent>
+                    <w:p>
+                      <w:pPr>
+                        <w:pStyle w:val="Caption"/>
+                        <w:rPr>
+                          <w:noProof/>
+                          <w:sz w:val="24"/>
+                        </w:rPr>
+                      </w:pPr>
+                      <w:r>
+                        <w:t xml:space="preserve">Figure </w:t>
+                      </w:r>
+                      <w:r>
+                        <w:fldChar w:fldCharType="begin"/>
+                      </w:r>
+                      <w:r>
+                        <w:instrText xml:space="preserve"> SEQ Figure \* ARABIC </w:instrText>
+                      </w:r>
+                      <w:r>
+                        <w:fldChar w:fldCharType="separate"/>
+                      </w:r>
+                      <w:r>
+                        <w:rPr>
+                          <w:noProof/>
+                        </w:rPr>
+                        <w:t>9</w:t>
+                      </w:r>
+                      <w:r>
+                        <w:fldChar w:fldCharType="end"/>
+                      </w:r>
+                    </w:p>
+                  </w:txbxContent>
+                </v:textbox>
+                <w10:wrap type="square"/>
+              </v:shape>
+            </w:pict>
+          </mc:Fallback>
+        </mc:AlternateContent>
+      </w:r>
+      <w:r>
+        <w:rPr>
+          <w:noProof/>
+          <w:lang w:eastAsia="en-US"/>
+        </w:rPr>
+        <w:drawing>
+          <wp:anchor distT="0" distB="0" distL="114300" distR="114300" simplePos="0" relativeHeight="251681792" behindDoc="0" locked="0" layoutInCell="1" allowOverlap="1" wp14:anchorId="54CF0C42" wp14:editId="2616226F">
+            <wp:simplePos x="0" y="0"/>
+            <wp:positionH relativeFrom="margin">
+              <wp:align>left</wp:align>
+            </wp:positionH>
+            <wp:positionV relativeFrom="paragraph">
+              <wp:posOffset>5080</wp:posOffset>
+            </wp:positionV>
+            <wp:extent cx="4064000" cy="3048000"/>
+            <wp:effectExtent l="0" t="0" r="0" b="0"/>
+            <wp:wrapSquare wrapText="bothSides"/>
+            <wp:docPr id="27" name="Picture 27"/>
+            <wp:cNvGraphicFramePr>
+              <a:graphicFrameLocks xmlns:a="http://schemas.openxmlformats.org/drawingml/2006/main" noChangeAspect="1"/>
+            </wp:cNvGraphicFramePr>
+            <a:graphic xmlns:a="http://schemas.openxmlformats.org/drawingml/2006/main">
+              <a:graphicData uri="http://schemas.openxmlformats.org/drawingml/2006/picture">
+                <pic:pic xmlns:pic="http://schemas.openxmlformats.org/drawingml/2006/picture">
+                  <pic:nvPicPr>
+                    <pic:cNvPr id="27" name="tire08.jpg"/>
+                    <pic:cNvPicPr/>
+                  </pic:nvPicPr>
+                  <pic:blipFill>
+                    <a:blip r:embed="rId18">
+                      <a:extLst>
+                        <a:ext uri="{28A0092B-C50C-407E-A947-70E740481C1C}">
+                          <a14:useLocalDpi xmlns:a14="http://schemas.microsoft.com/office/drawing/2010/main" val="0"/>
+                        </a:ext>
+                      </a:extLst>
+                    </a:blip>
+                    <a:stretch>
+                      <a:fillRect/>
+                    </a:stretch>
+                  </pic:blipFill>
+                  <pic:spPr>
+                    <a:xfrm>
+                      <a:off x="0" y="0"/>
+                      <a:ext cx="4064000" cy="3048000"/>
+                    </a:xfrm>
+                    <a:prstGeom prst="rect">
+                      <a:avLst/>
+                    </a:prstGeom>
+                  </pic:spPr>
+                </pic:pic>
+              </a:graphicData>
+            </a:graphic>
+            <wp14:sizeRelH relativeFrom="page">
+              <wp14:pctWidth>0</wp14:pctWidth>
+            </wp14:sizeRelH>
+            <wp14:sizeRelV relativeFrom="page">
+              <wp14:pctHeight>0</wp14:pctHeight>
+            </wp14:sizeRelV>
+          </wp:anchor>
+        </w:drawing>
+      </w:r>
+      <w:r>
+        <w:br w:type="page"/>
+      </w:r>
+    </w:p>
+    <w:p>
+      <w:pPr>
+        <w:pStyle w:val="ListParagraph"/>
+        <w:numPr>
+          <w:ilvl w:val="0"/>
+          <w:numId w:val="15"/>
+        </w:numPr>
+      </w:pPr>
+      <w:r>
+        <w:rPr>
+          <w:noProof/>
+        </w:rPr>
+        <w:lastRenderedPageBreak/>
+        <mc:AlternateContent>
+          <mc:Choice Requires="wps">
+            <w:drawing>
+              <wp:anchor distT="0" distB="0" distL="114300" distR="114300" simplePos="0" relativeHeight="251684864" behindDoc="0" locked="0" layoutInCell="1" allowOverlap="1" wp14:anchorId="4F96E232" wp14:editId="6A706B42">
+                <wp:simplePos x="0" y="0"/>
+                <wp:positionH relativeFrom="column">
+                  <wp:posOffset>1879600</wp:posOffset>
+                </wp:positionH>
+                <wp:positionV relativeFrom="paragraph">
+                  <wp:posOffset>3105150</wp:posOffset>
+                </wp:positionV>
+                <wp:extent cx="4064000" cy="635"/>
+                <wp:effectExtent l="0" t="0" r="0" b="0"/>
+                <wp:wrapSquare wrapText="bothSides"/>
+                <wp:docPr id="29" name="Text Box 29"/>
+                <wp:cNvGraphicFramePr/>
+                <a:graphic xmlns:a="http://schemas.openxmlformats.org/drawingml/2006/main">
+                  <a:graphicData uri="http://schemas.microsoft.com/office/word/2010/wordprocessingShape">
+                    <wps:wsp>
+                      <wps:cNvSpPr txBox="1"/>
+                      <wps:spPr>
+                        <a:xfrm>
+                          <a:off x="0" y="0"/>
+                          <a:ext cx="4064000" cy="635"/>
+                        </a:xfrm>
+                        <a:prstGeom prst="rect">
+                          <a:avLst/>
+                        </a:prstGeom>
+                        <a:solidFill>
+                          <a:prstClr val="white"/>
+                        </a:solidFill>
+                        <a:ln>
+                          <a:noFill/>
+                        </a:ln>
+                        <a:effectLst/>
+                      </wps:spPr>
+                      <wps:txbx>
+                        <w:txbxContent>
+                          <w:p>
+                            <w:pPr>
+                              <w:pStyle w:val="Caption"/>
+                              <w:rPr>
+                                <w:noProof/>
+                                <w:sz w:val="24"/>
+                              </w:rPr>
+                            </w:pPr>
+                            <w:r>
+                              <w:t xml:space="preserve">Figure </w:t>
+                            </w:r>
+                            <w:r>
+                              <w:fldChar w:fldCharType="begin"/>
+                            </w:r>
+                            <w:r>
+                              <w:instrText xml:space="preserve"> SEQ Figure \* ARABIC </w:instrText>
+                            </w:r>
+                            <w:r>
+                              <w:fldChar w:fldCharType="separate"/>
+                            </w:r>
+                            <w:r>
+                              <w:rPr>
+                                <w:noProof/>
+                              </w:rPr>
+                              <w:t>10</w:t>
+                            </w:r>
+                            <w:r>
+                              <w:fldChar w:fldCharType="end"/>
+                            </w:r>
+                          </w:p>
+                        </w:txbxContent>
+                      </wps:txbx>
+                      <wps:bodyPr rot="0" spcFirstLastPara="0" vertOverflow="overflow" horzOverflow="overflow" vert="horz" wrap="square" lIns="0" tIns="0" rIns="0" bIns="0" numCol="1" spcCol="0" rtlCol="0" fromWordArt="0" anchor="t" anchorCtr="0" forceAA="0" compatLnSpc="1">
+                        <a:prstTxWarp prst="textNoShape">
+                          <a:avLst/>
+                        </a:prstTxWarp>
+                        <a:spAutoFit/>
+                      </wps:bodyPr>
+                    </wps:wsp>
+                  </a:graphicData>
+                </a:graphic>
+              </wp:anchor>
+            </w:drawing>
+          </mc:Choice>
+          <mc:Fallback>
+            <w:pict>
+              <v:shape w14:anchorId="4F96E232" id="Text Box 29" o:spid="_x0000_s1034" type="#_x0000_t202" style="position:absolute;left:0;text-align:left;margin-left:148pt;margin-top:244.5pt;width:320pt;height:.05pt;z-index:251684864;visibility:visible;mso-wrap-style:square;mso-wrap-distance-left:9pt;mso-wrap-distance-top:0;mso-wrap-distance-right:9pt;mso-wrap-distance-bottom:0;mso-position-horizontal:absolute;mso-position-horizontal-relative:text;mso-position-vertical:absolute;mso-position-vertical-relative:text;v-text-anchor:top" o:gfxdata="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" stroked="f">
+                <v:textbox style="mso-fit-shape-to-text:t" inset="0,0,0,0">
+                  <w:txbxContent>
+                    <w:p>
+                      <w:pPr>
+                        <w:pStyle w:val="Caption"/>
+                        <w:rPr>
+                          <w:noProof/>
+                          <w:sz w:val="24"/>
+                        </w:rPr>
+                      </w:pPr>
+                      <w:r>
+                        <w:t xml:space="preserve">Figure </w:t>
+                      </w:r>
+                      <w:r>
+                        <w:fldChar w:fldCharType="begin"/>
+                      </w:r>
+                      <w:r>
+                        <w:instrText xml:space="preserve"> SEQ Figure \* ARABIC </w:instrText>
+                      </w:r>
+                      <w:r>
+                        <w:fldChar w:fldCharType="separate"/>
+                      </w:r>
+                      <w:r>
+                        <w:rPr>
+                          <w:noProof/>
+                        </w:rPr>
+                        <w:t>10</w:t>
+                      </w:r>
+                      <w:r>
+                        <w:fldChar w:fldCharType="end"/>
+                      </w:r>
+                    </w:p>
+                  </w:txbxContent>
+                </v:textbox>
+                <w10:wrap type="square"/>
+              </v:shape>
+            </w:pict>
+          </mc:Fallback>
+        </mc:AlternateContent>
+      </w:r>
+      <w:r>
+        <w:rPr>
+          <w:noProof/>
+          <w:lang w:eastAsia="en-US"/>
+        </w:rPr>
+        <w:drawing>
+          <wp:anchor distT="0" distB="0" distL="114300" distR="114300" simplePos="0" relativeHeight="251682816" behindDoc="0" locked="0" layoutInCell="1" allowOverlap="1" wp14:anchorId="733E73D1" wp14:editId="3DEE14B5">
+            <wp:simplePos x="0" y="0"/>
+            <wp:positionH relativeFrom="margin">
+              <wp:align>right</wp:align>
+            </wp:positionH>
+            <wp:positionV relativeFrom="paragraph">
+              <wp:posOffset>0</wp:posOffset>
+            </wp:positionV>
+            <wp:extent cx="4064000" cy="3048000"/>
+            <wp:effectExtent l="0" t="0" r="0" b="0"/>
+            <wp:wrapSquare wrapText="bothSides"/>
+            <wp:docPr id="28" name="Picture 28"/>
+            <wp:cNvGraphicFramePr>
+              <a:graphicFrameLocks xmlns:a="http://schemas.openxmlformats.org/drawingml/2006/main" noChangeAspect="1"/>
+            </wp:cNvGraphicFramePr>
+            <a:graphic xmlns:a="http://schemas.openxmlformats.org/drawingml/2006/main">
+              <a:graphicData uri="http://schemas.openxmlformats.org/drawingml/2006/picture">
+                <pic:pic xmlns:pic="http://schemas.openxmlformats.org/drawingml/2006/picture">
+                  <pic:nvPicPr>
+                    <pic:cNvPr id="28" name="tire09.jpg"/>
+                    <pic:cNvPicPr/>
+                  </pic:nvPicPr>
+                  <pic:blipFill>
+                    <a:blip r:embed="rId19">
+                      <a:extLst>
+                        <a:ext uri="{28A0092B-C50C-407E-A947-70E740481C1C}">
+                          <a14:useLocalDpi xmlns:a14="http://schemas.microsoft.com/office/drawing/2010/main" val="0"/>
+                        </a:ext>
+                      </a:extLst>
+                    </a:blip>
+                    <a:stretch>
+                      <a:fillRect/>
+                    </a:stretch>
+                  </pic:blipFill>
+                  <pic:spPr>
+                    <a:xfrm>
+                      <a:off x="0" y="0"/>
+                      <a:ext cx="4064000" cy="3048000"/>
+                    </a:xfrm>
+                    <a:prstGeom prst="rect">
+                      <a:avLst/>
+                    </a:prstGeom>
+                  </pic:spPr>
+                </pic:pic>
+              </a:graphicData>
+            </a:graphic>
+            <wp14:sizeRelH relativeFrom="page">
+              <wp14:pctWidth>0</wp14:pctWidth>
+            </wp14:sizeRelH>
+            <wp14:sizeRelV relativeFrom="page">
+              <wp14:pctHeight>0</wp14:pctHeight>
+            </wp14:sizeRelV>
+          </wp:anchor>
+        </w:drawing>
+      </w:r>
+      <w:r>
+        <w:t>A completed tire is shown in Figure 10.</w:t>
+      </w:r>
+    </w:p>
+    <w:p/>
+    <w:p/>
+    <w:p/>
+    <w:p/>
+    <w:p/>
+    <w:p/>
+    <w:p/>
+    <w:p/>
+    <w:p/>
+    <w:p/>
     <w:p>
       <w:pPr>
         <w:pStyle w:val="Heading2"/>
       </w:pPr>
-      <w:bookmarkStart w:id="2" w:name="_Toc434243025"/>
-      <w:r>
-        <w:t>Motors</w:t>
-      </w:r>
-      <w:bookmarkEnd w:id="2"/>
-    </w:p>
-    <w:p>
-      <w:r>
-        <w:t>Attach</w:t>
-      </w:r>
-      <w:r>
-        <w:t xml:space="preserve"> motors to mounting holes using two M3x4mm screws per motor.</w:t>
-      </w:r>
-      <w:r>
-        <w:t xml:space="preserve">  The motor shaft should be towards the bottom of the chassis.  See below for detail.</w:t>
-      </w:r>
-    </w:p>
-    <w:p>
-      <w:r>
-        <w:t>[Picture of close-up motor inside chassis]</w:t>
-      </w:r>
-    </w:p>
-    <w:p>
-      <w:r>
-        <w:t>[Picture of all four motors attached in chassis]</w:t>
+      <w:bookmarkStart w:id="5" w:name="_Toc434243027"/>
+      <w:r>
+        <w:t>Bottom Plate</w:t>
+      </w:r>
+      <w:bookmarkEnd w:id="5"/>
+    </w:p>
+    <w:p>
+      <w:r>
+        <w:t>[Write about attaching battery base and battery]</w:t>
+      </w:r>
+    </w:p>
+    <w:p>
+      <w:r>
+        <w:t>[Waiting for newest version]</w:t>
+      </w:r>
+    </w:p>
+    <w:p>
+      <w:pPr>
+        <w:pStyle w:val="Heading1"/>
+      </w:pPr>
+      <w:bookmarkStart w:id="6" w:name="_Toc434243028"/>
+      <w:r>
+        <w:t>Top Plate Assembly</w:t>
+      </w:r>
+      <w:bookmarkEnd w:id="6"/>
+    </w:p>
+    <w:p>
+      <w:r>
+        <w:t>The following is needed for constructing the top plate.</w:t>
+      </w:r>
+    </w:p>
+    <w:p>
+      <w:r>
+        <w:t>[Tools list]</w:t>
+      </w:r>
+    </w:p>
+    <w:p>
+      <w:r>
+        <w:t>[Parts list]</w:t>
+      </w:r>
+    </w:p>
+    <w:p>
+      <w:r>
+        <w:t>[This section includes instructions to attach all 3D printed parts to the top plate as well as electronics (ie. PCB, US, IMU, GPS, switch, buses, NUC, camera)]</w:t>
+      </w:r>
+    </w:p>
+    <w:p>
+      <w:r>
+        <w:t>[Waiting for newest version of the top plate]</w:t>
       </w:r>
     </w:p>
     <w:p>
       <w:pPr>
         <w:pStyle w:val="Heading2"/>
       </w:pPr>
-      <w:bookmarkStart w:id="3" w:name="_Toc434243026"/>
-      <w:r>
-        <w:t>Wheel Assembly</w:t>
-      </w:r>
-      <w:bookmarkEnd w:id="3"/>
-    </w:p>
-    <w:p>
-      <w:r>
-        <w:t>[Adapt Lynxmotion instructions]</w:t>
+      <w:bookmarkStart w:id="7" w:name="_Toc434243029"/>
+      <w:r>
+        <w:t>3D Printed Parts</w:t>
+      </w:r>
+      <w:bookmarkEnd w:id="7"/>
+    </w:p>
+    <w:p>
+      <w:r>
+        <w:t>[Where and in what orientation to attach]</w:t>
       </w:r>
     </w:p>
     <w:p>
       <w:pPr>
         <w:pStyle w:val="Heading2"/>
       </w:pPr>
-      <w:bookmarkStart w:id="4" w:name="_Toc434243027"/>
-      <w:r>
-        <w:t>Bottom Plate</w:t>
-      </w:r>
-      <w:bookmarkEnd w:id="4"/>
-    </w:p>
-    <w:p>
-      <w:r>
-        <w:t>[Write about attaching battery base and battery]</w:t>
-      </w:r>
-    </w:p>
-    <w:p>
-      <w:r>
-        <w:t>[Waiting for newest version]</w:t>
-      </w:r>
-    </w:p>
-    <w:p>
-      <w:pPr>
-        <w:pStyle w:val="Heading1"/>
-      </w:pPr>
-      <w:bookmarkStart w:id="5" w:name="_Toc434243028"/>
-      <w:r>
-        <w:t>Top Plate Assembly</w:t>
-      </w:r>
-      <w:bookmarkEnd w:id="5"/>
-    </w:p>
-    <w:p>
-      <w:r>
-        <w:t>[Tools list]</w:t>
-      </w:r>
-    </w:p>
-    <w:p>
+      <w:bookmarkStart w:id="8" w:name="_Toc434243030"/>
+      <w:r>
+        <w:t>Ultrasounds, Camera, IMU, GPS</w:t>
+      </w:r>
+      <w:bookmarkEnd w:id="8"/>
+    </w:p>
+    <w:p>
+      <w:r>
+        <w:t>[Will mostly include pictures of attachment.  The US mounts require some assembly as well.]</w:t>
+      </w:r>
+    </w:p>
+    <w:p>
+      <w:pPr>
+        <w:pStyle w:val="Heading2"/>
+      </w:pPr>
+      <w:bookmarkStart w:id="9" w:name="_Toc434243031"/>
+      <w:r>
+        <w:t>PCB, Switch, and Bus Connections</w:t>
+      </w:r>
+      <w:bookmarkEnd w:id="9"/>
+    </w:p>
+    <w:p>
+      <w:r>
+        <w:t>[Great stuff]</w:t>
+      </w:r>
+    </w:p>
+    <w:p>
+      <w:pPr>
+        <w:pStyle w:val="Heading2"/>
+      </w:pPr>
+      <w:bookmarkStart w:id="10" w:name="_Toc434243032"/>
       <w:r>
         <w:lastRenderedPageBreak/>
-        <w:t>[Parts list]</w:t>
-      </w:r>
-    </w:p>
-    <w:p>
-      <w:r>
-        <w:t>[This section includes instructions to attach all 3D printed parts to the top plate as well as electronics (ie. PCB, US, IMU, GPS, switch, buses, NUC, camera)]</w:t>
-      </w:r>
-    </w:p>
-    <w:p>
-      <w:r>
-        <w:t>[Waiting for newest version of the top plate]</w:t>
-      </w:r>
-    </w:p>
-    <w:p>
-      <w:pPr>
-        <w:pStyle w:val="Heading2"/>
-      </w:pPr>
-      <w:bookmarkStart w:id="6" w:name="_Toc434243029"/>
-      <w:r>
-        <w:t>3D Printed Parts</w:t>
-      </w:r>
-      <w:bookmarkEnd w:id="6"/>
-    </w:p>
-    <w:p>
-      <w:pPr>
-        <w:pStyle w:val="Heading2"/>
-      </w:pPr>
-      <w:bookmarkStart w:id="7" w:name="_Toc434243030"/>
-      <w:r>
-        <w:t>Ultrasounds, Camera, IMU, GPS</w:t>
-      </w:r>
-      <w:bookmarkEnd w:id="7"/>
-    </w:p>
-    <w:p>
-      <w:pPr>
-        <w:pStyle w:val="Heading2"/>
-      </w:pPr>
-      <w:bookmarkStart w:id="8" w:name="_Toc434243031"/>
-      <w:r>
-        <w:t>PCB, Switch, and Bus Connections</w:t>
-      </w:r>
-      <w:bookmarkEnd w:id="8"/>
-    </w:p>
-    <w:p>
-      <w:pPr>
-        <w:pStyle w:val="Heading2"/>
-      </w:pPr>
-      <w:bookmarkStart w:id="9" w:name="_Toc434243032"/>
-      <w:r>
         <w:t>Cover Plate Assembly and Attachment</w:t>
       </w:r>
-      <w:bookmarkEnd w:id="9"/>
-    </w:p>
-    <w:p>
-      <w:r>
-        <w:t>[Current version of the cover plate is in stock</w:t>
-      </w:r>
-      <w:bookmarkStart w:id="10" w:name="_GoBack"/>
       <w:bookmarkEnd w:id="10"/>
-      <w:r>
-        <w:t>]</w:t>
+    </w:p>
+    <w:p>
+      <w:r>
+        <w:t>[Current version of the cover plate is in stock]</w:t>
       </w:r>
     </w:p>
     <w:p>
@@ -1818,6 +3832,92 @@
       <w:rPr>
         <w:rFonts w:hint="default"/>
       </w:rPr>
+    </w:lvl>
+    <w:lvl w:ilvl="1" w:tplc="04090019" w:tentative="1">
+      <w:start w:val="1"/>
+      <w:numFmt w:val="lowerLetter"/>
+      <w:lvlText w:val="%2."/>
+      <w:lvlJc w:val="left"/>
+      <w:pPr>
+        <w:ind w:left="1440" w:hanging="360"/>
+      </w:pPr>
+    </w:lvl>
+    <w:lvl w:ilvl="2" w:tplc="0409001B" w:tentative="1">
+      <w:start w:val="1"/>
+      <w:numFmt w:val="lowerRoman"/>
+      <w:lvlText w:val="%3."/>
+      <w:lvlJc w:val="right"/>
+      <w:pPr>
+        <w:ind w:left="2160" w:hanging="180"/>
+      </w:pPr>
+    </w:lvl>
+    <w:lvl w:ilvl="3" w:tplc="0409000F" w:tentative="1">
+      <w:start w:val="1"/>
+      <w:numFmt w:val="decimal"/>
+      <w:lvlText w:val="%4."/>
+      <w:lvlJc w:val="left"/>
+      <w:pPr>
+        <w:ind w:left="2880" w:hanging="360"/>
+      </w:pPr>
+    </w:lvl>
+    <w:lvl w:ilvl="4" w:tplc="04090019" w:tentative="1">
+      <w:start w:val="1"/>
+      <w:numFmt w:val="lowerLetter"/>
+      <w:lvlText w:val="%5."/>
+      <w:lvlJc w:val="left"/>
+      <w:pPr>
+        <w:ind w:left="3600" w:hanging="360"/>
+      </w:pPr>
+    </w:lvl>
+    <w:lvl w:ilvl="5" w:tplc="0409001B" w:tentative="1">
+      <w:start w:val="1"/>
+      <w:numFmt w:val="lowerRoman"/>
+      <w:lvlText w:val="%6."/>
+      <w:lvlJc w:val="right"/>
+      <w:pPr>
+        <w:ind w:left="4320" w:hanging="180"/>
+      </w:pPr>
+    </w:lvl>
+    <w:lvl w:ilvl="6" w:tplc="0409000F" w:tentative="1">
+      <w:start w:val="1"/>
+      <w:numFmt w:val="decimal"/>
+      <w:lvlText w:val="%7."/>
+      <w:lvlJc w:val="left"/>
+      <w:pPr>
+        <w:ind w:left="5040" w:hanging="360"/>
+      </w:pPr>
+    </w:lvl>
+    <w:lvl w:ilvl="7" w:tplc="04090019" w:tentative="1">
+      <w:start w:val="1"/>
+      <w:numFmt w:val="lowerLetter"/>
+      <w:lvlText w:val="%8."/>
+      <w:lvlJc w:val="left"/>
+      <w:pPr>
+        <w:ind w:left="5760" w:hanging="360"/>
+      </w:pPr>
+    </w:lvl>
+    <w:lvl w:ilvl="8" w:tplc="0409001B" w:tentative="1">
+      <w:start w:val="1"/>
+      <w:numFmt w:val="lowerRoman"/>
+      <w:lvlText w:val="%9."/>
+      <w:lvlJc w:val="right"/>
+      <w:pPr>
+        <w:ind w:left="6480" w:hanging="180"/>
+      </w:pPr>
+    </w:lvl>
+  </w:abstractNum>
+  <w:abstractNum w:abstractNumId="4" w15:restartNumberingAfterBreak="0">
+    <w:nsid w:val="710C2978"/>
+    <w:multiLevelType w:val="hybridMultilevel"/>
+    <w:tmpl w:val="264A5374"/>
+    <w:lvl w:ilvl="0" w:tplc="0409000F">
+      <w:start w:val="1"/>
+      <w:numFmt w:val="decimal"/>
+      <w:lvlText w:val="%1."/>
+      <w:lvlJc w:val="left"/>
+      <w:pPr>
+        <w:ind w:left="720" w:hanging="360"/>
+      </w:pPr>
     </w:lvl>
     <w:lvl w:ilvl="1" w:tplc="04090019" w:tentative="1">
       <w:start w:val="1"/>
@@ -1933,6 +4033,9 @@
   </w:num>
   <w:num w:numId="14">
     <w:abstractNumId w:val="1"/>
+  </w:num>
+  <w:num w:numId="15">
+    <w:abstractNumId w:val="4"/>
   </w:num>
 </w:numbering>
 </file>
@@ -2581,7 +4684,6 @@
   <w:style w:type="character" w:default="1" w:styleId="DefaultParagraphFont">
     <w:name w:val="Default Paragraph Font"/>
     <w:uiPriority w:val="1"/>
-    <w:semiHidden/>
     <w:unhideWhenUsed/>
   </w:style>
   <w:style w:type="table" w:default="1" w:styleId="TableNormal">
@@ -3300,7 +5402,7 @@
 </file>
 
 <file path=customXml/itemProps2.xml><?xml version="1.0" encoding="utf-8"?>
-<ds:datastoreItem xmlns:ds="http://schemas.openxmlformats.org/officeDocument/2006/customXml" ds:itemID="{0F4D3F1F-44E7-4281-AD50-C8885DD42867}">
+<ds:datastoreItem xmlns:ds="http://schemas.openxmlformats.org/officeDocument/2006/customXml" ds:itemID="{347010EF-3EC2-4300-8D5B-FC087686F494}">
   <ds:schemaRefs>
     <ds:schemaRef ds:uri="http://schemas.openxmlformats.org/officeDocument/2006/bibliography"/>
   </ds:schemaRefs>

</xml_diff>

<commit_message>
Some progress on assembly manual
</commit_message>
<xml_diff>
--- a/AssemblyManual/AssemblyManual.docx
+++ b/AssemblyManual/AssemblyManual.docx
@@ -12,6 +12,13 @@
     </w:p>
     <w:sdt>
       <w:sdtPr>
+        <w:rPr>
+          <w:rFonts w:ascii="Times New Roman" w:eastAsiaTheme="minorEastAsia" w:hAnsi="Times New Roman" w:cstheme="minorBidi"/>
+          <w:b w:val="0"/>
+          <w:bCs w:val="0"/>
+          <w:sz w:val="24"/>
+          <w:szCs w:val="22"/>
+        </w:rPr>
         <w:id w:val="-1340698871"/>
         <w:docPartObj>
           <w:docPartGallery w:val="Table of Contents"/>
@@ -20,10 +27,7 @@
       </w:sdtPr>
       <w:sdtEndPr>
         <w:rPr>
-          <w:rFonts w:ascii="Times New Roman" w:eastAsiaTheme="minorEastAsia" w:hAnsi="Times New Roman" w:cstheme="minorBidi"/>
           <w:noProof/>
-          <w:sz w:val="24"/>
-          <w:szCs w:val="22"/>
         </w:rPr>
       </w:sdtEndPr>
       <w:sdtContent>
@@ -942,20 +946,35 @@
       </w:pPr>
       <w:bookmarkStart w:id="0" w:name="_Toc434243023"/>
       <w:r>
+        <w:t>Introduction</w:t>
+      </w:r>
+    </w:p>
+    <w:p>
+      <w:r>
+        <w:t>[Place any notes or important information needed prior to assembly]</w:t>
+      </w:r>
+    </w:p>
+    <w:p>
+      <w:r>
+        <w:t>All metric screws are colored black.</w:t>
+      </w:r>
+    </w:p>
+    <w:p>
+      <w:r>
+        <w:t>All imperial screws are stainless steel.</w:t>
+      </w:r>
+    </w:p>
+    <w:p>
+      <w:pPr>
+        <w:pStyle w:val="Heading1"/>
+      </w:pPr>
+      <w:r>
         <w:t>Chassis</w:t>
       </w:r>
       <w:r>
         <w:t xml:space="preserve"> Assembly</w:t>
       </w:r>
       <w:bookmarkEnd w:id="0"/>
-    </w:p>
-    <w:p>
-      <w:r>
-        <w:t xml:space="preserve">The following is </w:t>
-      </w:r>
-      <w:r>
-        <w:t>needed for chassis construction.</w:t>
-      </w:r>
     </w:p>
     <w:p>
       <w:r>
@@ -971,16 +990,13 @@
         </w:numPr>
       </w:pPr>
       <w:r>
-        <w:t>Phillips screw driver.</w:t>
+        <w:t>Phillips screw driver</w:t>
       </w:r>
       <w:r>
         <w:tab/>
       </w:r>
       <w:r>
-        <w:t>–</w:t>
-      </w:r>
-      <w:r>
-        <w:t xml:space="preserve"> </w:t>
+        <w:t xml:space="preserve">– </w:t>
       </w:r>
       <w:r>
         <w:t>M3x6mm screws</w:t>
@@ -995,7 +1011,7 @@
         </w:numPr>
       </w:pPr>
       <w:r>
-        <w:t>2mm hex key.</w:t>
+        <w:t>2mm hex key</w:t>
       </w:r>
       <w:r>
         <w:tab/>
@@ -1004,13 +1020,61 @@
         <w:tab/>
       </w:r>
       <w:r>
+        <w:t xml:space="preserve">– </w:t>
+      </w:r>
+      <w:r>
+        <w:t>M3x4mm screws</w:t>
+      </w:r>
+    </w:p>
+    <w:p>
+      <w:pPr>
+        <w:pStyle w:val="ListParagraph"/>
+        <w:numPr>
+          <w:ilvl w:val="0"/>
+          <w:numId w:val="14"/>
+        </w:numPr>
+      </w:pPr>
+      <w:r>
+        <w:t>3/32”</w:t>
+      </w:r>
+      <w:r>
+        <w:t xml:space="preserve"> hex key</w:t>
+      </w:r>
+      <w:r>
+        <w:tab/>
+      </w:r>
+      <w:r>
+        <w:tab/>
+      </w:r>
+      <w:r>
         <w:t>–</w:t>
       </w:r>
       <w:r>
-        <w:t xml:space="preserve"> </w:t>
-      </w:r>
-      <w:r>
-        <w:t>M3x4mm screws</w:t>
+        <w:t xml:space="preserve"> 4-40x1.5” screws</w:t>
+      </w:r>
+    </w:p>
+    <w:p>
+      <w:pPr>
+        <w:pStyle w:val="ListParagraph"/>
+        <w:numPr>
+          <w:ilvl w:val="0"/>
+          <w:numId w:val="14"/>
+        </w:numPr>
+      </w:pPr>
+      <w:r>
+        <w:t>¼” nut driver</w:t>
+      </w:r>
+      <w:r>
+        <w:tab/>
+      </w:r>
+      <w:r>
+        <w:tab/>
+      </w:r>
+      <w:r>
+        <w:t>–</w:t>
+      </w:r>
+      <w:r>
+        <w:t xml:space="preserve"> 4-40 nyloc nuts</w:t>
       </w:r>
     </w:p>
     <w:p>
@@ -1027,7 +1091,25 @@
         </w:numPr>
       </w:pPr>
       <w:r>
-        <w:t>16 M3x6mm (black) screws. – Packaged with the chassis kit.</w:t>
+        <w:t>12</w:t>
+      </w:r>
+      <w:r>
+        <w:t>x</w:t>
+      </w:r>
+      <w:r>
+        <w:t xml:space="preserve"> M3x6mm</w:t>
+      </w:r>
+      <w:r>
+        <w:t xml:space="preserve"> screws</w:t>
+      </w:r>
+      <w:r>
+        <w:tab/>
+      </w:r>
+      <w:r>
+        <w:t>– p</w:t>
+      </w:r>
+      <w:r>
+        <w:t>ackaged with the chassis kit.</w:t>
       </w:r>
     </w:p>
     <w:p>
@@ -1039,7 +1121,16 @@
         </w:numPr>
       </w:pPr>
       <w:r>
-        <w:t>8 M3x4mm (black) screws.</w:t>
+        <w:t>8</w:t>
+      </w:r>
+      <w:r>
+        <w:t>x</w:t>
+      </w:r>
+      <w:r>
+        <w:t xml:space="preserve"> M3x4mm</w:t>
+      </w:r>
+      <w:r>
+        <w:t xml:space="preserve"> screws</w:t>
       </w:r>
     </w:p>
     <w:p>
@@ -1051,10 +1142,16 @@
         </w:numPr>
       </w:pPr>
       <w:r>
-        <w:t>2 pairs of black brackets.</w:t>
-      </w:r>
-      <w:r>
-        <w:t xml:space="preserve"> – Packaged with the chassis kit.</w:t>
+        <w:t>8</w:t>
+      </w:r>
+      <w:r>
+        <w:t>x</w:t>
+      </w:r>
+      <w:r>
+        <w:t xml:space="preserve"> 4-40x1.5”</w:t>
+      </w:r>
+      <w:r>
+        <w:t xml:space="preserve"> screws</w:t>
       </w:r>
     </w:p>
     <w:p>
@@ -1066,7 +1163,22 @@
         </w:numPr>
       </w:pPr>
       <w:r>
-        <w:t>4 DC motors.</w:t>
+        <w:t>2</w:t>
+      </w:r>
+      <w:r>
+        <w:t>x</w:t>
+      </w:r>
+      <w:r>
+        <w:t xml:space="preserve"> pairs of black brackets</w:t>
+      </w:r>
+      <w:r>
+        <w:t xml:space="preserve"> – </w:t>
+      </w:r>
+      <w:r>
+        <w:t>p</w:t>
+      </w:r>
+      <w:r>
+        <w:t>ackaged with the chassis kit.</w:t>
       </w:r>
     </w:p>
     <w:p>
@@ -1078,7 +1190,13 @@
         </w:numPr>
       </w:pPr>
       <w:r>
-        <w:t>Laser cut bottom plate.</w:t>
+        <w:t>4</w:t>
+      </w:r>
+      <w:r>
+        <w:t>x</w:t>
+      </w:r>
+      <w:r>
+        <w:t xml:space="preserve"> DC motors</w:t>
       </w:r>
     </w:p>
     <w:p>
@@ -1090,7 +1208,7 @@
         </w:numPr>
       </w:pPr>
       <w:r>
-        <w:t>3D printed battery base.</w:t>
+        <w:t>Laser cut bottom plate</w:t>
       </w:r>
     </w:p>
     <w:p>
@@ -1102,13 +1220,8 @@
         </w:numPr>
       </w:pPr>
       <w:r>
-        <w:t xml:space="preserve">3D printed battery </w:t>
-      </w:r>
-      <w:r>
-        <w:t>brace</w:t>
-      </w:r>
-      <w:r>
-        <w:t>.</w:t>
+        <w:lastRenderedPageBreak/>
+        <w:t>Battery</w:t>
       </w:r>
     </w:p>
     <w:p>
@@ -1120,13 +1233,79 @@
         </w:numPr>
       </w:pPr>
       <w:r>
-        <w:t xml:space="preserve">3D printed battery </w:t>
-      </w:r>
-      <w:r>
-        <w:t>cross strap</w:t>
-      </w:r>
-      <w:r>
-        <w:t>.</w:t>
+        <w:t>Fire retardant bag</w:t>
+      </w:r>
+    </w:p>
+    <w:p>
+      <w:pPr>
+        <w:pStyle w:val="ListParagraph"/>
+        <w:numPr>
+          <w:ilvl w:val="0"/>
+          <w:numId w:val="13"/>
+        </w:numPr>
+      </w:pPr>
+      <w:r>
+        <w:t>3D printed battery base</w:t>
+      </w:r>
+    </w:p>
+    <w:p>
+      <w:pPr>
+        <w:pStyle w:val="ListParagraph"/>
+        <w:numPr>
+          <w:ilvl w:val="0"/>
+          <w:numId w:val="13"/>
+        </w:numPr>
+      </w:pPr>
+      <w:r>
+        <w:t>3D pri</w:t>
+      </w:r>
+      <w:r>
+        <w:t>nted battery brace</w:t>
+      </w:r>
+    </w:p>
+    <w:p>
+      <w:pPr>
+        <w:pStyle w:val="ListParagraph"/>
+        <w:numPr>
+          <w:ilvl w:val="0"/>
+          <w:numId w:val="13"/>
+        </w:numPr>
+      </w:pPr>
+      <w:r>
+        <w:t>3D printed battery cross strap</w:t>
+      </w:r>
+    </w:p>
+    <w:p>
+      <w:pPr>
+        <w:pStyle w:val="ListParagraph"/>
+        <w:numPr>
+          <w:ilvl w:val="0"/>
+          <w:numId w:val="13"/>
+        </w:numPr>
+      </w:pPr>
+      <w:r>
+        <w:t>2</w:t>
+      </w:r>
+      <w:r>
+        <w:t>x wheel moun</w:t>
+      </w:r>
+      <w:r>
+        <w:t>ting hub kits</w:t>
+      </w:r>
+      <w:r>
+        <w:t xml:space="preserve"> </w:t>
+      </w:r>
+      <w:r>
+        <w:t>–</w:t>
+      </w:r>
+      <w:r>
+        <w:t xml:space="preserve"> </w:t>
+      </w:r>
+      <w:r>
+        <w:t>c</w:t>
+      </w:r>
+      <w:r>
+        <w:t>omes with 2 hubs each.</w:t>
       </w:r>
     </w:p>
     <w:p>
@@ -1159,7 +1338,6 @@
           <w:noProof/>
           <w:lang w:eastAsia="en-US"/>
         </w:rPr>
-        <w:lastRenderedPageBreak/>
         <w:drawing>
           <wp:inline distT="0" distB="0" distL="0" distR="0" wp14:anchorId="6A67D70C" wp14:editId="2CB1C8C5">
             <wp:extent cx="5943600" cy="4457700"/>
@@ -1210,24 +1388,14 @@
       <w:r>
         <w:t xml:space="preserve">Figure </w:t>
       </w:r>
-      <w:r>
-        <w:fldChar w:fldCharType="begin"/>
-      </w:r>
-      <w:r>
-        <w:instrText xml:space="preserve"> SEQ Figure \* ARABIC </w:instrText>
-      </w:r>
-      <w:r>
-        <w:fldChar w:fldCharType="separate"/>
-      </w:r>
-      <w:r>
-        <w:rPr>
-          <w:noProof/>
-        </w:rPr>
-        <w:t>1</w:t>
-      </w:r>
-      <w:r>
-        <w:fldChar w:fldCharType="end"/>
-      </w:r>
+      <w:fldSimple w:instr=" SEQ Figure \* ARABIC ">
+        <w:r>
+          <w:rPr>
+            <w:noProof/>
+          </w:rPr>
+          <w:t>1</w:t>
+        </w:r>
+      </w:fldSimple>
       <w:r>
         <w:t xml:space="preserve">: </w:t>
       </w:r>
@@ -1280,8 +1448,6 @@
       <w:r>
         <w:t>Tire</w:t>
       </w:r>
-      <w:bookmarkStart w:id="4" w:name="_GoBack"/>
-      <w:bookmarkEnd w:id="4"/>
       <w:r>
         <w:t xml:space="preserve"> Assembly</w:t>
       </w:r>
@@ -1399,6 +1565,7 @@
       <w:r>
         <w:rPr>
           <w:noProof/>
+          <w:lang w:eastAsia="en-US"/>
         </w:rPr>
         <mc:AlternateContent>
           <mc:Choice Requires="wps">
@@ -1449,24 +1616,14 @@
                             <w:r>
                               <w:t xml:space="preserve">Figure </w:t>
                             </w:r>
-                            <w:r>
-                              <w:fldChar w:fldCharType="begin"/>
-                            </w:r>
-                            <w:r>
-                              <w:instrText xml:space="preserve"> SEQ Figure \* ARABIC </w:instrText>
-                            </w:r>
-                            <w:r>
-                              <w:fldChar w:fldCharType="separate"/>
-                            </w:r>
-                            <w:r>
-                              <w:rPr>
-                                <w:noProof/>
-                              </w:rPr>
-                              <w:t>2</w:t>
-                            </w:r>
-                            <w:r>
-                              <w:fldChar w:fldCharType="end"/>
-                            </w:r>
+                            <w:fldSimple w:instr=" SEQ Figure \* ARABIC ">
+                              <w:r>
+                                <w:rPr>
+                                  <w:noProof/>
+                                </w:rPr>
+                                <w:t>2</w:t>
+                              </w:r>
+                            </w:fldSimple>
                           </w:p>
                         </w:txbxContent>
                       </wps:txbx>
@@ -1564,6 +1721,7 @@
       <w:r>
         <w:rPr>
           <w:noProof/>
+          <w:lang w:eastAsia="en-US"/>
         </w:rPr>
         <mc:AlternateContent>
           <mc:Choice Requires="wps">
@@ -1614,24 +1772,14 @@
                             <w:r>
                               <w:t xml:space="preserve">Figure </w:t>
                             </w:r>
-                            <w:r>
-                              <w:fldChar w:fldCharType="begin"/>
-                            </w:r>
-                            <w:r>
-                              <w:instrText xml:space="preserve"> SEQ Figure \* ARABIC </w:instrText>
-                            </w:r>
-                            <w:r>
-                              <w:fldChar w:fldCharType="separate"/>
-                            </w:r>
-                            <w:r>
-                              <w:rPr>
-                                <w:noProof/>
-                              </w:rPr>
-                              <w:t>3</w:t>
-                            </w:r>
-                            <w:r>
-                              <w:fldChar w:fldCharType="end"/>
-                            </w:r>
+                            <w:fldSimple w:instr=" SEQ Figure \* ARABIC ">
+                              <w:r>
+                                <w:rPr>
+                                  <w:noProof/>
+                                </w:rPr>
+                                <w:t>3</w:t>
+                              </w:r>
+                            </w:fldSimple>
                           </w:p>
                         </w:txbxContent>
                       </wps:txbx>
@@ -1766,6 +1914,7 @@
       <w:r>
         <w:rPr>
           <w:noProof/>
+          <w:lang w:eastAsia="en-US"/>
         </w:rPr>
         <w:lastRenderedPageBreak/>
         <mc:AlternateContent>
@@ -1817,24 +1966,14 @@
                             <w:r>
                               <w:t xml:space="preserve">Figure </w:t>
                             </w:r>
-                            <w:r>
-                              <w:fldChar w:fldCharType="begin"/>
-                            </w:r>
-                            <w:r>
-                              <w:instrText xml:space="preserve"> SEQ Figure \* ARABIC </w:instrText>
-                            </w:r>
-                            <w:r>
-                              <w:fldChar w:fldCharType="separate"/>
-                            </w:r>
-                            <w:r>
-                              <w:rPr>
-                                <w:noProof/>
-                              </w:rPr>
-                              <w:t>4</w:t>
-                            </w:r>
-                            <w:r>
-                              <w:fldChar w:fldCharType="end"/>
-                            </w:r>
+                            <w:fldSimple w:instr=" SEQ Figure \* ARABIC ">
+                              <w:r>
+                                <w:rPr>
+                                  <w:noProof/>
+                                </w:rPr>
+                                <w:t>4</w:t>
+                              </w:r>
+                            </w:fldSimple>
                           </w:p>
                         </w:txbxContent>
                       </wps:txbx>
@@ -2063,6 +2202,7 @@
       <w:r>
         <w:rPr>
           <w:noProof/>
+          <w:lang w:eastAsia="en-US"/>
         </w:rPr>
         <mc:AlternateContent>
           <mc:Choice Requires="wps">
@@ -2113,24 +2253,14 @@
                             <w:r>
                               <w:t xml:space="preserve">Figure </w:t>
                             </w:r>
-                            <w:r>
-                              <w:fldChar w:fldCharType="begin"/>
-                            </w:r>
-                            <w:r>
-                              <w:instrText xml:space="preserve"> SEQ Figure \* ARABIC </w:instrText>
-                            </w:r>
-                            <w:r>
-                              <w:fldChar w:fldCharType="separate"/>
-                            </w:r>
-                            <w:r>
-                              <w:rPr>
-                                <w:noProof/>
-                              </w:rPr>
-                              <w:t>5</w:t>
-                            </w:r>
-                            <w:r>
-                              <w:fldChar w:fldCharType="end"/>
-                            </w:r>
+                            <w:fldSimple w:instr=" SEQ Figure \* ARABIC ">
+                              <w:r>
+                                <w:rPr>
+                                  <w:noProof/>
+                                </w:rPr>
+                                <w:t>5</w:t>
+                              </w:r>
+                            </w:fldSimple>
                           </w:p>
                         </w:txbxContent>
                       </wps:txbx>
@@ -2204,6 +2334,7 @@
       <w:r>
         <w:rPr>
           <w:noProof/>
+          <w:lang w:eastAsia="en-US"/>
         </w:rPr>
         <w:lastRenderedPageBreak/>
         <mc:AlternateContent>
@@ -2255,24 +2386,14 @@
                             <w:r>
                               <w:t xml:space="preserve">Figure </w:t>
                             </w:r>
-                            <w:r>
-                              <w:fldChar w:fldCharType="begin"/>
-                            </w:r>
-                            <w:r>
-                              <w:instrText xml:space="preserve"> SEQ Figure \* ARABIC </w:instrText>
-                            </w:r>
-                            <w:r>
-                              <w:fldChar w:fldCharType="separate"/>
-                            </w:r>
-                            <w:r>
-                              <w:rPr>
-                                <w:noProof/>
-                              </w:rPr>
-                              <w:t>6</w:t>
-                            </w:r>
-                            <w:r>
-                              <w:fldChar w:fldCharType="end"/>
-                            </w:r>
+                            <w:fldSimple w:instr=" SEQ Figure \* ARABIC ">
+                              <w:r>
+                                <w:rPr>
+                                  <w:noProof/>
+                                </w:rPr>
+                                <w:t>6</w:t>
+                              </w:r>
+                            </w:fldSimple>
                           </w:p>
                         </w:txbxContent>
                       </wps:txbx>
@@ -2441,6 +2562,7 @@
       <w:r>
         <w:rPr>
           <w:noProof/>
+          <w:lang w:eastAsia="en-US"/>
         </w:rPr>
         <mc:AlternateContent>
           <mc:Choice Requires="wps">
@@ -2491,24 +2613,14 @@
                             <w:r>
                               <w:t xml:space="preserve">Figure </w:t>
                             </w:r>
-                            <w:r>
-                              <w:fldChar w:fldCharType="begin"/>
-                            </w:r>
-                            <w:r>
-                              <w:instrText xml:space="preserve"> SEQ Figure \* ARABIC </w:instrText>
-                            </w:r>
-                            <w:r>
-                              <w:fldChar w:fldCharType="separate"/>
-                            </w:r>
-                            <w:r>
-                              <w:rPr>
-                                <w:noProof/>
-                              </w:rPr>
-                              <w:t>7</w:t>
-                            </w:r>
-                            <w:r>
-                              <w:fldChar w:fldCharType="end"/>
-                            </w:r>
+                            <w:fldSimple w:instr=" SEQ Figure \* ARABIC ">
+                              <w:r>
+                                <w:rPr>
+                                  <w:noProof/>
+                                </w:rPr>
+                                <w:t>7</w:t>
+                              </w:r>
+                            </w:fldSimple>
                           </w:p>
                         </w:txbxContent>
                       </wps:txbx>
@@ -2643,6 +2755,7 @@
       <w:r>
         <w:rPr>
           <w:noProof/>
+          <w:lang w:eastAsia="en-US"/>
         </w:rPr>
         <w:lastRenderedPageBreak/>
         <mc:AlternateContent>
@@ -2694,24 +2807,14 @@
                             <w:r>
                               <w:t xml:space="preserve">Figure </w:t>
                             </w:r>
-                            <w:r>
-                              <w:fldChar w:fldCharType="begin"/>
-                            </w:r>
-                            <w:r>
-                              <w:instrText xml:space="preserve"> SEQ Figure \* ARABIC </w:instrText>
-                            </w:r>
-                            <w:r>
-                              <w:fldChar w:fldCharType="separate"/>
-                            </w:r>
-                            <w:r>
-                              <w:rPr>
-                                <w:noProof/>
-                              </w:rPr>
-                              <w:t>8</w:t>
-                            </w:r>
-                            <w:r>
-                              <w:fldChar w:fldCharType="end"/>
-                            </w:r>
+                            <w:fldSimple w:instr=" SEQ Figure \* ARABIC ">
+                              <w:r>
+                                <w:rPr>
+                                  <w:noProof/>
+                                </w:rPr>
+                                <w:t>8</w:t>
+                              </w:r>
+                            </w:fldSimple>
                           </w:p>
                         </w:txbxContent>
                       </wps:txbx>
@@ -2861,11 +2964,15 @@
       <w:r>
         <w:t>Almost half the bead is in the flange. Just hold that side in and pull the rest of the bead away from the center, and it will retract back into the flange.</w:t>
       </w:r>
+      <w:r>
+        <w:t xml:space="preserve"> It may be helpful to use a screw driver to pull the tire over the wheel.</w:t>
+      </w:r>
     </w:p>
     <w:p>
       <w:r>
         <w:rPr>
           <w:noProof/>
+          <w:lang w:eastAsia="en-US"/>
         </w:rPr>
         <mc:AlternateContent>
           <mc:Choice Requires="wps">
@@ -2916,24 +3023,14 @@
                             <w:r>
                               <w:t xml:space="preserve">Figure </w:t>
                             </w:r>
-                            <w:r>
-                              <w:fldChar w:fldCharType="begin"/>
-                            </w:r>
-                            <w:r>
-                              <w:instrText xml:space="preserve"> SEQ Figure \* ARABIC </w:instrText>
-                            </w:r>
-                            <w:r>
-                              <w:fldChar w:fldCharType="separate"/>
-                            </w:r>
-                            <w:r>
-                              <w:rPr>
-                                <w:noProof/>
-                              </w:rPr>
-                              <w:t>9</w:t>
-                            </w:r>
-                            <w:r>
-                              <w:fldChar w:fldCharType="end"/>
-                            </w:r>
+                            <w:fldSimple w:instr=" SEQ Figure \* ARABIC ">
+                              <w:r>
+                                <w:rPr>
+                                  <w:noProof/>
+                                </w:rPr>
+                                <w:t>9</w:t>
+                              </w:r>
+                            </w:fldSimple>
                           </w:p>
                         </w:txbxContent>
                       </wps:txbx>
@@ -3068,6 +3165,7 @@
       <w:r>
         <w:rPr>
           <w:noProof/>
+          <w:lang w:eastAsia="en-US"/>
         </w:rPr>
         <w:lastRenderedPageBreak/>
         <mc:AlternateContent>
@@ -3119,24 +3217,14 @@
                             <w:r>
                               <w:t xml:space="preserve">Figure </w:t>
                             </w:r>
-                            <w:r>
-                              <w:fldChar w:fldCharType="begin"/>
-                            </w:r>
-                            <w:r>
-                              <w:instrText xml:space="preserve"> SEQ Figure \* ARABIC </w:instrText>
-                            </w:r>
-                            <w:r>
-                              <w:fldChar w:fldCharType="separate"/>
-                            </w:r>
-                            <w:r>
-                              <w:rPr>
-                                <w:noProof/>
-                              </w:rPr>
-                              <w:t>10</w:t>
-                            </w:r>
-                            <w:r>
-                              <w:fldChar w:fldCharType="end"/>
-                            </w:r>
+                            <w:fldSimple w:instr=" SEQ Figure \* ARABIC ">
+                              <w:r>
+                                <w:rPr>
+                                  <w:noProof/>
+                                </w:rPr>
+                                <w:t>10</w:t>
+                              </w:r>
+                            </w:fldSimple>
                           </w:p>
                         </w:txbxContent>
                       </wps:txbx>
@@ -3274,20 +3362,327 @@
       <w:pPr>
         <w:pStyle w:val="Heading2"/>
       </w:pPr>
-      <w:bookmarkStart w:id="5" w:name="_Toc434243027"/>
+      <w:bookmarkStart w:id="4" w:name="_Toc434243027"/>
       <w:r>
         <w:t>Bottom Plate</w:t>
       </w:r>
+      <w:bookmarkEnd w:id="4"/>
+    </w:p>
+    <w:p>
+      <w:r>
+        <w:t>Tools:</w:t>
+      </w:r>
+    </w:p>
+    <w:p>
+      <w:pPr>
+        <w:pStyle w:val="ListParagraph"/>
+        <w:numPr>
+          <w:ilvl w:val="0"/>
+          <w:numId w:val="17"/>
+        </w:numPr>
+      </w:pPr>
+      <w:r>
+        <w:t>1/16” hex key</w:t>
+      </w:r>
+      <w:r>
+        <w:tab/>
+      </w:r>
+      <w:r>
+        <w:tab/>
+      </w:r>
+      <w:r>
+        <w:t>–</w:t>
+      </w:r>
+      <w:r>
+        <w:t xml:space="preserve"> 4-40x1/2”</w:t>
+      </w:r>
+    </w:p>
+    <w:p>
+      <w:pPr>
+        <w:pStyle w:val="ListParagraph"/>
+        <w:numPr>
+          <w:ilvl w:val="0"/>
+          <w:numId w:val="17"/>
+        </w:numPr>
+      </w:pPr>
+      <w:r>
+        <w:t>3/32”</w:t>
+      </w:r>
+      <w:r>
+        <w:t xml:space="preserve"> hex key</w:t>
+      </w:r>
+      <w:r>
+        <w:tab/>
+      </w:r>
+      <w:r>
+        <w:tab/>
+      </w:r>
+      <w:r>
+        <w:t>–</w:t>
+      </w:r>
+      <w:r>
+        <w:t xml:space="preserve"> 4-40x1.5” screws</w:t>
+      </w:r>
+    </w:p>
+    <w:p>
+      <w:pPr>
+        <w:pStyle w:val="ListParagraph"/>
+        <w:numPr>
+          <w:ilvl w:val="0"/>
+          <w:numId w:val="17"/>
+        </w:numPr>
+      </w:pPr>
+      <w:r>
+        <w:t>¼” nut driver</w:t>
+      </w:r>
+      <w:r>
+        <w:tab/>
+      </w:r>
+      <w:r>
+        <w:tab/>
+      </w:r>
+      <w:r>
+        <w:t>–</w:t>
+      </w:r>
+      <w:r>
+        <w:t xml:space="preserve"> 4-4- nyloc nuts</w:t>
+      </w:r>
+    </w:p>
+    <w:p>
+      <w:r>
+        <w:t>Parts:</w:t>
+      </w:r>
+    </w:p>
+    <w:p>
+      <w:pPr>
+        <w:pStyle w:val="ListParagraph"/>
+        <w:numPr>
+          <w:ilvl w:val="0"/>
+          <w:numId w:val="16"/>
+        </w:numPr>
+      </w:pPr>
+      <w:r>
+        <w:t>8x 4-40x1.5” screws</w:t>
+      </w:r>
+    </w:p>
+    <w:p>
+      <w:pPr>
+        <w:pStyle w:val="ListParagraph"/>
+        <w:numPr>
+          <w:ilvl w:val="0"/>
+          <w:numId w:val="16"/>
+        </w:numPr>
+      </w:pPr>
+      <w:r>
+        <w:t>4x 4-40x1/2” screws</w:t>
+      </w:r>
+    </w:p>
+    <w:p>
+      <w:pPr>
+        <w:pStyle w:val="ListParagraph"/>
+        <w:numPr>
+          <w:ilvl w:val="0"/>
+          <w:numId w:val="16"/>
+        </w:numPr>
+      </w:pPr>
+      <w:r>
+        <w:t>4x M3x6mm</w:t>
+      </w:r>
+    </w:p>
+    <w:p>
+      <w:pPr>
+        <w:pStyle w:val="ListParagraph"/>
+        <w:numPr>
+          <w:ilvl w:val="0"/>
+          <w:numId w:val="16"/>
+        </w:numPr>
+      </w:pPr>
+      <w:r>
+        <w:t>16x washers</w:t>
+      </w:r>
+    </w:p>
+    <w:p>
+      <w:pPr>
+        <w:pStyle w:val="ListParagraph"/>
+        <w:numPr>
+          <w:ilvl w:val="0"/>
+          <w:numId w:val="16"/>
+        </w:numPr>
+      </w:pPr>
+      <w:r>
+        <w:t>Battery Base</w:t>
+      </w:r>
+    </w:p>
+    <w:p>
+      <w:pPr>
+        <w:pStyle w:val="ListParagraph"/>
+        <w:numPr>
+          <w:ilvl w:val="0"/>
+          <w:numId w:val="16"/>
+        </w:numPr>
+      </w:pPr>
+      <w:r>
+        <w:t>Battery Brace</w:t>
+      </w:r>
+    </w:p>
+    <w:p>
+      <w:pPr>
+        <w:pStyle w:val="ListParagraph"/>
+        <w:numPr>
+          <w:ilvl w:val="0"/>
+          <w:numId w:val="16"/>
+        </w:numPr>
+      </w:pPr>
+      <w:r>
+        <w:t>Battery Cross Strap</w:t>
+      </w:r>
+    </w:p>
+    <w:p>
+      <w:pPr>
+        <w:pStyle w:val="ListParagraph"/>
+        <w:numPr>
+          <w:ilvl w:val="0"/>
+          <w:numId w:val="16"/>
+        </w:numPr>
+      </w:pPr>
+      <w:r>
+        <w:t>Battery</w:t>
+      </w:r>
+    </w:p>
+    <w:p>
+      <w:pPr>
+        <w:pStyle w:val="ListParagraph"/>
+        <w:numPr>
+          <w:ilvl w:val="0"/>
+          <w:numId w:val="16"/>
+        </w:numPr>
+      </w:pPr>
+      <w:r>
+        <w:t>Fire retardant bag</w:t>
+      </w:r>
+    </w:p>
+    <w:p>
+      <w:r>
+        <w:t xml:space="preserve">Using 8 4-40x1.5” screws and nyloc nuts, attach the battery base and battery brace.  The battery brace is flatter on one of the sides with screw holes, this is the bottom.  Use washers on both sides of the screws.  </w:t>
+      </w:r>
+    </w:p>
+    <w:p>
+      <w:r>
+        <w:t>[Photo of battery base and battery brace attached]</w:t>
+      </w:r>
+    </w:p>
+    <w:p>
+      <w:r>
+        <w:lastRenderedPageBreak/>
+        <w:t>Using 4 M3x6mm screws, attach</w:t>
+      </w:r>
+      <w:r>
+        <w:t xml:space="preserve"> the </w:t>
+      </w:r>
+      <w:r>
+        <w:t>bottom plate to the bottom of the chassis.  You will notice that the motor shafts are closer to one side of the chassis, this side is the bottom.</w:t>
+      </w:r>
+      <w:r>
+        <w:t xml:space="preserve">  The plate can be attached in orientation that it fits, the orientation will matter when the wheels are attached.</w:t>
+      </w:r>
+    </w:p>
+    <w:p>
+      <w:r>
+        <w:t>[Photo to make sure correct side is used</w:t>
+      </w:r>
+      <w:r>
+        <w:t>]</w:t>
+      </w:r>
+    </w:p>
+    <w:p>
+      <w:r>
+        <w:t xml:space="preserve">Insert the battery into the fire retardant bag in the following way.  With the bag’s warning facing you, insert the battery with the wire leads coming out on the right.  </w:t>
+      </w:r>
+      <w:r>
+        <w:t xml:space="preserve">Close the Velcro flap and </w:t>
+      </w:r>
+      <w:r>
+        <w:t>wrap it around the back of the bag as tightly as possible.  This is necessary to properly fit into the battery base.</w:t>
+      </w:r>
+    </w:p>
+    <w:p>
+      <w:r>
+        <w:rPr>
+          <w:noProof/>
+          <w:lang w:eastAsia="en-US"/>
+        </w:rPr>
+        <w:drawing>
+          <wp:inline distT="0" distB="0" distL="0" distR="0">
+            <wp:extent cx="5924550" cy="4448175"/>
+            <wp:effectExtent l="0" t="0" r="0" b="9525"/>
+            <wp:docPr id="2" name="Picture 2" descr="C:\Users\lachesis\Downloads\image1.JPG"/>
+            <wp:cNvGraphicFramePr>
+              <a:graphicFrameLocks xmlns:a="http://schemas.openxmlformats.org/drawingml/2006/main" noChangeAspect="1"/>
+            </wp:cNvGraphicFramePr>
+            <a:graphic xmlns:a="http://schemas.openxmlformats.org/drawingml/2006/main">
+              <a:graphicData uri="http://schemas.openxmlformats.org/drawingml/2006/picture">
+                <pic:pic xmlns:pic="http://schemas.openxmlformats.org/drawingml/2006/picture">
+                  <pic:nvPicPr>
+                    <pic:cNvPr id="0" name="Picture 1" descr="C:\Users\lachesis\Downloads\image1.JPG"/>
+                    <pic:cNvPicPr>
+                      <a:picLocks noChangeAspect="1" noChangeArrowheads="1"/>
+                    </pic:cNvPicPr>
+                  </pic:nvPicPr>
+                  <pic:blipFill>
+                    <a:blip r:embed="rId20" cstate="print">
+                      <a:extLst>
+                        <a:ext uri="{28A0092B-C50C-407E-A947-70E740481C1C}">
+                          <a14:useLocalDpi xmlns:a14="http://schemas.microsoft.com/office/drawing/2010/main" val="0"/>
+                        </a:ext>
+                      </a:extLst>
+                    </a:blip>
+                    <a:srcRect/>
+                    <a:stretch>
+                      <a:fillRect/>
+                    </a:stretch>
+                  </pic:blipFill>
+                  <pic:spPr bwMode="auto">
+                    <a:xfrm>
+                      <a:off x="0" y="0"/>
+                      <a:ext cx="5924550" cy="4448175"/>
+                    </a:xfrm>
+                    <a:prstGeom prst="rect">
+                      <a:avLst/>
+                    </a:prstGeom>
+                    <a:noFill/>
+                    <a:ln>
+                      <a:noFill/>
+                    </a:ln>
+                  </pic:spPr>
+                </pic:pic>
+              </a:graphicData>
+            </a:graphic>
+          </wp:inline>
+        </w:drawing>
+      </w:r>
+      <w:bookmarkStart w:id="5" w:name="_GoBack"/>
       <w:bookmarkEnd w:id="5"/>
     </w:p>
     <w:p>
       <w:r>
-        <w:t>[Write about attaching battery base and battery]</w:t>
-      </w:r>
-    </w:p>
-    <w:p>
-      <w:r>
-        <w:t>[Waiting for newest version]</w:t>
+        <w:t xml:space="preserve"> </w:t>
+      </w:r>
+      <w:r>
+        <w:t>[Waiting for newest version</w:t>
+      </w:r>
+      <w:r>
+        <w:t xml:space="preserve"> of laser cut plate</w:t>
+      </w:r>
+      <w:r>
+        <w:t>]</w:t>
+      </w:r>
+    </w:p>
+    <w:p>
+      <w:pPr>
+        <w:pStyle w:val="Heading2"/>
+      </w:pPr>
+      <w:r>
+        <w:t>Wheel Attachment</w:t>
       </w:r>
     </w:p>
     <w:p>
@@ -3317,6 +3712,7 @@
     </w:p>
     <w:p>
       <w:r>
+        <w:lastRenderedPageBreak/>
         <w:t>[This section includes instructions to attach all 3D printed parts to the top plate as well as electronics (ie. PCB, US, IMU, GPS, switch, buses, NUC, camera)]</w:t>
       </w:r>
     </w:p>
@@ -3376,7 +3772,6 @@
       </w:pPr>
       <w:bookmarkStart w:id="10" w:name="_Toc434243032"/>
       <w:r>
-        <w:lastRenderedPageBreak/>
         <w:t>Cover Plate Assembly and Attachment</w:t>
       </w:r>
       <w:bookmarkEnd w:id="10"/>
@@ -3461,6 +3856,232 @@
 <file path=word/numbering.xml><?xml version="1.0" encoding="utf-8"?>
 <w:numbering xmlns:wpc="http://schemas.microsoft.com/office/word/2010/wordprocessingCanvas" xmlns:mc="http://schemas.openxmlformats.org/markup-compatibility/2006" xmlns:o="urn:schemas-microsoft-com:office:office" xmlns:r="http://schemas.openxmlformats.org/officeDocument/2006/relationships" xmlns:m="http://schemas.openxmlformats.org/officeDocument/2006/math" xmlns:v="urn:schemas-microsoft-com:vml" xmlns:wp14="http://schemas.microsoft.com/office/word/2010/wordprocessingDrawing" xmlns:wp="http://schemas.openxmlformats.org/drawingml/2006/wordprocessingDrawing" xmlns:w10="urn:schemas-microsoft-com:office:word" xmlns:w="http://schemas.openxmlformats.org/wordprocessingml/2006/main" xmlns:w14="http://schemas.microsoft.com/office/word/2010/wordml" xmlns:w15="http://schemas.microsoft.com/office/word/2012/wordml" xmlns:wpg="http://schemas.microsoft.com/office/word/2010/wordprocessingGroup" xmlns:wpi="http://schemas.microsoft.com/office/word/2010/wordprocessingInk" xmlns:wne="http://schemas.microsoft.com/office/word/2006/wordml" xmlns:wps="http://schemas.microsoft.com/office/word/2010/wordprocessingShape" mc:Ignorable="w14 w15 wp14">
   <w:abstractNum w:abstractNumId="0" w15:restartNumberingAfterBreak="0">
+    <w:nsid w:val="09890EDF"/>
+    <w:multiLevelType w:val="hybridMultilevel"/>
+    <w:tmpl w:val="5BEA9BBA"/>
+    <w:lvl w:ilvl="0" w:tplc="04090001">
+      <w:start w:val="1"/>
+      <w:numFmt w:val="bullet"/>
+      <w:lvlText w:val=""/>
+      <w:lvlJc w:val="left"/>
+      <w:pPr>
+        <w:ind w:left="720" w:hanging="360"/>
+      </w:pPr>
+      <w:rPr>
+        <w:rFonts w:ascii="Symbol" w:hAnsi="Symbol" w:hint="default"/>
+      </w:rPr>
+    </w:lvl>
+    <w:lvl w:ilvl="1" w:tplc="04090003" w:tentative="1">
+      <w:start w:val="1"/>
+      <w:numFmt w:val="bullet"/>
+      <w:lvlText w:val="o"/>
+      <w:lvlJc w:val="left"/>
+      <w:pPr>
+        <w:ind w:left="1440" w:hanging="360"/>
+      </w:pPr>
+      <w:rPr>
+        <w:rFonts w:ascii="Courier New" w:hAnsi="Courier New" w:cs="Courier New" w:hint="default"/>
+      </w:rPr>
+    </w:lvl>
+    <w:lvl w:ilvl="2" w:tplc="04090005" w:tentative="1">
+      <w:start w:val="1"/>
+      <w:numFmt w:val="bullet"/>
+      <w:lvlText w:val=""/>
+      <w:lvlJc w:val="left"/>
+      <w:pPr>
+        <w:ind w:left="2160" w:hanging="360"/>
+      </w:pPr>
+      <w:rPr>
+        <w:rFonts w:ascii="Wingdings" w:hAnsi="Wingdings" w:hint="default"/>
+      </w:rPr>
+    </w:lvl>
+    <w:lvl w:ilvl="3" w:tplc="04090001" w:tentative="1">
+      <w:start w:val="1"/>
+      <w:numFmt w:val="bullet"/>
+      <w:lvlText w:val=""/>
+      <w:lvlJc w:val="left"/>
+      <w:pPr>
+        <w:ind w:left="2880" w:hanging="360"/>
+      </w:pPr>
+      <w:rPr>
+        <w:rFonts w:ascii="Symbol" w:hAnsi="Symbol" w:hint="default"/>
+      </w:rPr>
+    </w:lvl>
+    <w:lvl w:ilvl="4" w:tplc="04090003" w:tentative="1">
+      <w:start w:val="1"/>
+      <w:numFmt w:val="bullet"/>
+      <w:lvlText w:val="o"/>
+      <w:lvlJc w:val="left"/>
+      <w:pPr>
+        <w:ind w:left="3600" w:hanging="360"/>
+      </w:pPr>
+      <w:rPr>
+        <w:rFonts w:ascii="Courier New" w:hAnsi="Courier New" w:cs="Courier New" w:hint="default"/>
+      </w:rPr>
+    </w:lvl>
+    <w:lvl w:ilvl="5" w:tplc="04090005" w:tentative="1">
+      <w:start w:val="1"/>
+      <w:numFmt w:val="bullet"/>
+      <w:lvlText w:val=""/>
+      <w:lvlJc w:val="left"/>
+      <w:pPr>
+        <w:ind w:left="4320" w:hanging="360"/>
+      </w:pPr>
+      <w:rPr>
+        <w:rFonts w:ascii="Wingdings" w:hAnsi="Wingdings" w:hint="default"/>
+      </w:rPr>
+    </w:lvl>
+    <w:lvl w:ilvl="6" w:tplc="04090001" w:tentative="1">
+      <w:start w:val="1"/>
+      <w:numFmt w:val="bullet"/>
+      <w:lvlText w:val=""/>
+      <w:lvlJc w:val="left"/>
+      <w:pPr>
+        <w:ind w:left="5040" w:hanging="360"/>
+      </w:pPr>
+      <w:rPr>
+        <w:rFonts w:ascii="Symbol" w:hAnsi="Symbol" w:hint="default"/>
+      </w:rPr>
+    </w:lvl>
+    <w:lvl w:ilvl="7" w:tplc="04090003" w:tentative="1">
+      <w:start w:val="1"/>
+      <w:numFmt w:val="bullet"/>
+      <w:lvlText w:val="o"/>
+      <w:lvlJc w:val="left"/>
+      <w:pPr>
+        <w:ind w:left="5760" w:hanging="360"/>
+      </w:pPr>
+      <w:rPr>
+        <w:rFonts w:ascii="Courier New" w:hAnsi="Courier New" w:cs="Courier New" w:hint="default"/>
+      </w:rPr>
+    </w:lvl>
+    <w:lvl w:ilvl="8" w:tplc="04090005" w:tentative="1">
+      <w:start w:val="1"/>
+      <w:numFmt w:val="bullet"/>
+      <w:lvlText w:val=""/>
+      <w:lvlJc w:val="left"/>
+      <w:pPr>
+        <w:ind w:left="6480" w:hanging="360"/>
+      </w:pPr>
+      <w:rPr>
+        <w:rFonts w:ascii="Wingdings" w:hAnsi="Wingdings" w:hint="default"/>
+      </w:rPr>
+    </w:lvl>
+  </w:abstractNum>
+  <w:abstractNum w:abstractNumId="1" w15:restartNumberingAfterBreak="0">
+    <w:nsid w:val="0BE45ACB"/>
+    <w:multiLevelType w:val="hybridMultilevel"/>
+    <w:tmpl w:val="E85A62F0"/>
+    <w:lvl w:ilvl="0" w:tplc="04090001">
+      <w:start w:val="1"/>
+      <w:numFmt w:val="bullet"/>
+      <w:lvlText w:val=""/>
+      <w:lvlJc w:val="left"/>
+      <w:pPr>
+        <w:ind w:left="720" w:hanging="360"/>
+      </w:pPr>
+      <w:rPr>
+        <w:rFonts w:ascii="Symbol" w:hAnsi="Symbol" w:hint="default"/>
+      </w:rPr>
+    </w:lvl>
+    <w:lvl w:ilvl="1" w:tplc="04090003" w:tentative="1">
+      <w:start w:val="1"/>
+      <w:numFmt w:val="bullet"/>
+      <w:lvlText w:val="o"/>
+      <w:lvlJc w:val="left"/>
+      <w:pPr>
+        <w:ind w:left="1440" w:hanging="360"/>
+      </w:pPr>
+      <w:rPr>
+        <w:rFonts w:ascii="Courier New" w:hAnsi="Courier New" w:cs="Courier New" w:hint="default"/>
+      </w:rPr>
+    </w:lvl>
+    <w:lvl w:ilvl="2" w:tplc="04090005" w:tentative="1">
+      <w:start w:val="1"/>
+      <w:numFmt w:val="bullet"/>
+      <w:lvlText w:val=""/>
+      <w:lvlJc w:val="left"/>
+      <w:pPr>
+        <w:ind w:left="2160" w:hanging="360"/>
+      </w:pPr>
+      <w:rPr>
+        <w:rFonts w:ascii="Wingdings" w:hAnsi="Wingdings" w:hint="default"/>
+      </w:rPr>
+    </w:lvl>
+    <w:lvl w:ilvl="3" w:tplc="04090001" w:tentative="1">
+      <w:start w:val="1"/>
+      <w:numFmt w:val="bullet"/>
+      <w:lvlText w:val=""/>
+      <w:lvlJc w:val="left"/>
+      <w:pPr>
+        <w:ind w:left="2880" w:hanging="360"/>
+      </w:pPr>
+      <w:rPr>
+        <w:rFonts w:ascii="Symbol" w:hAnsi="Symbol" w:hint="default"/>
+      </w:rPr>
+    </w:lvl>
+    <w:lvl w:ilvl="4" w:tplc="04090003" w:tentative="1">
+      <w:start w:val="1"/>
+      <w:numFmt w:val="bullet"/>
+      <w:lvlText w:val="o"/>
+      <w:lvlJc w:val="left"/>
+      <w:pPr>
+        <w:ind w:left="3600" w:hanging="360"/>
+      </w:pPr>
+      <w:rPr>
+        <w:rFonts w:ascii="Courier New" w:hAnsi="Courier New" w:cs="Courier New" w:hint="default"/>
+      </w:rPr>
+    </w:lvl>
+    <w:lvl w:ilvl="5" w:tplc="04090005" w:tentative="1">
+      <w:start w:val="1"/>
+      <w:numFmt w:val="bullet"/>
+      <w:lvlText w:val=""/>
+      <w:lvlJc w:val="left"/>
+      <w:pPr>
+        <w:ind w:left="4320" w:hanging="360"/>
+      </w:pPr>
+      <w:rPr>
+        <w:rFonts w:ascii="Wingdings" w:hAnsi="Wingdings" w:hint="default"/>
+      </w:rPr>
+    </w:lvl>
+    <w:lvl w:ilvl="6" w:tplc="04090001" w:tentative="1">
+      <w:start w:val="1"/>
+      <w:numFmt w:val="bullet"/>
+      <w:lvlText w:val=""/>
+      <w:lvlJc w:val="left"/>
+      <w:pPr>
+        <w:ind w:left="5040" w:hanging="360"/>
+      </w:pPr>
+      <w:rPr>
+        <w:rFonts w:ascii="Symbol" w:hAnsi="Symbol" w:hint="default"/>
+      </w:rPr>
+    </w:lvl>
+    <w:lvl w:ilvl="7" w:tplc="04090003" w:tentative="1">
+      <w:start w:val="1"/>
+      <w:numFmt w:val="bullet"/>
+      <w:lvlText w:val="o"/>
+      <w:lvlJc w:val="left"/>
+      <w:pPr>
+        <w:ind w:left="5760" w:hanging="360"/>
+      </w:pPr>
+      <w:rPr>
+        <w:rFonts w:ascii="Courier New" w:hAnsi="Courier New" w:cs="Courier New" w:hint="default"/>
+      </w:rPr>
+    </w:lvl>
+    <w:lvl w:ilvl="8" w:tplc="04090005" w:tentative="1">
+      <w:start w:val="1"/>
+      <w:numFmt w:val="bullet"/>
+      <w:lvlText w:val=""/>
+      <w:lvlJc w:val="left"/>
+      <w:pPr>
+        <w:ind w:left="6480" w:hanging="360"/>
+      </w:pPr>
+      <w:rPr>
+        <w:rFonts w:ascii="Wingdings" w:hAnsi="Wingdings" w:hint="default"/>
+      </w:rPr>
+    </w:lvl>
+  </w:abstractNum>
+  <w:abstractNum w:abstractNumId="2" w15:restartNumberingAfterBreak="0">
     <w:nsid w:val="15552549"/>
     <w:multiLevelType w:val="hybridMultilevel"/>
     <w:tmpl w:val="59EAFCB0"/>
@@ -3573,7 +4194,7 @@
       </w:rPr>
     </w:lvl>
   </w:abstractNum>
-  <w:abstractNum w:abstractNumId="1" w15:restartNumberingAfterBreak="0">
+  <w:abstractNum w:abstractNumId="3" w15:restartNumberingAfterBreak="0">
     <w:nsid w:val="46736FB4"/>
     <w:multiLevelType w:val="hybridMultilevel"/>
     <w:tmpl w:val="5C28F9A2"/>
@@ -3686,7 +4307,7 @@
       </w:rPr>
     </w:lvl>
   </w:abstractNum>
-  <w:abstractNum w:abstractNumId="2" w15:restartNumberingAfterBreak="0">
+  <w:abstractNum w:abstractNumId="4" w15:restartNumberingAfterBreak="0">
     <w:nsid w:val="469A52F2"/>
     <w:multiLevelType w:val="multilevel"/>
     <w:tmpl w:val="56F2101C"/>
@@ -3817,7 +4438,7 @@
       </w:rPr>
     </w:lvl>
   </w:abstractNum>
-  <w:abstractNum w:abstractNumId="3" w15:restartNumberingAfterBreak="0">
+  <w:abstractNum w:abstractNumId="5" w15:restartNumberingAfterBreak="0">
     <w:nsid w:val="549B76E6"/>
     <w:multiLevelType w:val="hybridMultilevel"/>
     <w:tmpl w:val="1D409D14"/>
@@ -3906,7 +4527,7 @@
       </w:pPr>
     </w:lvl>
   </w:abstractNum>
-  <w:abstractNum w:abstractNumId="4" w15:restartNumberingAfterBreak="0">
+  <w:abstractNum w:abstractNumId="6" w15:restartNumberingAfterBreak="0">
     <w:nsid w:val="710C2978"/>
     <w:multiLevelType w:val="hybridMultilevel"/>
     <w:tmpl w:val="264A5374"/>
@@ -3993,49 +4614,55 @@
     </w:lvl>
   </w:abstractNum>
   <w:num w:numId="1">
+    <w:abstractNumId w:val="5"/>
+  </w:num>
+  <w:num w:numId="2">
+    <w:abstractNumId w:val="4"/>
+  </w:num>
+  <w:num w:numId="3">
+    <w:abstractNumId w:val="4"/>
+  </w:num>
+  <w:num w:numId="4">
+    <w:abstractNumId w:val="4"/>
+  </w:num>
+  <w:num w:numId="5">
+    <w:abstractNumId w:val="4"/>
+  </w:num>
+  <w:num w:numId="6">
+    <w:abstractNumId w:val="4"/>
+  </w:num>
+  <w:num w:numId="7">
+    <w:abstractNumId w:val="4"/>
+  </w:num>
+  <w:num w:numId="8">
+    <w:abstractNumId w:val="4"/>
+  </w:num>
+  <w:num w:numId="9">
+    <w:abstractNumId w:val="4"/>
+  </w:num>
+  <w:num w:numId="10">
+    <w:abstractNumId w:val="4"/>
+  </w:num>
+  <w:num w:numId="11">
+    <w:abstractNumId w:val="4"/>
+  </w:num>
+  <w:num w:numId="12">
+    <w:abstractNumId w:val="4"/>
+  </w:num>
+  <w:num w:numId="13">
+    <w:abstractNumId w:val="2"/>
+  </w:num>
+  <w:num w:numId="14">
     <w:abstractNumId w:val="3"/>
   </w:num>
-  <w:num w:numId="2">
-    <w:abstractNumId w:val="2"/>
+  <w:num w:numId="15">
+    <w:abstractNumId w:val="6"/>
   </w:num>
-  <w:num w:numId="3">
-    <w:abstractNumId w:val="2"/>
-  </w:num>
-  <w:num w:numId="4">
-    <w:abstractNumId w:val="2"/>
-  </w:num>
-  <w:num w:numId="5">
-    <w:abstractNumId w:val="2"/>
-  </w:num>
-  <w:num w:numId="6">
-    <w:abstractNumId w:val="2"/>
-  </w:num>
-  <w:num w:numId="7">
-    <w:abstractNumId w:val="2"/>
-  </w:num>
-  <w:num w:numId="8">
-    <w:abstractNumId w:val="2"/>
-  </w:num>
-  <w:num w:numId="9">
-    <w:abstractNumId w:val="2"/>
-  </w:num>
-  <w:num w:numId="10">
-    <w:abstractNumId w:val="2"/>
-  </w:num>
-  <w:num w:numId="11">
-    <w:abstractNumId w:val="2"/>
-  </w:num>
-  <w:num w:numId="12">
-    <w:abstractNumId w:val="2"/>
-  </w:num>
-  <w:num w:numId="13">
-    <w:abstractNumId w:val="0"/>
-  </w:num>
-  <w:num w:numId="14">
+  <w:num w:numId="16">
     <w:abstractNumId w:val="1"/>
   </w:num>
-  <w:num w:numId="15">
-    <w:abstractNumId w:val="4"/>
+  <w:num w:numId="17">
+    <w:abstractNumId w:val="0"/>
   </w:num>
 </w:numbering>
 </file>
@@ -4684,6 +5311,7 @@
   <w:style w:type="character" w:default="1" w:styleId="DefaultParagraphFont">
     <w:name w:val="Default Paragraph Font"/>
     <w:uiPriority w:val="1"/>
+    <w:semiHidden/>
     <w:unhideWhenUsed/>
   </w:style>
   <w:style w:type="table" w:default="1" w:styleId="TableNormal">
@@ -5402,7 +6030,7 @@
 </file>
 
 <file path=customXml/itemProps2.xml><?xml version="1.0" encoding="utf-8"?>
-<ds:datastoreItem xmlns:ds="http://schemas.openxmlformats.org/officeDocument/2006/customXml" ds:itemID="{347010EF-3EC2-4300-8D5B-FC087686F494}">
+<ds:datastoreItem xmlns:ds="http://schemas.openxmlformats.org/officeDocument/2006/customXml" ds:itemID="{792A4A48-A511-4D5F-9D0F-E32E3DDFB5C6}">
   <ds:schemaRefs>
     <ds:schemaRef ds:uri="http://schemas.openxmlformats.org/officeDocument/2006/bibliography"/>
   </ds:schemaRefs>

</xml_diff>

<commit_message>
Added pictures of parts and updated manual
</commit_message>
<xml_diff>
--- a/AssemblyManual/AssemblyManual.docx
+++ b/AssemblyManual/AssemblyManual.docx
@@ -62,7 +62,7 @@
           <w:r>
             <w:fldChar w:fldCharType="separate"/>
           </w:r>
-          <w:hyperlink w:anchor="_Toc434243023" w:history="1">
+          <w:hyperlink w:anchor="_Toc435194156" w:history="1">
             <w:r>
               <w:rPr>
                 <w:rStyle w:val="Hyperlink"/>
@@ -84,7 +84,7 @@
                 <w:rStyle w:val="Hyperlink"/>
                 <w:noProof/>
               </w:rPr>
-              <w:t>Chassis Assembly</w:t>
+              <w:t>Introduction</w:t>
             </w:r>
             <w:r>
               <w:rPr>
@@ -105,7 +105,7 @@
                 <w:noProof/>
                 <w:webHidden/>
               </w:rPr>
-              <w:instrText xml:space="preserve"> PAGEREF _Toc434243023 \h </w:instrText>
+              <w:instrText xml:space="preserve"> PAGEREF _Toc435194156 \h </w:instrText>
             </w:r>
             <w:r>
               <w:rPr>
@@ -126,6 +126,182 @@
                 <w:webHidden/>
               </w:rPr>
               <w:t>1</w:t>
+            </w:r>
+            <w:r>
+              <w:rPr>
+                <w:noProof/>
+                <w:webHidden/>
+              </w:rPr>
+              <w:fldChar w:fldCharType="end"/>
+            </w:r>
+          </w:hyperlink>
+        </w:p>
+        <w:p>
+          <w:pPr>
+            <w:pStyle w:val="TOC1"/>
+            <w:tabs>
+              <w:tab w:val="left" w:pos="440"/>
+              <w:tab w:val="right" w:leader="dot" w:pos="9350"/>
+            </w:tabs>
+            <w:rPr>
+              <w:rFonts w:asciiTheme="minorHAnsi" w:hAnsiTheme="minorHAnsi"/>
+              <w:noProof/>
+              <w:sz w:val="22"/>
+              <w:lang w:eastAsia="en-US"/>
+            </w:rPr>
+          </w:pPr>
+          <w:hyperlink w:anchor="_Toc435194157" w:history="1">
+            <w:r>
+              <w:rPr>
+                <w:rStyle w:val="Hyperlink"/>
+                <w:noProof/>
+              </w:rPr>
+              <w:t>3</w:t>
+            </w:r>
+            <w:r>
+              <w:rPr>
+                <w:rFonts w:asciiTheme="minorHAnsi" w:hAnsiTheme="minorHAnsi"/>
+                <w:noProof/>
+                <w:sz w:val="22"/>
+                <w:lang w:eastAsia="en-US"/>
+              </w:rPr>
+              <w:tab/>
+            </w:r>
+            <w:r>
+              <w:rPr>
+                <w:rStyle w:val="Hyperlink"/>
+                <w:noProof/>
+              </w:rPr>
+              <w:t>Guide to 3D Printed Parts</w:t>
+            </w:r>
+            <w:r>
+              <w:rPr>
+                <w:noProof/>
+                <w:webHidden/>
+              </w:rPr>
+              <w:tab/>
+            </w:r>
+            <w:r>
+              <w:rPr>
+                <w:noProof/>
+                <w:webHidden/>
+              </w:rPr>
+              <w:fldChar w:fldCharType="begin"/>
+            </w:r>
+            <w:r>
+              <w:rPr>
+                <w:noProof/>
+                <w:webHidden/>
+              </w:rPr>
+              <w:instrText xml:space="preserve"> PAGEREF _Toc435194157 \h </w:instrText>
+            </w:r>
+            <w:r>
+              <w:rPr>
+                <w:noProof/>
+                <w:webHidden/>
+              </w:rPr>
+            </w:r>
+            <w:r>
+              <w:rPr>
+                <w:noProof/>
+                <w:webHidden/>
+              </w:rPr>
+              <w:fldChar w:fldCharType="separate"/>
+            </w:r>
+            <w:r>
+              <w:rPr>
+                <w:noProof/>
+                <w:webHidden/>
+              </w:rPr>
+              <w:t>1</w:t>
+            </w:r>
+            <w:r>
+              <w:rPr>
+                <w:noProof/>
+                <w:webHidden/>
+              </w:rPr>
+              <w:fldChar w:fldCharType="end"/>
+            </w:r>
+          </w:hyperlink>
+        </w:p>
+        <w:p>
+          <w:pPr>
+            <w:pStyle w:val="TOC1"/>
+            <w:tabs>
+              <w:tab w:val="left" w:pos="440"/>
+              <w:tab w:val="right" w:leader="dot" w:pos="9350"/>
+            </w:tabs>
+            <w:rPr>
+              <w:rFonts w:asciiTheme="minorHAnsi" w:hAnsiTheme="minorHAnsi"/>
+              <w:noProof/>
+              <w:sz w:val="22"/>
+              <w:lang w:eastAsia="en-US"/>
+            </w:rPr>
+          </w:pPr>
+          <w:hyperlink w:anchor="_Toc435194158" w:history="1">
+            <w:r>
+              <w:rPr>
+                <w:rStyle w:val="Hyperlink"/>
+                <w:noProof/>
+              </w:rPr>
+              <w:t>4</w:t>
+            </w:r>
+            <w:r>
+              <w:rPr>
+                <w:rFonts w:asciiTheme="minorHAnsi" w:hAnsiTheme="minorHAnsi"/>
+                <w:noProof/>
+                <w:sz w:val="22"/>
+                <w:lang w:eastAsia="en-US"/>
+              </w:rPr>
+              <w:tab/>
+            </w:r>
+            <w:r>
+              <w:rPr>
+                <w:rStyle w:val="Hyperlink"/>
+                <w:noProof/>
+              </w:rPr>
+              <w:t>Drilling and Tapping</w:t>
+            </w:r>
+            <w:r>
+              <w:rPr>
+                <w:noProof/>
+                <w:webHidden/>
+              </w:rPr>
+              <w:tab/>
+            </w:r>
+            <w:r>
+              <w:rPr>
+                <w:noProof/>
+                <w:webHidden/>
+              </w:rPr>
+              <w:fldChar w:fldCharType="begin"/>
+            </w:r>
+            <w:r>
+              <w:rPr>
+                <w:noProof/>
+                <w:webHidden/>
+              </w:rPr>
+              <w:instrText xml:space="preserve"> PAGEREF _Toc435194158 \h </w:instrText>
+            </w:r>
+            <w:r>
+              <w:rPr>
+                <w:noProof/>
+                <w:webHidden/>
+              </w:rPr>
+            </w:r>
+            <w:r>
+              <w:rPr>
+                <w:noProof/>
+                <w:webHidden/>
+              </w:rPr>
+              <w:fldChar w:fldCharType="separate"/>
+            </w:r>
+            <w:r>
+              <w:rPr>
+                <w:noProof/>
+                <w:webHidden/>
+              </w:rPr>
+              <w:t>2</w:t>
             </w:r>
             <w:r>
               <w:rPr>
@@ -150,13 +326,13 @@
               <w:lang w:eastAsia="en-US"/>
             </w:rPr>
           </w:pPr>
-          <w:hyperlink w:anchor="_Toc434243024" w:history="1">
+          <w:hyperlink w:anchor="_Toc435194159" w:history="1">
             <w:r>
               <w:rPr>
                 <w:rStyle w:val="Hyperlink"/>
                 <w:noProof/>
               </w:rPr>
-              <w:t>2.1</w:t>
+              <w:t>4.1</w:t>
             </w:r>
             <w:r>
               <w:rPr>
@@ -172,7 +348,7 @@
                 <w:rStyle w:val="Hyperlink"/>
                 <w:noProof/>
               </w:rPr>
-              <w:t>Brackets</w:t>
+              <w:t>GPS/IMU Mount</w:t>
             </w:r>
             <w:r>
               <w:rPr>
@@ -193,7 +369,7 @@
                 <w:noProof/>
                 <w:webHidden/>
               </w:rPr>
-              <w:instrText xml:space="preserve"> PAGEREF _Toc434243024 \h </w:instrText>
+              <w:instrText xml:space="preserve"> PAGEREF _Toc435194159 \h </w:instrText>
             </w:r>
             <w:r>
               <w:rPr>
@@ -213,7 +389,7 @@
                 <w:noProof/>
                 <w:webHidden/>
               </w:rPr>
-              <w:t>1</w:t>
+              <w:t>2</w:t>
             </w:r>
             <w:r>
               <w:rPr>
@@ -238,13 +414,13 @@
               <w:lang w:eastAsia="en-US"/>
             </w:rPr>
           </w:pPr>
-          <w:hyperlink w:anchor="_Toc434243025" w:history="1">
+          <w:hyperlink w:anchor="_Toc435194160" w:history="1">
             <w:r>
               <w:rPr>
                 <w:rStyle w:val="Hyperlink"/>
                 <w:noProof/>
               </w:rPr>
-              <w:t>2.2</w:t>
+              <w:t>4.2</w:t>
             </w:r>
             <w:r>
               <w:rPr>
@@ -260,7 +436,7 @@
                 <w:rStyle w:val="Hyperlink"/>
                 <w:noProof/>
               </w:rPr>
-              <w:t>Motors</w:t>
+              <w:t>NUC Base</w:t>
             </w:r>
             <w:r>
               <w:rPr>
@@ -281,7 +457,7 @@
                 <w:noProof/>
                 <w:webHidden/>
               </w:rPr>
-              <w:instrText xml:space="preserve"> PAGEREF _Toc434243025 \h </w:instrText>
+              <w:instrText xml:space="preserve"> PAGEREF _Toc435194160 \h </w:instrText>
             </w:r>
             <w:r>
               <w:rPr>
@@ -326,13 +502,13 @@
               <w:lang w:eastAsia="en-US"/>
             </w:rPr>
           </w:pPr>
-          <w:hyperlink w:anchor="_Toc434243026" w:history="1">
+          <w:hyperlink w:anchor="_Toc435194161" w:history="1">
             <w:r>
               <w:rPr>
                 <w:rStyle w:val="Hyperlink"/>
                 <w:noProof/>
               </w:rPr>
-              <w:t>2.3</w:t>
+              <w:t>4.3</w:t>
             </w:r>
             <w:r>
               <w:rPr>
@@ -348,7 +524,7 @@
                 <w:rStyle w:val="Hyperlink"/>
                 <w:noProof/>
               </w:rPr>
-              <w:t>Wheel Assembly</w:t>
+              <w:t>Battery Base and Battery Brace</w:t>
             </w:r>
             <w:r>
               <w:rPr>
@@ -369,7 +545,7 @@
                 <w:noProof/>
                 <w:webHidden/>
               </w:rPr>
-              <w:instrText xml:space="preserve"> PAGEREF _Toc434243026 \h </w:instrText>
+              <w:instrText xml:space="preserve"> PAGEREF _Toc435194161 \h </w:instrText>
             </w:r>
             <w:r>
               <w:rPr>
@@ -414,13 +590,13 @@
               <w:lang w:eastAsia="en-US"/>
             </w:rPr>
           </w:pPr>
-          <w:hyperlink w:anchor="_Toc434243027" w:history="1">
+          <w:hyperlink w:anchor="_Toc435194162" w:history="1">
             <w:r>
               <w:rPr>
                 <w:rStyle w:val="Hyperlink"/>
                 <w:noProof/>
               </w:rPr>
-              <w:t>2.4</w:t>
+              <w:t>4.4</w:t>
             </w:r>
             <w:r>
               <w:rPr>
@@ -436,7 +612,7 @@
                 <w:rStyle w:val="Hyperlink"/>
                 <w:noProof/>
               </w:rPr>
-              <w:t>Bottom Plate</w:t>
+              <w:t>Ultrasound Tower</w:t>
             </w:r>
             <w:r>
               <w:rPr>
@@ -457,7 +633,7 @@
                 <w:noProof/>
                 <w:webHidden/>
               </w:rPr>
-              <w:instrText xml:space="preserve"> PAGEREF _Toc434243027 \h </w:instrText>
+              <w:instrText xml:space="preserve"> PAGEREF _Toc435194162 \h </w:instrText>
             </w:r>
             <w:r>
               <w:rPr>
@@ -502,13 +678,13 @@
               <w:lang w:eastAsia="en-US"/>
             </w:rPr>
           </w:pPr>
-          <w:hyperlink w:anchor="_Toc434243028" w:history="1">
+          <w:hyperlink w:anchor="_Toc435194163" w:history="1">
             <w:r>
               <w:rPr>
                 <w:rStyle w:val="Hyperlink"/>
                 <w:noProof/>
               </w:rPr>
-              <w:t>3</w:t>
+              <w:t>5</w:t>
             </w:r>
             <w:r>
               <w:rPr>
@@ -524,7 +700,7 @@
                 <w:rStyle w:val="Hyperlink"/>
                 <w:noProof/>
               </w:rPr>
-              <w:t>Top Plate Assembly</w:t>
+              <w:t>Chassis Assembly</w:t>
             </w:r>
             <w:r>
               <w:rPr>
@@ -545,7 +721,7 @@
                 <w:noProof/>
                 <w:webHidden/>
               </w:rPr>
-              <w:instrText xml:space="preserve"> PAGEREF _Toc434243028 \h </w:instrText>
+              <w:instrText xml:space="preserve"> PAGEREF _Toc435194163 \h </w:instrText>
             </w:r>
             <w:r>
               <w:rPr>
@@ -590,13 +766,13 @@
               <w:lang w:eastAsia="en-US"/>
             </w:rPr>
           </w:pPr>
-          <w:hyperlink w:anchor="_Toc434243029" w:history="1">
+          <w:hyperlink w:anchor="_Toc435194164" w:history="1">
             <w:r>
               <w:rPr>
                 <w:rStyle w:val="Hyperlink"/>
                 <w:noProof/>
               </w:rPr>
-              <w:t>3.1</w:t>
+              <w:t>5.1</w:t>
             </w:r>
             <w:r>
               <w:rPr>
@@ -612,7 +788,7 @@
                 <w:rStyle w:val="Hyperlink"/>
                 <w:noProof/>
               </w:rPr>
-              <w:t>3D Printed Parts</w:t>
+              <w:t>Brackets</w:t>
             </w:r>
             <w:r>
               <w:rPr>
@@ -633,7 +809,7 @@
                 <w:noProof/>
                 <w:webHidden/>
               </w:rPr>
-              <w:instrText xml:space="preserve"> PAGEREF _Toc434243029 \h </w:instrText>
+              <w:instrText xml:space="preserve"> PAGEREF _Toc435194164 \h </w:instrText>
             </w:r>
             <w:r>
               <w:rPr>
@@ -678,13 +854,13 @@
               <w:lang w:eastAsia="en-US"/>
             </w:rPr>
           </w:pPr>
-          <w:hyperlink w:anchor="_Toc434243030" w:history="1">
+          <w:hyperlink w:anchor="_Toc435194165" w:history="1">
             <w:r>
               <w:rPr>
                 <w:rStyle w:val="Hyperlink"/>
                 <w:noProof/>
               </w:rPr>
-              <w:t>3.2</w:t>
+              <w:t>5.2</w:t>
             </w:r>
             <w:r>
               <w:rPr>
@@ -700,7 +876,7 @@
                 <w:rStyle w:val="Hyperlink"/>
                 <w:noProof/>
               </w:rPr>
-              <w:t>Ultrasounds, Camera, IMU, GPS</w:t>
+              <w:t>Motors</w:t>
             </w:r>
             <w:r>
               <w:rPr>
@@ -721,7 +897,7 @@
                 <w:noProof/>
                 <w:webHidden/>
               </w:rPr>
-              <w:instrText xml:space="preserve"> PAGEREF _Toc434243030 \h </w:instrText>
+              <w:instrText xml:space="preserve"> PAGEREF _Toc435194165 \h </w:instrText>
             </w:r>
             <w:r>
               <w:rPr>
@@ -741,7 +917,7 @@
                 <w:noProof/>
                 <w:webHidden/>
               </w:rPr>
-              <w:t>3</w:t>
+              <w:t>4</w:t>
             </w:r>
             <w:r>
               <w:rPr>
@@ -766,13 +942,13 @@
               <w:lang w:eastAsia="en-US"/>
             </w:rPr>
           </w:pPr>
-          <w:hyperlink w:anchor="_Toc434243031" w:history="1">
+          <w:hyperlink w:anchor="_Toc435194166" w:history="1">
             <w:r>
               <w:rPr>
                 <w:rStyle w:val="Hyperlink"/>
                 <w:noProof/>
               </w:rPr>
-              <w:t>3.3</w:t>
+              <w:t>5.3</w:t>
             </w:r>
             <w:r>
               <w:rPr>
@@ -788,7 +964,7 @@
                 <w:rStyle w:val="Hyperlink"/>
                 <w:noProof/>
               </w:rPr>
-              <w:t>PCB, Switch, and Bus Connections</w:t>
+              <w:t>Tire Assembly</w:t>
             </w:r>
             <w:r>
               <w:rPr>
@@ -809,7 +985,7 @@
                 <w:noProof/>
                 <w:webHidden/>
               </w:rPr>
-              <w:instrText xml:space="preserve"> PAGEREF _Toc434243031 \h </w:instrText>
+              <w:instrText xml:space="preserve"> PAGEREF _Toc435194166 \h </w:instrText>
             </w:r>
             <w:r>
               <w:rPr>
@@ -829,7 +1005,7 @@
                 <w:noProof/>
                 <w:webHidden/>
               </w:rPr>
-              <w:t>3</w:t>
+              <w:t>6</w:t>
             </w:r>
             <w:r>
               <w:rPr>
@@ -854,13 +1030,13 @@
               <w:lang w:eastAsia="en-US"/>
             </w:rPr>
           </w:pPr>
-          <w:hyperlink w:anchor="_Toc434243032" w:history="1">
+          <w:hyperlink w:anchor="_Toc435194167" w:history="1">
             <w:r>
               <w:rPr>
                 <w:rStyle w:val="Hyperlink"/>
                 <w:noProof/>
               </w:rPr>
-              <w:t>3.4</w:t>
+              <w:t>5.4</w:t>
             </w:r>
             <w:r>
               <w:rPr>
@@ -876,6 +1052,534 @@
                 <w:rStyle w:val="Hyperlink"/>
                 <w:noProof/>
               </w:rPr>
+              <w:t>Bottom Plate</w:t>
+            </w:r>
+            <w:r>
+              <w:rPr>
+                <w:noProof/>
+                <w:webHidden/>
+              </w:rPr>
+              <w:tab/>
+            </w:r>
+            <w:r>
+              <w:rPr>
+                <w:noProof/>
+                <w:webHidden/>
+              </w:rPr>
+              <w:fldChar w:fldCharType="begin"/>
+            </w:r>
+            <w:r>
+              <w:rPr>
+                <w:noProof/>
+                <w:webHidden/>
+              </w:rPr>
+              <w:instrText xml:space="preserve"> PAGEREF _Toc435194167 \h </w:instrText>
+            </w:r>
+            <w:r>
+              <w:rPr>
+                <w:noProof/>
+                <w:webHidden/>
+              </w:rPr>
+            </w:r>
+            <w:r>
+              <w:rPr>
+                <w:noProof/>
+                <w:webHidden/>
+              </w:rPr>
+              <w:fldChar w:fldCharType="separate"/>
+            </w:r>
+            <w:r>
+              <w:rPr>
+                <w:noProof/>
+                <w:webHidden/>
+              </w:rPr>
+              <w:t>10</w:t>
+            </w:r>
+            <w:r>
+              <w:rPr>
+                <w:noProof/>
+                <w:webHidden/>
+              </w:rPr>
+              <w:fldChar w:fldCharType="end"/>
+            </w:r>
+          </w:hyperlink>
+        </w:p>
+        <w:p>
+          <w:pPr>
+            <w:pStyle w:val="TOC2"/>
+            <w:tabs>
+              <w:tab w:val="left" w:pos="880"/>
+              <w:tab w:val="right" w:leader="dot" w:pos="9350"/>
+            </w:tabs>
+            <w:rPr>
+              <w:rFonts w:asciiTheme="minorHAnsi" w:hAnsiTheme="minorHAnsi"/>
+              <w:noProof/>
+              <w:sz w:val="22"/>
+              <w:lang w:eastAsia="en-US"/>
+            </w:rPr>
+          </w:pPr>
+          <w:hyperlink w:anchor="_Toc435194168" w:history="1">
+            <w:r>
+              <w:rPr>
+                <w:rStyle w:val="Hyperlink"/>
+                <w:noProof/>
+              </w:rPr>
+              <w:t>5.5</w:t>
+            </w:r>
+            <w:r>
+              <w:rPr>
+                <w:rFonts w:asciiTheme="minorHAnsi" w:hAnsiTheme="minorHAnsi"/>
+                <w:noProof/>
+                <w:sz w:val="22"/>
+                <w:lang w:eastAsia="en-US"/>
+              </w:rPr>
+              <w:tab/>
+            </w:r>
+            <w:r>
+              <w:rPr>
+                <w:rStyle w:val="Hyperlink"/>
+                <w:noProof/>
+              </w:rPr>
+              <w:t>Wheel Attachment</w:t>
+            </w:r>
+            <w:r>
+              <w:rPr>
+                <w:noProof/>
+                <w:webHidden/>
+              </w:rPr>
+              <w:tab/>
+            </w:r>
+            <w:r>
+              <w:rPr>
+                <w:noProof/>
+                <w:webHidden/>
+              </w:rPr>
+              <w:fldChar w:fldCharType="begin"/>
+            </w:r>
+            <w:r>
+              <w:rPr>
+                <w:noProof/>
+                <w:webHidden/>
+              </w:rPr>
+              <w:instrText xml:space="preserve"> PAGEREF _Toc435194168 \h </w:instrText>
+            </w:r>
+            <w:r>
+              <w:rPr>
+                <w:noProof/>
+                <w:webHidden/>
+              </w:rPr>
+            </w:r>
+            <w:r>
+              <w:rPr>
+                <w:noProof/>
+                <w:webHidden/>
+              </w:rPr>
+              <w:fldChar w:fldCharType="separate"/>
+            </w:r>
+            <w:r>
+              <w:rPr>
+                <w:noProof/>
+                <w:webHidden/>
+              </w:rPr>
+              <w:t>11</w:t>
+            </w:r>
+            <w:r>
+              <w:rPr>
+                <w:noProof/>
+                <w:webHidden/>
+              </w:rPr>
+              <w:fldChar w:fldCharType="end"/>
+            </w:r>
+          </w:hyperlink>
+        </w:p>
+        <w:p>
+          <w:pPr>
+            <w:pStyle w:val="TOC1"/>
+            <w:tabs>
+              <w:tab w:val="left" w:pos="440"/>
+              <w:tab w:val="right" w:leader="dot" w:pos="9350"/>
+            </w:tabs>
+            <w:rPr>
+              <w:rFonts w:asciiTheme="minorHAnsi" w:hAnsiTheme="minorHAnsi"/>
+              <w:noProof/>
+              <w:sz w:val="22"/>
+              <w:lang w:eastAsia="en-US"/>
+            </w:rPr>
+          </w:pPr>
+          <w:hyperlink w:anchor="_Toc435194169" w:history="1">
+            <w:r>
+              <w:rPr>
+                <w:rStyle w:val="Hyperlink"/>
+                <w:noProof/>
+              </w:rPr>
+              <w:t>6</w:t>
+            </w:r>
+            <w:r>
+              <w:rPr>
+                <w:rFonts w:asciiTheme="minorHAnsi" w:hAnsiTheme="minorHAnsi"/>
+                <w:noProof/>
+                <w:sz w:val="22"/>
+                <w:lang w:eastAsia="en-US"/>
+              </w:rPr>
+              <w:tab/>
+            </w:r>
+            <w:r>
+              <w:rPr>
+                <w:rStyle w:val="Hyperlink"/>
+                <w:noProof/>
+              </w:rPr>
+              <w:t>Top Plate Assembly</w:t>
+            </w:r>
+            <w:r>
+              <w:rPr>
+                <w:noProof/>
+                <w:webHidden/>
+              </w:rPr>
+              <w:tab/>
+            </w:r>
+            <w:r>
+              <w:rPr>
+                <w:noProof/>
+                <w:webHidden/>
+              </w:rPr>
+              <w:fldChar w:fldCharType="begin"/>
+            </w:r>
+            <w:r>
+              <w:rPr>
+                <w:noProof/>
+                <w:webHidden/>
+              </w:rPr>
+              <w:instrText xml:space="preserve"> PAGEREF _Toc435194169 \h </w:instrText>
+            </w:r>
+            <w:r>
+              <w:rPr>
+                <w:noProof/>
+                <w:webHidden/>
+              </w:rPr>
+            </w:r>
+            <w:r>
+              <w:rPr>
+                <w:noProof/>
+                <w:webHidden/>
+              </w:rPr>
+              <w:fldChar w:fldCharType="separate"/>
+            </w:r>
+            <w:r>
+              <w:rPr>
+                <w:noProof/>
+                <w:webHidden/>
+              </w:rPr>
+              <w:t>11</w:t>
+            </w:r>
+            <w:r>
+              <w:rPr>
+                <w:noProof/>
+                <w:webHidden/>
+              </w:rPr>
+              <w:fldChar w:fldCharType="end"/>
+            </w:r>
+          </w:hyperlink>
+        </w:p>
+        <w:p>
+          <w:pPr>
+            <w:pStyle w:val="TOC2"/>
+            <w:tabs>
+              <w:tab w:val="left" w:pos="880"/>
+              <w:tab w:val="right" w:leader="dot" w:pos="9350"/>
+            </w:tabs>
+            <w:rPr>
+              <w:rFonts w:asciiTheme="minorHAnsi" w:hAnsiTheme="minorHAnsi"/>
+              <w:noProof/>
+              <w:sz w:val="22"/>
+              <w:lang w:eastAsia="en-US"/>
+            </w:rPr>
+          </w:pPr>
+          <w:hyperlink w:anchor="_Toc435194170" w:history="1">
+            <w:r>
+              <w:rPr>
+                <w:rStyle w:val="Hyperlink"/>
+                <w:noProof/>
+              </w:rPr>
+              <w:t>6.1</w:t>
+            </w:r>
+            <w:r>
+              <w:rPr>
+                <w:rFonts w:asciiTheme="minorHAnsi" w:hAnsiTheme="minorHAnsi"/>
+                <w:noProof/>
+                <w:sz w:val="22"/>
+                <w:lang w:eastAsia="en-US"/>
+              </w:rPr>
+              <w:tab/>
+            </w:r>
+            <w:r>
+              <w:rPr>
+                <w:rStyle w:val="Hyperlink"/>
+                <w:noProof/>
+              </w:rPr>
+              <w:t>3D Printed Parts</w:t>
+            </w:r>
+            <w:r>
+              <w:rPr>
+                <w:noProof/>
+                <w:webHidden/>
+              </w:rPr>
+              <w:tab/>
+            </w:r>
+            <w:r>
+              <w:rPr>
+                <w:noProof/>
+                <w:webHidden/>
+              </w:rPr>
+              <w:fldChar w:fldCharType="begin"/>
+            </w:r>
+            <w:r>
+              <w:rPr>
+                <w:noProof/>
+                <w:webHidden/>
+              </w:rPr>
+              <w:instrText xml:space="preserve"> PAGEREF _Toc435194170 \h </w:instrText>
+            </w:r>
+            <w:r>
+              <w:rPr>
+                <w:noProof/>
+                <w:webHidden/>
+              </w:rPr>
+            </w:r>
+            <w:r>
+              <w:rPr>
+                <w:noProof/>
+                <w:webHidden/>
+              </w:rPr>
+              <w:fldChar w:fldCharType="separate"/>
+            </w:r>
+            <w:r>
+              <w:rPr>
+                <w:noProof/>
+                <w:webHidden/>
+              </w:rPr>
+              <w:t>12</w:t>
+            </w:r>
+            <w:r>
+              <w:rPr>
+                <w:noProof/>
+                <w:webHidden/>
+              </w:rPr>
+              <w:fldChar w:fldCharType="end"/>
+            </w:r>
+          </w:hyperlink>
+        </w:p>
+        <w:p>
+          <w:pPr>
+            <w:pStyle w:val="TOC2"/>
+            <w:tabs>
+              <w:tab w:val="left" w:pos="880"/>
+              <w:tab w:val="right" w:leader="dot" w:pos="9350"/>
+            </w:tabs>
+            <w:rPr>
+              <w:rFonts w:asciiTheme="minorHAnsi" w:hAnsiTheme="minorHAnsi"/>
+              <w:noProof/>
+              <w:sz w:val="22"/>
+              <w:lang w:eastAsia="en-US"/>
+            </w:rPr>
+          </w:pPr>
+          <w:hyperlink w:anchor="_Toc435194171" w:history="1">
+            <w:r>
+              <w:rPr>
+                <w:rStyle w:val="Hyperlink"/>
+                <w:noProof/>
+              </w:rPr>
+              <w:t>6.2</w:t>
+            </w:r>
+            <w:r>
+              <w:rPr>
+                <w:rFonts w:asciiTheme="minorHAnsi" w:hAnsiTheme="minorHAnsi"/>
+                <w:noProof/>
+                <w:sz w:val="22"/>
+                <w:lang w:eastAsia="en-US"/>
+              </w:rPr>
+              <w:tab/>
+            </w:r>
+            <w:r>
+              <w:rPr>
+                <w:rStyle w:val="Hyperlink"/>
+                <w:noProof/>
+              </w:rPr>
+              <w:t>Ultrasounds, Camera, IMU, GPS</w:t>
+            </w:r>
+            <w:r>
+              <w:rPr>
+                <w:noProof/>
+                <w:webHidden/>
+              </w:rPr>
+              <w:tab/>
+            </w:r>
+            <w:r>
+              <w:rPr>
+                <w:noProof/>
+                <w:webHidden/>
+              </w:rPr>
+              <w:fldChar w:fldCharType="begin"/>
+            </w:r>
+            <w:r>
+              <w:rPr>
+                <w:noProof/>
+                <w:webHidden/>
+              </w:rPr>
+              <w:instrText xml:space="preserve"> PAGEREF _Toc435194171 \h </w:instrText>
+            </w:r>
+            <w:r>
+              <w:rPr>
+                <w:noProof/>
+                <w:webHidden/>
+              </w:rPr>
+            </w:r>
+            <w:r>
+              <w:rPr>
+                <w:noProof/>
+                <w:webHidden/>
+              </w:rPr>
+              <w:fldChar w:fldCharType="separate"/>
+            </w:r>
+            <w:r>
+              <w:rPr>
+                <w:noProof/>
+                <w:webHidden/>
+              </w:rPr>
+              <w:t>12</w:t>
+            </w:r>
+            <w:r>
+              <w:rPr>
+                <w:noProof/>
+                <w:webHidden/>
+              </w:rPr>
+              <w:fldChar w:fldCharType="end"/>
+            </w:r>
+          </w:hyperlink>
+        </w:p>
+        <w:p>
+          <w:pPr>
+            <w:pStyle w:val="TOC2"/>
+            <w:tabs>
+              <w:tab w:val="left" w:pos="880"/>
+              <w:tab w:val="right" w:leader="dot" w:pos="9350"/>
+            </w:tabs>
+            <w:rPr>
+              <w:rFonts w:asciiTheme="minorHAnsi" w:hAnsiTheme="minorHAnsi"/>
+              <w:noProof/>
+              <w:sz w:val="22"/>
+              <w:lang w:eastAsia="en-US"/>
+            </w:rPr>
+          </w:pPr>
+          <w:hyperlink w:anchor="_Toc435194172" w:history="1">
+            <w:r>
+              <w:rPr>
+                <w:rStyle w:val="Hyperlink"/>
+                <w:noProof/>
+              </w:rPr>
+              <w:t>6.3</w:t>
+            </w:r>
+            <w:r>
+              <w:rPr>
+                <w:rFonts w:asciiTheme="minorHAnsi" w:hAnsiTheme="minorHAnsi"/>
+                <w:noProof/>
+                <w:sz w:val="22"/>
+                <w:lang w:eastAsia="en-US"/>
+              </w:rPr>
+              <w:tab/>
+            </w:r>
+            <w:r>
+              <w:rPr>
+                <w:rStyle w:val="Hyperlink"/>
+                <w:noProof/>
+              </w:rPr>
+              <w:t>PCB, Switch, and Bus Connections</w:t>
+            </w:r>
+            <w:r>
+              <w:rPr>
+                <w:noProof/>
+                <w:webHidden/>
+              </w:rPr>
+              <w:tab/>
+            </w:r>
+            <w:r>
+              <w:rPr>
+                <w:noProof/>
+                <w:webHidden/>
+              </w:rPr>
+              <w:fldChar w:fldCharType="begin"/>
+            </w:r>
+            <w:r>
+              <w:rPr>
+                <w:noProof/>
+                <w:webHidden/>
+              </w:rPr>
+              <w:instrText xml:space="preserve"> PAGEREF _Toc435194172 \h </w:instrText>
+            </w:r>
+            <w:r>
+              <w:rPr>
+                <w:noProof/>
+                <w:webHidden/>
+              </w:rPr>
+            </w:r>
+            <w:r>
+              <w:rPr>
+                <w:noProof/>
+                <w:webHidden/>
+              </w:rPr>
+              <w:fldChar w:fldCharType="separate"/>
+            </w:r>
+            <w:r>
+              <w:rPr>
+                <w:noProof/>
+                <w:webHidden/>
+              </w:rPr>
+              <w:t>12</w:t>
+            </w:r>
+            <w:r>
+              <w:rPr>
+                <w:noProof/>
+                <w:webHidden/>
+              </w:rPr>
+              <w:fldChar w:fldCharType="end"/>
+            </w:r>
+          </w:hyperlink>
+        </w:p>
+        <w:p>
+          <w:pPr>
+            <w:pStyle w:val="TOC2"/>
+            <w:tabs>
+              <w:tab w:val="left" w:pos="880"/>
+              <w:tab w:val="right" w:leader="dot" w:pos="9350"/>
+            </w:tabs>
+            <w:rPr>
+              <w:rFonts w:asciiTheme="minorHAnsi" w:hAnsiTheme="minorHAnsi"/>
+              <w:noProof/>
+              <w:sz w:val="22"/>
+              <w:lang w:eastAsia="en-US"/>
+            </w:rPr>
+          </w:pPr>
+          <w:hyperlink w:anchor="_Toc435194173" w:history="1">
+            <w:r>
+              <w:rPr>
+                <w:rStyle w:val="Hyperlink"/>
+                <w:noProof/>
+              </w:rPr>
+              <w:t>6.4</w:t>
+            </w:r>
+            <w:r>
+              <w:rPr>
+                <w:rFonts w:asciiTheme="minorHAnsi" w:hAnsiTheme="minorHAnsi"/>
+                <w:noProof/>
+                <w:sz w:val="22"/>
+                <w:lang w:eastAsia="en-US"/>
+              </w:rPr>
+              <w:tab/>
+            </w:r>
+            <w:r>
+              <w:rPr>
+                <w:rStyle w:val="Hyperlink"/>
+                <w:noProof/>
+              </w:rPr>
               <w:t>Cover Plate Assembly and Attachment</w:t>
             </w:r>
             <w:r>
@@ -897,7 +1601,7 @@
                 <w:noProof/>
                 <w:webHidden/>
               </w:rPr>
-              <w:instrText xml:space="preserve"> PAGEREF _Toc434243032 \h </w:instrText>
+              <w:instrText xml:space="preserve"> PAGEREF _Toc435194173 \h </w:instrText>
             </w:r>
             <w:r>
               <w:rPr>
@@ -917,7 +1621,95 @@
                 <w:noProof/>
                 <w:webHidden/>
               </w:rPr>
-              <w:t>3</w:t>
+              <w:t>12</w:t>
+            </w:r>
+            <w:r>
+              <w:rPr>
+                <w:noProof/>
+                <w:webHidden/>
+              </w:rPr>
+              <w:fldChar w:fldCharType="end"/>
+            </w:r>
+          </w:hyperlink>
+        </w:p>
+        <w:p>
+          <w:pPr>
+            <w:pStyle w:val="TOC1"/>
+            <w:tabs>
+              <w:tab w:val="left" w:pos="440"/>
+              <w:tab w:val="right" w:leader="dot" w:pos="9350"/>
+            </w:tabs>
+            <w:rPr>
+              <w:rFonts w:asciiTheme="minorHAnsi" w:hAnsiTheme="minorHAnsi"/>
+              <w:noProof/>
+              <w:sz w:val="22"/>
+              <w:lang w:eastAsia="en-US"/>
+            </w:rPr>
+          </w:pPr>
+          <w:hyperlink w:anchor="_Toc435194174" w:history="1">
+            <w:r>
+              <w:rPr>
+                <w:rStyle w:val="Hyperlink"/>
+                <w:noProof/>
+              </w:rPr>
+              <w:t>7</w:t>
+            </w:r>
+            <w:r>
+              <w:rPr>
+                <w:rFonts w:asciiTheme="minorHAnsi" w:hAnsiTheme="minorHAnsi"/>
+                <w:noProof/>
+                <w:sz w:val="22"/>
+                <w:lang w:eastAsia="en-US"/>
+              </w:rPr>
+              <w:tab/>
+            </w:r>
+            <w:r>
+              <w:rPr>
+                <w:rStyle w:val="Hyperlink"/>
+                <w:noProof/>
+              </w:rPr>
+              <w:t>Fully Assembled</w:t>
+            </w:r>
+            <w:r>
+              <w:rPr>
+                <w:noProof/>
+                <w:webHidden/>
+              </w:rPr>
+              <w:tab/>
+            </w:r>
+            <w:r>
+              <w:rPr>
+                <w:noProof/>
+                <w:webHidden/>
+              </w:rPr>
+              <w:fldChar w:fldCharType="begin"/>
+            </w:r>
+            <w:r>
+              <w:rPr>
+                <w:noProof/>
+                <w:webHidden/>
+              </w:rPr>
+              <w:instrText xml:space="preserve"> PAGEREF _Toc435194174 \h </w:instrText>
+            </w:r>
+            <w:r>
+              <w:rPr>
+                <w:noProof/>
+                <w:webHidden/>
+              </w:rPr>
+            </w:r>
+            <w:r>
+              <w:rPr>
+                <w:noProof/>
+                <w:webHidden/>
+              </w:rPr>
+              <w:fldChar w:fldCharType="separate"/>
+            </w:r>
+            <w:r>
+              <w:rPr>
+                <w:noProof/>
+                <w:webHidden/>
+              </w:rPr>
+              <w:t>12</w:t>
             </w:r>
             <w:r>
               <w:rPr>
@@ -944,10 +1736,11 @@
       <w:pPr>
         <w:pStyle w:val="Heading1"/>
       </w:pPr>
-      <w:bookmarkStart w:id="0" w:name="_Toc434243023"/>
+      <w:bookmarkStart w:id="0" w:name="_Toc435194156"/>
       <w:r>
         <w:t>Introduction</w:t>
       </w:r>
+      <w:bookmarkEnd w:id="0"/>
     </w:p>
     <w:p>
       <w:r>
@@ -968,13 +1761,176 @@
       <w:pPr>
         <w:pStyle w:val="Heading1"/>
       </w:pPr>
+      <w:bookmarkStart w:id="1" w:name="_Toc435194157"/>
+      <w:r>
+        <w:t>Guide to 3D Printed Parts</w:t>
+      </w:r>
+      <w:bookmarkEnd w:id="1"/>
+    </w:p>
+    <w:p>
+      <w:r>
+        <w:t xml:space="preserve">[Pictures with names of each part. I think this is important because some of the parts </w:t>
+      </w:r>
+      <w:r>
+        <w:t>may be</w:t>
+      </w:r>
+      <w:r>
+        <w:t xml:space="preserve"> hard to identify.]</w:t>
+      </w:r>
+    </w:p>
+    <w:p>
+      <w:pPr>
+        <w:pStyle w:val="Heading1"/>
+      </w:pPr>
+      <w:bookmarkStart w:id="2" w:name="_Toc435194158"/>
+      <w:r>
+        <w:lastRenderedPageBreak/>
+        <w:t>Drilling and Tapping</w:t>
+      </w:r>
+      <w:bookmarkEnd w:id="2"/>
+    </w:p>
+    <w:p>
+      <w:r>
+        <w:t>A few of the 3D printed parts have holes that need to be drilled and tapped.  These holes sometimes are filled with wax, but you can drill it out easily.</w:t>
+      </w:r>
+      <w:r>
+        <w:t xml:space="preserve">  Tap lubricant should not be needed as the holes were all filled with wax at one point.</w:t>
+      </w:r>
+    </w:p>
+    <w:p>
+      <w:pPr>
+        <w:pStyle w:val="Heading2"/>
+      </w:pPr>
+      <w:bookmarkStart w:id="3" w:name="_Toc435194159"/>
+      <w:r>
+        <w:t>GPS/IMU Mount</w:t>
+      </w:r>
+      <w:bookmarkEnd w:id="3"/>
+    </w:p>
+    <w:p>
+      <w:r>
+        <w:t>Use a #50 drill bit to drill out the hole shown in the picture below.</w:t>
+      </w:r>
+    </w:p>
+    <w:p>
+      <w:r>
+        <w:t>[Picture – Jake has this]</w:t>
+      </w:r>
+    </w:p>
+    <w:p>
+      <w:r>
+        <w:t>Use a 2-56 tap to tap the hole.</w:t>
+      </w:r>
+    </w:p>
+    <w:p>
+      <w:r>
+        <w:t>Note: this hole will be used for securing the IMU using a 2-56x1/2” nylon screw.</w:t>
+      </w:r>
+    </w:p>
+    <w:p>
+      <w:pPr>
+        <w:pStyle w:val="Heading2"/>
+      </w:pPr>
+      <w:bookmarkStart w:id="4" w:name="_Toc435194160"/>
+      <w:r>
+        <w:t>NUC Base</w:t>
+      </w:r>
+      <w:bookmarkEnd w:id="4"/>
+    </w:p>
+    <w:p>
+      <w:r>
+        <w:t>Use a #50 drill bit to drill out the holes indicated in the picture below.</w:t>
+      </w:r>
+    </w:p>
+    <w:p>
+      <w:r>
+        <w:t>[Picture – Jake has this]</w:t>
+      </w:r>
+      <w:bookmarkStart w:id="5" w:name="_GoBack"/>
+      <w:bookmarkEnd w:id="5"/>
+    </w:p>
+    <w:p>
+      <w:r>
+        <w:t>Use a 2-56 tap to tap the holes.</w:t>
+      </w:r>
+    </w:p>
+    <w:p>
+      <w:pPr>
+        <w:pStyle w:val="Heading2"/>
+      </w:pPr>
+      <w:bookmarkStart w:id="6" w:name="_Toc435194161"/>
+      <w:r>
+        <w:t>Battery Base</w:t>
+      </w:r>
+      <w:r>
+        <w:t xml:space="preserve"> and Battery Brace</w:t>
+      </w:r>
+      <w:bookmarkEnd w:id="6"/>
+    </w:p>
+    <w:p>
+      <w:r>
+        <w:t xml:space="preserve">Use a #43 drill bit to drill out the </w:t>
+      </w:r>
+      <w:r>
+        <w:t xml:space="preserve">four </w:t>
+      </w:r>
+      <w:r>
+        <w:t>holes indicated in the picture below.</w:t>
+      </w:r>
+    </w:p>
+    <w:p>
+      <w:r>
+        <w:t>[Picture – Jake has this]</w:t>
+      </w:r>
+    </w:p>
+    <w:p>
+      <w:r>
+        <w:t>Use a 4-40 tap to tap the holes.</w:t>
+      </w:r>
+    </w:p>
+    <w:p>
+      <w:pPr>
+        <w:pStyle w:val="Heading2"/>
+      </w:pPr>
+      <w:bookmarkStart w:id="7" w:name="_Toc435194162"/>
+      <w:r>
+        <w:t>Ultrasound Tower</w:t>
+      </w:r>
+      <w:bookmarkEnd w:id="7"/>
+    </w:p>
+    <w:p>
+      <w:r>
+        <w:t>Use a #43 drill bit to drill out the 10 holes indicated in the picture below.</w:t>
+      </w:r>
+      <w:r>
+        <w:t xml:space="preserve">  Warning: holes 1 and 2 are not through holes. You should be able see through the material to know how deep to drill.</w:t>
+      </w:r>
+    </w:p>
+    <w:p>
+      <w:r>
+        <w:t>[Picture – Jake has this]</w:t>
+      </w:r>
+    </w:p>
+    <w:p>
+      <w:r>
+        <w:t>Use a 4-40 tap to tap the holes.</w:t>
+      </w:r>
+      <w:r>
+        <w:t xml:space="preserve">  Note: because holes 1 and 2 are not through holes, you may need to partially tap them, remove and clean the tap, then finish tapping.  </w:t>
+      </w:r>
+    </w:p>
+    <w:p>
+      <w:pPr>
+        <w:pStyle w:val="Heading1"/>
+      </w:pPr>
+      <w:bookmarkStart w:id="8" w:name="_Toc435194163"/>
       <w:r>
         <w:t>Chassis</w:t>
       </w:r>
       <w:r>
         <w:t xml:space="preserve"> Assembly</w:t>
       </w:r>
-      <w:bookmarkEnd w:id="0"/>
+      <w:bookmarkEnd w:id="8"/>
     </w:p>
     <w:p>
       <w:r>
@@ -1045,12 +2001,7 @@
       </w:r>
       <w:r>
         <w:tab/>
-      </w:r>
-      <w:r>
-        <w:t>–</w:t>
-      </w:r>
-      <w:r>
-        <w:t xml:space="preserve"> 4-40x1.5” screws</w:t>
+        <w:t>– 4-40x1.5” screws</w:t>
       </w:r>
     </w:p>
     <w:p>
@@ -1069,12 +2020,7 @@
       </w:r>
       <w:r>
         <w:tab/>
-      </w:r>
-      <w:r>
-        <w:t>–</w:t>
-      </w:r>
-      <w:r>
-        <w:t xml:space="preserve"> 4-40 nyloc nuts</w:t>
+        <w:t>– 4-40 nyloc nuts</w:t>
       </w:r>
     </w:p>
     <w:p>
@@ -1091,6 +2037,7 @@
         </w:numPr>
       </w:pPr>
       <w:r>
+        <w:lastRenderedPageBreak/>
         <w:t>12</w:t>
       </w:r>
       <w:r>
@@ -1220,7 +2167,6 @@
         </w:numPr>
       </w:pPr>
       <w:r>
-        <w:lastRenderedPageBreak/>
         <w:t>Battery</w:t>
       </w:r>
     </w:p>
@@ -1293,13 +2239,7 @@
         <w:t>ting hub kits</w:t>
       </w:r>
       <w:r>
-        <w:t xml:space="preserve"> </w:t>
-      </w:r>
-      <w:r>
-        <w:t>–</w:t>
-      </w:r>
-      <w:r>
-        <w:t xml:space="preserve"> </w:t>
+        <w:t xml:space="preserve"> – </w:t>
       </w:r>
       <w:r>
         <w:t>c</w:t>
@@ -1312,11 +2252,11 @@
       <w:pPr>
         <w:pStyle w:val="Heading2"/>
       </w:pPr>
-      <w:bookmarkStart w:id="1" w:name="_Toc434243024"/>
+      <w:bookmarkStart w:id="9" w:name="_Toc435194164"/>
       <w:r>
         <w:t>Brackets</w:t>
       </w:r>
-      <w:bookmarkEnd w:id="1"/>
+      <w:bookmarkEnd w:id="9"/>
     </w:p>
     <w:p>
       <w:r>
@@ -1388,14 +2328,27 @@
       <w:r>
         <w:t xml:space="preserve">Figure </w:t>
       </w:r>
-      <w:fldSimple w:instr=" SEQ Figure \* ARABIC ">
-        <w:r>
-          <w:rPr>
-            <w:noProof/>
-          </w:rPr>
-          <w:t>1</w:t>
-        </w:r>
-      </w:fldSimple>
+      <w:r>
+        <w:fldChar w:fldCharType="begin"/>
+      </w:r>
+      <w:r>
+        <w:instrText xml:space="preserve"> SEQ Figure \* ARABIC </w:instrText>
+      </w:r>
+      <w:r>
+        <w:fldChar w:fldCharType="separate"/>
+      </w:r>
+      <w:r>
+        <w:rPr>
+          <w:noProof/>
+        </w:rPr>
+        <w:t>1</w:t>
+      </w:r>
+      <w:r>
+        <w:rPr>
+          <w:noProof/>
+        </w:rPr>
+        <w:fldChar w:fldCharType="end"/>
+      </w:r>
       <w:r>
         <w:t xml:space="preserve">: </w:t>
       </w:r>
@@ -1407,11 +2360,12 @@
       <w:pPr>
         <w:pStyle w:val="Heading2"/>
       </w:pPr>
-      <w:bookmarkStart w:id="2" w:name="_Toc434243025"/>
-      <w:r>
+      <w:bookmarkStart w:id="10" w:name="_Toc435194165"/>
+      <w:r>
+        <w:lastRenderedPageBreak/>
         <w:t>Motors</w:t>
       </w:r>
-      <w:bookmarkEnd w:id="2"/>
+      <w:bookmarkEnd w:id="10"/>
     </w:p>
     <w:p>
       <w:r>
@@ -1426,12 +2380,101 @@
     </w:p>
     <w:p>
       <w:r>
-        <w:t>[Picture of close-up motor inside chassis]</w:t>
-      </w:r>
-    </w:p>
-    <w:p>
-      <w:r>
-        <w:t>[Picture of all four motors attached in chassis]</w:t>
+        <w:rPr>
+          <w:noProof/>
+          <w:lang w:eastAsia="en-US"/>
+        </w:rPr>
+        <w:drawing>
+          <wp:inline distT="0" distB="0" distL="0" distR="0">
+            <wp:extent cx="5943600" cy="4457700"/>
+            <wp:effectExtent l="0" t="0" r="0" b="0"/>
+            <wp:docPr id="4" name="Picture 4"/>
+            <wp:cNvGraphicFramePr>
+              <a:graphicFrameLocks xmlns:a="http://schemas.openxmlformats.org/drawingml/2006/main" noChangeAspect="1"/>
+            </wp:cNvGraphicFramePr>
+            <a:graphic xmlns:a="http://schemas.openxmlformats.org/drawingml/2006/main">
+              <a:graphicData uri="http://schemas.openxmlformats.org/drawingml/2006/picture">
+                <pic:pic xmlns:pic="http://schemas.openxmlformats.org/drawingml/2006/picture">
+                  <pic:nvPicPr>
+                    <pic:cNvPr id="4" name="image5.jpeg"/>
+                    <pic:cNvPicPr/>
+                  </pic:nvPicPr>
+                  <pic:blipFill>
+                    <a:blip r:embed="rId10" cstate="print">
+                      <a:extLst>
+                        <a:ext uri="{28A0092B-C50C-407E-A947-70E740481C1C}">
+                          <a14:useLocalDpi xmlns:a14="http://schemas.microsoft.com/office/drawing/2010/main" val="0"/>
+                        </a:ext>
+                      </a:extLst>
+                    </a:blip>
+                    <a:stretch>
+                      <a:fillRect/>
+                    </a:stretch>
+                  </pic:blipFill>
+                  <pic:spPr>
+                    <a:xfrm>
+                      <a:off x="0" y="0"/>
+                      <a:ext cx="5943600" cy="4457700"/>
+                    </a:xfrm>
+                    <a:prstGeom prst="rect">
+                      <a:avLst/>
+                    </a:prstGeom>
+                  </pic:spPr>
+                </pic:pic>
+              </a:graphicData>
+            </a:graphic>
+          </wp:inline>
+        </w:drawing>
+      </w:r>
+    </w:p>
+    <w:p>
+      <w:r>
+        <w:rPr>
+          <w:noProof/>
+          <w:lang w:eastAsia="en-US"/>
+        </w:rPr>
+        <w:lastRenderedPageBreak/>
+        <w:drawing>
+          <wp:inline distT="0" distB="0" distL="0" distR="0">
+            <wp:extent cx="5943600" cy="4457700"/>
+            <wp:effectExtent l="0" t="0" r="0" b="0"/>
+            <wp:docPr id="5" name="Picture 5"/>
+            <wp:cNvGraphicFramePr>
+              <a:graphicFrameLocks xmlns:a="http://schemas.openxmlformats.org/drawingml/2006/main" noChangeAspect="1"/>
+            </wp:cNvGraphicFramePr>
+            <a:graphic xmlns:a="http://schemas.openxmlformats.org/drawingml/2006/main">
+              <a:graphicData uri="http://schemas.openxmlformats.org/drawingml/2006/picture">
+                <pic:pic xmlns:pic="http://schemas.openxmlformats.org/drawingml/2006/picture">
+                  <pic:nvPicPr>
+                    <pic:cNvPr id="5" name="image6.jpeg"/>
+                    <pic:cNvPicPr/>
+                  </pic:nvPicPr>
+                  <pic:blipFill>
+                    <a:blip r:embed="rId11" cstate="print">
+                      <a:extLst>
+                        <a:ext uri="{28A0092B-C50C-407E-A947-70E740481C1C}">
+                          <a14:useLocalDpi xmlns:a14="http://schemas.microsoft.com/office/drawing/2010/main" val="0"/>
+                        </a:ext>
+                      </a:extLst>
+                    </a:blip>
+                    <a:stretch>
+                      <a:fillRect/>
+                    </a:stretch>
+                  </pic:blipFill>
+                  <pic:spPr>
+                    <a:xfrm>
+                      <a:off x="0" y="0"/>
+                      <a:ext cx="5943600" cy="4457700"/>
+                    </a:xfrm>
+                    <a:prstGeom prst="rect">
+                      <a:avLst/>
+                    </a:prstGeom>
+                  </pic:spPr>
+                </pic:pic>
+              </a:graphicData>
+            </a:graphic>
+          </wp:inline>
+        </w:drawing>
       </w:r>
     </w:p>
     <w:p>
@@ -1444,20 +2487,20 @@
       <w:pPr>
         <w:pStyle w:val="Heading2"/>
       </w:pPr>
-      <w:bookmarkStart w:id="3" w:name="_Toc434243026"/>
+      <w:bookmarkStart w:id="11" w:name="_Toc435194166"/>
       <w:r>
         <w:t>Tire</w:t>
       </w:r>
       <w:r>
         <w:t xml:space="preserve"> Assembly</w:t>
       </w:r>
-      <w:bookmarkEnd w:id="3"/>
+      <w:bookmarkEnd w:id="11"/>
     </w:p>
     <w:p>
       <w:r>
         <w:t xml:space="preserve">Wheel assembly instructions have been adapted from Lynxmotion’s instructions found here: </w:t>
       </w:r>
-      <w:hyperlink r:id="rId10" w:history="1">
+      <w:hyperlink r:id="rId12" w:history="1">
         <w:r>
           <w:rPr>
             <w:rStyle w:val="Hyperlink"/>
@@ -1503,7 +2546,7 @@
                     <pic:cNvPicPr/>
                   </pic:nvPicPr>
                   <pic:blipFill>
-                    <a:blip r:embed="rId11">
+                    <a:blip r:embed="rId13">
                       <a:extLst>
                         <a:ext uri="{28A0092B-C50C-407E-A947-70E740481C1C}">
                           <a14:useLocalDpi xmlns:a14="http://schemas.microsoft.com/office/drawing/2010/main" val="0"/>
@@ -1616,14 +2659,27 @@
                             <w:r>
                               <w:t xml:space="preserve">Figure </w:t>
                             </w:r>
-                            <w:fldSimple w:instr=" SEQ Figure \* ARABIC ">
-                              <w:r>
-                                <w:rPr>
-                                  <w:noProof/>
-                                </w:rPr>
-                                <w:t>2</w:t>
-                              </w:r>
-                            </w:fldSimple>
+                            <w:r>
+                              <w:fldChar w:fldCharType="begin"/>
+                            </w:r>
+                            <w:r>
+                              <w:instrText xml:space="preserve"> SEQ Figure \* ARABIC </w:instrText>
+                            </w:r>
+                            <w:r>
+                              <w:fldChar w:fldCharType="separate"/>
+                            </w:r>
+                            <w:r>
+                              <w:rPr>
+                                <w:noProof/>
+                              </w:rPr>
+                              <w:t>2</w:t>
+                            </w:r>
+                            <w:r>
+                              <w:rPr>
+                                <w:noProof/>
+                              </w:rPr>
+                              <w:fldChar w:fldCharType="end"/>
+                            </w:r>
                           </w:p>
                         </w:txbxContent>
                       </wps:txbx>
@@ -1675,6 +2731,9 @@
                         <w:t>2</w:t>
                       </w:r>
                       <w:r>
+                        <w:rPr>
+                          <w:noProof/>
+                        </w:rPr>
                         <w:fldChar w:fldCharType="end"/>
                       </w:r>
                     </w:p>
@@ -1772,14 +2831,27 @@
                             <w:r>
                               <w:t xml:space="preserve">Figure </w:t>
                             </w:r>
-                            <w:fldSimple w:instr=" SEQ Figure \* ARABIC ">
-                              <w:r>
-                                <w:rPr>
-                                  <w:noProof/>
-                                </w:rPr>
-                                <w:t>3</w:t>
-                              </w:r>
-                            </w:fldSimple>
+                            <w:r>
+                              <w:fldChar w:fldCharType="begin"/>
+                            </w:r>
+                            <w:r>
+                              <w:instrText xml:space="preserve"> SEQ Figure \* ARABIC </w:instrText>
+                            </w:r>
+                            <w:r>
+                              <w:fldChar w:fldCharType="separate"/>
+                            </w:r>
+                            <w:r>
+                              <w:rPr>
+                                <w:noProof/>
+                              </w:rPr>
+                              <w:t>3</w:t>
+                            </w:r>
+                            <w:r>
+                              <w:rPr>
+                                <w:noProof/>
+                              </w:rPr>
+                              <w:fldChar w:fldCharType="end"/>
+                            </w:r>
                           </w:p>
                         </w:txbxContent>
                       </wps:txbx>
@@ -1827,6 +2899,9 @@
                         <w:t>3</w:t>
                       </w:r>
                       <w:r>
+                        <w:rPr>
+                          <w:noProof/>
+                        </w:rPr>
                         <w:fldChar w:fldCharType="end"/>
                       </w:r>
                     </w:p>
@@ -1867,7 +2942,7 @@
                     <pic:cNvPicPr/>
                   </pic:nvPicPr>
                   <pic:blipFill>
-                    <a:blip r:embed="rId12">
+                    <a:blip r:embed="rId14">
                       <a:extLst>
                         <a:ext uri="{28A0092B-C50C-407E-A947-70E740481C1C}">
                           <a14:useLocalDpi xmlns:a14="http://schemas.microsoft.com/office/drawing/2010/main" val="0"/>
@@ -1966,14 +3041,27 @@
                             <w:r>
                               <w:t xml:space="preserve">Figure </w:t>
                             </w:r>
-                            <w:fldSimple w:instr=" SEQ Figure \* ARABIC ">
-                              <w:r>
-                                <w:rPr>
-                                  <w:noProof/>
-                                </w:rPr>
-                                <w:t>4</w:t>
-                              </w:r>
-                            </w:fldSimple>
+                            <w:r>
+                              <w:fldChar w:fldCharType="begin"/>
+                            </w:r>
+                            <w:r>
+                              <w:instrText xml:space="preserve"> SEQ Figure \* ARABIC </w:instrText>
+                            </w:r>
+                            <w:r>
+                              <w:fldChar w:fldCharType="separate"/>
+                            </w:r>
+                            <w:r>
+                              <w:rPr>
+                                <w:noProof/>
+                              </w:rPr>
+                              <w:t>4</w:t>
+                            </w:r>
+                            <w:r>
+                              <w:rPr>
+                                <w:noProof/>
+                              </w:rPr>
+                              <w:fldChar w:fldCharType="end"/>
+                            </w:r>
                           </w:p>
                         </w:txbxContent>
                       </wps:txbx>
@@ -2021,6 +3109,9 @@
                         <w:t>4</w:t>
                       </w:r>
                       <w:r>
+                        <w:rPr>
+                          <w:noProof/>
+                        </w:rPr>
                         <w:fldChar w:fldCharType="end"/>
                       </w:r>
                     </w:p>
@@ -2061,7 +3152,7 @@
                     <pic:cNvPicPr/>
                   </pic:nvPicPr>
                   <pic:blipFill>
-                    <a:blip r:embed="rId13">
+                    <a:blip r:embed="rId15">
                       <a:extLst>
                         <a:ext uri="{28A0092B-C50C-407E-A947-70E740481C1C}">
                           <a14:useLocalDpi xmlns:a14="http://schemas.microsoft.com/office/drawing/2010/main" val="0"/>
@@ -2167,7 +3258,7 @@
                     <pic:cNvPicPr/>
                   </pic:nvPicPr>
                   <pic:blipFill>
-                    <a:blip r:embed="rId14">
+                    <a:blip r:embed="rId16">
                       <a:extLst>
                         <a:ext uri="{28A0092B-C50C-407E-A947-70E740481C1C}">
                           <a14:useLocalDpi xmlns:a14="http://schemas.microsoft.com/office/drawing/2010/main" val="0"/>
@@ -2253,14 +3344,27 @@
                             <w:r>
                               <w:t xml:space="preserve">Figure </w:t>
                             </w:r>
-                            <w:fldSimple w:instr=" SEQ Figure \* ARABIC ">
-                              <w:r>
-                                <w:rPr>
-                                  <w:noProof/>
-                                </w:rPr>
-                                <w:t>5</w:t>
-                              </w:r>
-                            </w:fldSimple>
+                            <w:r>
+                              <w:fldChar w:fldCharType="begin"/>
+                            </w:r>
+                            <w:r>
+                              <w:instrText xml:space="preserve"> SEQ Figure \* ARABIC </w:instrText>
+                            </w:r>
+                            <w:r>
+                              <w:fldChar w:fldCharType="separate"/>
+                            </w:r>
+                            <w:r>
+                              <w:rPr>
+                                <w:noProof/>
+                              </w:rPr>
+                              <w:t>5</w:t>
+                            </w:r>
+                            <w:r>
+                              <w:rPr>
+                                <w:noProof/>
+                              </w:rPr>
+                              <w:fldChar w:fldCharType="end"/>
+                            </w:r>
                           </w:p>
                         </w:txbxContent>
                       </wps:txbx>
@@ -2308,6 +3412,9 @@
                         <w:t>5</w:t>
                       </w:r>
                       <w:r>
+                        <w:rPr>
+                          <w:noProof/>
+                        </w:rPr>
                         <w:fldChar w:fldCharType="end"/>
                       </w:r>
                     </w:p>
@@ -2386,14 +3493,27 @@
                             <w:r>
                               <w:t xml:space="preserve">Figure </w:t>
                             </w:r>
-                            <w:fldSimple w:instr=" SEQ Figure \* ARABIC ">
-                              <w:r>
-                                <w:rPr>
-                                  <w:noProof/>
-                                </w:rPr>
-                                <w:t>6</w:t>
-                              </w:r>
-                            </w:fldSimple>
+                            <w:r>
+                              <w:fldChar w:fldCharType="begin"/>
+                            </w:r>
+                            <w:r>
+                              <w:instrText xml:space="preserve"> SEQ Figure \* ARABIC </w:instrText>
+                            </w:r>
+                            <w:r>
+                              <w:fldChar w:fldCharType="separate"/>
+                            </w:r>
+                            <w:r>
+                              <w:rPr>
+                                <w:noProof/>
+                              </w:rPr>
+                              <w:t>6</w:t>
+                            </w:r>
+                            <w:r>
+                              <w:rPr>
+                                <w:noProof/>
+                              </w:rPr>
+                              <w:fldChar w:fldCharType="end"/>
+                            </w:r>
                           </w:p>
                         </w:txbxContent>
                       </wps:txbx>
@@ -2441,6 +3561,9 @@
                         <w:t>6</w:t>
                       </w:r>
                       <w:r>
+                        <w:rPr>
+                          <w:noProof/>
+                        </w:rPr>
                         <w:fldChar w:fldCharType="end"/>
                       </w:r>
                     </w:p>
@@ -2481,7 +3604,7 @@
                     <pic:cNvPicPr/>
                   </pic:nvPicPr>
                   <pic:blipFill>
-                    <a:blip r:embed="rId15">
+                    <a:blip r:embed="rId17">
                       <a:extLst>
                         <a:ext uri="{28A0092B-C50C-407E-A947-70E740481C1C}">
                           <a14:useLocalDpi xmlns:a14="http://schemas.microsoft.com/office/drawing/2010/main" val="0"/>
@@ -2613,14 +3736,27 @@
                             <w:r>
                               <w:t xml:space="preserve">Figure </w:t>
                             </w:r>
-                            <w:fldSimple w:instr=" SEQ Figure \* ARABIC ">
-                              <w:r>
-                                <w:rPr>
-                                  <w:noProof/>
-                                </w:rPr>
-                                <w:t>7</w:t>
-                              </w:r>
-                            </w:fldSimple>
+                            <w:r>
+                              <w:fldChar w:fldCharType="begin"/>
+                            </w:r>
+                            <w:r>
+                              <w:instrText xml:space="preserve"> SEQ Figure \* ARABIC </w:instrText>
+                            </w:r>
+                            <w:r>
+                              <w:fldChar w:fldCharType="separate"/>
+                            </w:r>
+                            <w:r>
+                              <w:rPr>
+                                <w:noProof/>
+                              </w:rPr>
+                              <w:t>7</w:t>
+                            </w:r>
+                            <w:r>
+                              <w:rPr>
+                                <w:noProof/>
+                              </w:rPr>
+                              <w:fldChar w:fldCharType="end"/>
+                            </w:r>
                           </w:p>
                         </w:txbxContent>
                       </wps:txbx>
@@ -2668,6 +3804,9 @@
                         <w:t>7</w:t>
                       </w:r>
                       <w:r>
+                        <w:rPr>
+                          <w:noProof/>
+                        </w:rPr>
                         <w:fldChar w:fldCharType="end"/>
                       </w:r>
                     </w:p>
@@ -2708,7 +3847,7 @@
                     <pic:cNvPicPr/>
                   </pic:nvPicPr>
                   <pic:blipFill>
-                    <a:blip r:embed="rId16">
+                    <a:blip r:embed="rId18">
                       <a:extLst>
                         <a:ext uri="{28A0092B-C50C-407E-A947-70E740481C1C}">
                           <a14:useLocalDpi xmlns:a14="http://schemas.microsoft.com/office/drawing/2010/main" val="0"/>
@@ -2807,14 +3946,27 @@
                             <w:r>
                               <w:t xml:space="preserve">Figure </w:t>
                             </w:r>
-                            <w:fldSimple w:instr=" SEQ Figure \* ARABIC ">
-                              <w:r>
-                                <w:rPr>
-                                  <w:noProof/>
-                                </w:rPr>
-                                <w:t>8</w:t>
-                              </w:r>
-                            </w:fldSimple>
+                            <w:r>
+                              <w:fldChar w:fldCharType="begin"/>
+                            </w:r>
+                            <w:r>
+                              <w:instrText xml:space="preserve"> SEQ Figure \* ARABIC </w:instrText>
+                            </w:r>
+                            <w:r>
+                              <w:fldChar w:fldCharType="separate"/>
+                            </w:r>
+                            <w:r>
+                              <w:rPr>
+                                <w:noProof/>
+                              </w:rPr>
+                              <w:t>8</w:t>
+                            </w:r>
+                            <w:r>
+                              <w:rPr>
+                                <w:noProof/>
+                              </w:rPr>
+                              <w:fldChar w:fldCharType="end"/>
+                            </w:r>
                           </w:p>
                         </w:txbxContent>
                       </wps:txbx>
@@ -2862,6 +4014,9 @@
                         <w:t>8</w:t>
                       </w:r>
                       <w:r>
+                        <w:rPr>
+                          <w:noProof/>
+                        </w:rPr>
                         <w:fldChar w:fldCharType="end"/>
                       </w:r>
                     </w:p>
@@ -2902,7 +4057,7 @@
                     <pic:cNvPicPr/>
                   </pic:nvPicPr>
                   <pic:blipFill>
-                    <a:blip r:embed="rId17">
+                    <a:blip r:embed="rId19">
                       <a:extLst>
                         <a:ext uri="{28A0092B-C50C-407E-A947-70E740481C1C}">
                           <a14:useLocalDpi xmlns:a14="http://schemas.microsoft.com/office/drawing/2010/main" val="0"/>
@@ -3023,14 +4178,27 @@
                             <w:r>
                               <w:t xml:space="preserve">Figure </w:t>
                             </w:r>
-                            <w:fldSimple w:instr=" SEQ Figure \* ARABIC ">
-                              <w:r>
-                                <w:rPr>
-                                  <w:noProof/>
-                                </w:rPr>
-                                <w:t>9</w:t>
-                              </w:r>
-                            </w:fldSimple>
+                            <w:r>
+                              <w:fldChar w:fldCharType="begin"/>
+                            </w:r>
+                            <w:r>
+                              <w:instrText xml:space="preserve"> SEQ Figure \* ARABIC </w:instrText>
+                            </w:r>
+                            <w:r>
+                              <w:fldChar w:fldCharType="separate"/>
+                            </w:r>
+                            <w:r>
+                              <w:rPr>
+                                <w:noProof/>
+                              </w:rPr>
+                              <w:t>9</w:t>
+                            </w:r>
+                            <w:r>
+                              <w:rPr>
+                                <w:noProof/>
+                              </w:rPr>
+                              <w:fldChar w:fldCharType="end"/>
+                            </w:r>
                           </w:p>
                         </w:txbxContent>
                       </wps:txbx>
@@ -3078,6 +4246,9 @@
                         <w:t>9</w:t>
                       </w:r>
                       <w:r>
+                        <w:rPr>
+                          <w:noProof/>
+                        </w:rPr>
                         <w:fldChar w:fldCharType="end"/>
                       </w:r>
                     </w:p>
@@ -3118,7 +4289,7 @@
                     <pic:cNvPicPr/>
                   </pic:nvPicPr>
                   <pic:blipFill>
-                    <a:blip r:embed="rId18">
+                    <a:blip r:embed="rId20">
                       <a:extLst>
                         <a:ext uri="{28A0092B-C50C-407E-A947-70E740481C1C}">
                           <a14:useLocalDpi xmlns:a14="http://schemas.microsoft.com/office/drawing/2010/main" val="0"/>
@@ -3217,14 +4388,27 @@
                             <w:r>
                               <w:t xml:space="preserve">Figure </w:t>
                             </w:r>
-                            <w:fldSimple w:instr=" SEQ Figure \* ARABIC ">
-                              <w:r>
-                                <w:rPr>
-                                  <w:noProof/>
-                                </w:rPr>
-                                <w:t>10</w:t>
-                              </w:r>
-                            </w:fldSimple>
+                            <w:r>
+                              <w:fldChar w:fldCharType="begin"/>
+                            </w:r>
+                            <w:r>
+                              <w:instrText xml:space="preserve"> SEQ Figure \* ARABIC </w:instrText>
+                            </w:r>
+                            <w:r>
+                              <w:fldChar w:fldCharType="separate"/>
+                            </w:r>
+                            <w:r>
+                              <w:rPr>
+                                <w:noProof/>
+                              </w:rPr>
+                              <w:t>10</w:t>
+                            </w:r>
+                            <w:r>
+                              <w:rPr>
+                                <w:noProof/>
+                              </w:rPr>
+                              <w:fldChar w:fldCharType="end"/>
+                            </w:r>
                           </w:p>
                         </w:txbxContent>
                       </wps:txbx>
@@ -3272,6 +4456,9 @@
                         <w:t>10</w:t>
                       </w:r>
                       <w:r>
+                        <w:rPr>
+                          <w:noProof/>
+                        </w:rPr>
                         <w:fldChar w:fldCharType="end"/>
                       </w:r>
                     </w:p>
@@ -3312,7 +4499,7 @@
                     <pic:cNvPicPr/>
                   </pic:nvPicPr>
                   <pic:blipFill>
-                    <a:blip r:embed="rId19">
+                    <a:blip r:embed="rId21">
                       <a:extLst>
                         <a:ext uri="{28A0092B-C50C-407E-A947-70E740481C1C}">
                           <a14:useLocalDpi xmlns:a14="http://schemas.microsoft.com/office/drawing/2010/main" val="0"/>
@@ -3362,11 +4549,11 @@
       <w:pPr>
         <w:pStyle w:val="Heading2"/>
       </w:pPr>
-      <w:bookmarkStart w:id="4" w:name="_Toc434243027"/>
+      <w:bookmarkStart w:id="12" w:name="_Toc435194167"/>
       <w:r>
         <w:t>Bottom Plate</w:t>
       </w:r>
-      <w:bookmarkEnd w:id="4"/>
+      <w:bookmarkEnd w:id="12"/>
     </w:p>
     <w:p>
       <w:r>
@@ -3389,12 +4576,10 @@
       </w:r>
       <w:r>
         <w:tab/>
-      </w:r>
-      <w:r>
-        <w:t>–</w:t>
-      </w:r>
-      <w:r>
-        <w:t xml:space="preserve"> 4-40x1/2”</w:t>
+        <w:t>– 4-40x1/2”</w:t>
+      </w:r>
+      <w:r>
+        <w:t xml:space="preserve"> screws</w:t>
       </w:r>
     </w:p>
     <w:p>
@@ -3416,12 +4601,7 @@
       </w:r>
       <w:r>
         <w:tab/>
-      </w:r>
-      <w:r>
-        <w:t>–</w:t>
-      </w:r>
-      <w:r>
-        <w:t xml:space="preserve"> 4-40x1.5” screws</w:t>
+        <w:t>– 4-40x1.5” screws</w:t>
       </w:r>
     </w:p>
     <w:p>
@@ -3440,12 +4620,10 @@
       </w:r>
       <w:r>
         <w:tab/>
-      </w:r>
-      <w:r>
-        <w:t>–</w:t>
-      </w:r>
-      <w:r>
-        <w:t xml:space="preserve"> 4-4- nyloc nuts</w:t>
+        <w:t>– 4-40</w:t>
+      </w:r>
+      <w:r>
+        <w:t xml:space="preserve"> nyloc nuts</w:t>
       </w:r>
     </w:p>
     <w:p>
@@ -3568,7 +4746,13 @@
     </w:p>
     <w:p>
       <w:r>
-        <w:t>[Photo of battery base and battery brace attached]</w:t>
+        <w:t>[Photo of battery base and battery brace attached</w:t>
+      </w:r>
+      <w:r>
+        <w:t xml:space="preserve"> – Jake has this</w:t>
+      </w:r>
+      <w:r>
+        <w:t>]</w:t>
       </w:r>
     </w:p>
     <w:p>
@@ -3629,7 +4813,7 @@
                     </pic:cNvPicPr>
                   </pic:nvPicPr>
                   <pic:blipFill>
-                    <a:blip r:embed="rId20" cstate="print">
+                    <a:blip r:embed="rId22" cstate="print">
                       <a:extLst>
                         <a:ext uri="{28A0092B-C50C-407E-A947-70E740481C1C}">
                           <a14:useLocalDpi xmlns:a14="http://schemas.microsoft.com/office/drawing/2010/main" val="0"/>
@@ -3660,8 +4844,6 @@
           </wp:inline>
         </w:drawing>
       </w:r>
-      <w:bookmarkStart w:id="5" w:name="_GoBack"/>
-      <w:bookmarkEnd w:id="5"/>
     </w:p>
     <w:p>
       <w:r>
@@ -3681,19 +4863,21 @@
       <w:pPr>
         <w:pStyle w:val="Heading2"/>
       </w:pPr>
+      <w:bookmarkStart w:id="13" w:name="_Toc435194168"/>
       <w:r>
         <w:t>Wheel Attachment</w:t>
       </w:r>
+      <w:bookmarkEnd w:id="13"/>
     </w:p>
     <w:p>
       <w:pPr>
         <w:pStyle w:val="Heading1"/>
       </w:pPr>
-      <w:bookmarkStart w:id="6" w:name="_Toc434243028"/>
+      <w:bookmarkStart w:id="14" w:name="_Toc435194169"/>
       <w:r>
         <w:t>Top Plate Assembly</w:t>
       </w:r>
-      <w:bookmarkEnd w:id="6"/>
+      <w:bookmarkEnd w:id="14"/>
     </w:p>
     <w:p>
       <w:r>
@@ -3725,11 +4909,11 @@
       <w:pPr>
         <w:pStyle w:val="Heading2"/>
       </w:pPr>
-      <w:bookmarkStart w:id="7" w:name="_Toc434243029"/>
+      <w:bookmarkStart w:id="15" w:name="_Toc435194170"/>
       <w:r>
         <w:t>3D Printed Parts</w:t>
       </w:r>
-      <w:bookmarkEnd w:id="7"/>
+      <w:bookmarkEnd w:id="15"/>
     </w:p>
     <w:p>
       <w:r>
@@ -3740,11 +4924,11 @@
       <w:pPr>
         <w:pStyle w:val="Heading2"/>
       </w:pPr>
-      <w:bookmarkStart w:id="8" w:name="_Toc434243030"/>
+      <w:bookmarkStart w:id="16" w:name="_Toc435194171"/>
       <w:r>
         <w:t>Ultrasounds, Camera, IMU, GPS</w:t>
       </w:r>
-      <w:bookmarkEnd w:id="8"/>
+      <w:bookmarkEnd w:id="16"/>
     </w:p>
     <w:p>
       <w:r>
@@ -3755,11 +4939,11 @@
       <w:pPr>
         <w:pStyle w:val="Heading2"/>
       </w:pPr>
-      <w:bookmarkStart w:id="9" w:name="_Toc434243031"/>
+      <w:bookmarkStart w:id="17" w:name="_Toc435194172"/>
       <w:r>
         <w:t>PCB, Switch, and Bus Connections</w:t>
       </w:r>
-      <w:bookmarkEnd w:id="9"/>
+      <w:bookmarkEnd w:id="17"/>
     </w:p>
     <w:p>
       <w:r>
@@ -3770,11 +4954,11 @@
       <w:pPr>
         <w:pStyle w:val="Heading2"/>
       </w:pPr>
-      <w:bookmarkStart w:id="10" w:name="_Toc434243032"/>
+      <w:bookmarkStart w:id="18" w:name="_Toc435194173"/>
       <w:r>
         <w:t>Cover Plate Assembly and Attachment</w:t>
       </w:r>
-      <w:bookmarkEnd w:id="10"/>
+      <w:bookmarkEnd w:id="18"/>
     </w:p>
     <w:p>
       <w:r>
@@ -3785,9 +4969,11 @@
       <w:pPr>
         <w:pStyle w:val="Heading1"/>
       </w:pPr>
+      <w:bookmarkStart w:id="19" w:name="_Toc435194174"/>
       <w:r>
         <w:t>Fully Assembled</w:t>
       </w:r>
+      <w:bookmarkEnd w:id="19"/>
     </w:p>
     <w:p>
       <w:r>
@@ -4611,6 +5797,119 @@
       <w:pPr>
         <w:ind w:left="6480" w:hanging="180"/>
       </w:pPr>
+    </w:lvl>
+  </w:abstractNum>
+  <w:abstractNum w:abstractNumId="7" w15:restartNumberingAfterBreak="0">
+    <w:nsid w:val="71AD43E5"/>
+    <w:multiLevelType w:val="hybridMultilevel"/>
+    <w:tmpl w:val="DA266906"/>
+    <w:lvl w:ilvl="0" w:tplc="04090001">
+      <w:start w:val="1"/>
+      <w:numFmt w:val="bullet"/>
+      <w:lvlText w:val=""/>
+      <w:lvlJc w:val="left"/>
+      <w:pPr>
+        <w:ind w:left="720" w:hanging="360"/>
+      </w:pPr>
+      <w:rPr>
+        <w:rFonts w:ascii="Symbol" w:hAnsi="Symbol" w:hint="default"/>
+      </w:rPr>
+    </w:lvl>
+    <w:lvl w:ilvl="1" w:tplc="04090003" w:tentative="1">
+      <w:start w:val="1"/>
+      <w:numFmt w:val="bullet"/>
+      <w:lvlText w:val="o"/>
+      <w:lvlJc w:val="left"/>
+      <w:pPr>
+        <w:ind w:left="1440" w:hanging="360"/>
+      </w:pPr>
+      <w:rPr>
+        <w:rFonts w:ascii="Courier New" w:hAnsi="Courier New" w:cs="Courier New" w:hint="default"/>
+      </w:rPr>
+    </w:lvl>
+    <w:lvl w:ilvl="2" w:tplc="04090005" w:tentative="1">
+      <w:start w:val="1"/>
+      <w:numFmt w:val="bullet"/>
+      <w:lvlText w:val=""/>
+      <w:lvlJc w:val="left"/>
+      <w:pPr>
+        <w:ind w:left="2160" w:hanging="360"/>
+      </w:pPr>
+      <w:rPr>
+        <w:rFonts w:ascii="Wingdings" w:hAnsi="Wingdings" w:hint="default"/>
+      </w:rPr>
+    </w:lvl>
+    <w:lvl w:ilvl="3" w:tplc="04090001" w:tentative="1">
+      <w:start w:val="1"/>
+      <w:numFmt w:val="bullet"/>
+      <w:lvlText w:val=""/>
+      <w:lvlJc w:val="left"/>
+      <w:pPr>
+        <w:ind w:left="2880" w:hanging="360"/>
+      </w:pPr>
+      <w:rPr>
+        <w:rFonts w:ascii="Symbol" w:hAnsi="Symbol" w:hint="default"/>
+      </w:rPr>
+    </w:lvl>
+    <w:lvl w:ilvl="4" w:tplc="04090003" w:tentative="1">
+      <w:start w:val="1"/>
+      <w:numFmt w:val="bullet"/>
+      <w:lvlText w:val="o"/>
+      <w:lvlJc w:val="left"/>
+      <w:pPr>
+        <w:ind w:left="3600" w:hanging="360"/>
+      </w:pPr>
+      <w:rPr>
+        <w:rFonts w:ascii="Courier New" w:hAnsi="Courier New" w:cs="Courier New" w:hint="default"/>
+      </w:rPr>
+    </w:lvl>
+    <w:lvl w:ilvl="5" w:tplc="04090005" w:tentative="1">
+      <w:start w:val="1"/>
+      <w:numFmt w:val="bullet"/>
+      <w:lvlText w:val=""/>
+      <w:lvlJc w:val="left"/>
+      <w:pPr>
+        <w:ind w:left="4320" w:hanging="360"/>
+      </w:pPr>
+      <w:rPr>
+        <w:rFonts w:ascii="Wingdings" w:hAnsi="Wingdings" w:hint="default"/>
+      </w:rPr>
+    </w:lvl>
+    <w:lvl w:ilvl="6" w:tplc="04090001" w:tentative="1">
+      <w:start w:val="1"/>
+      <w:numFmt w:val="bullet"/>
+      <w:lvlText w:val=""/>
+      <w:lvlJc w:val="left"/>
+      <w:pPr>
+        <w:ind w:left="5040" w:hanging="360"/>
+      </w:pPr>
+      <w:rPr>
+        <w:rFonts w:ascii="Symbol" w:hAnsi="Symbol" w:hint="default"/>
+      </w:rPr>
+    </w:lvl>
+    <w:lvl w:ilvl="7" w:tplc="04090003" w:tentative="1">
+      <w:start w:val="1"/>
+      <w:numFmt w:val="bullet"/>
+      <w:lvlText w:val="o"/>
+      <w:lvlJc w:val="left"/>
+      <w:pPr>
+        <w:ind w:left="5760" w:hanging="360"/>
+      </w:pPr>
+      <w:rPr>
+        <w:rFonts w:ascii="Courier New" w:hAnsi="Courier New" w:cs="Courier New" w:hint="default"/>
+      </w:rPr>
+    </w:lvl>
+    <w:lvl w:ilvl="8" w:tplc="04090005" w:tentative="1">
+      <w:start w:val="1"/>
+      <w:numFmt w:val="bullet"/>
+      <w:lvlText w:val=""/>
+      <w:lvlJc w:val="left"/>
+      <w:pPr>
+        <w:ind w:left="6480" w:hanging="360"/>
+      </w:pPr>
+      <w:rPr>
+        <w:rFonts w:ascii="Wingdings" w:hAnsi="Wingdings" w:hint="default"/>
+      </w:rPr>
     </w:lvl>
   </w:abstractNum>
   <w:num w:numId="1">
@@ -4663,6 +5962,9 @@
   </w:num>
   <w:num w:numId="17">
     <w:abstractNumId w:val="0"/>
+  </w:num>
+  <w:num w:numId="18">
+    <w:abstractNumId w:val="7"/>
   </w:num>
 </w:numbering>
 </file>
@@ -6030,7 +7332,7 @@
 </file>
 
 <file path=customXml/itemProps2.xml><?xml version="1.0" encoding="utf-8"?>
-<ds:datastoreItem xmlns:ds="http://schemas.openxmlformats.org/officeDocument/2006/customXml" ds:itemID="{792A4A48-A511-4D5F-9D0F-E32E3DDFB5C6}">
+<ds:datastoreItem xmlns:ds="http://schemas.openxmlformats.org/officeDocument/2006/customXml" ds:itemID="{16EDF2D4-F288-4307-AC97-D301FA48237C}">
   <ds:schemaRefs>
     <ds:schemaRef ds:uri="http://schemas.openxmlformats.org/officeDocument/2006/bibliography"/>
   </ds:schemaRefs>

</xml_diff>